<commit_message>
added issues faced and approach to dissertation on beanstalk
</commit_message>
<xml_diff>
--- a/Final Dissertation.docx
+++ b/Final Dissertation.docx
@@ -15,68 +15,31 @@
         <w:rPr>
           <w:noProof/>
         </w:rPr>
-        <w:drawing>
-          <wp:anchor distT="0" distB="0" distL="114300" distR="114300" simplePos="0" relativeHeight="251665408" behindDoc="0" locked="0" layoutInCell="1" allowOverlap="1" wp14:anchorId="3D286ABB" wp14:editId="140F2873">
-            <wp:simplePos x="0" y="0"/>
-            <wp:positionH relativeFrom="column">
-              <wp:posOffset>2266315</wp:posOffset>
-            </wp:positionH>
-            <wp:positionV relativeFrom="paragraph">
-              <wp:posOffset>0</wp:posOffset>
-            </wp:positionV>
-            <wp:extent cx="1415415" cy="755650"/>
-            <wp:effectExtent l="0" t="0" r="0" b="0"/>
-            <wp:wrapSquare wrapText="bothSides"/>
-            <wp:docPr id="2" name="Picture 143"/>
-            <wp:cNvGraphicFramePr>
-              <a:graphicFrameLocks xmlns:a="http://schemas.openxmlformats.org/drawingml/2006/main" noChangeAspect="1"/>
-            </wp:cNvGraphicFramePr>
-            <a:graphic xmlns:a="http://schemas.openxmlformats.org/drawingml/2006/main">
-              <a:graphicData uri="http://schemas.openxmlformats.org/drawingml/2006/picture">
-                <pic:pic xmlns:pic="http://schemas.openxmlformats.org/drawingml/2006/picture">
-                  <pic:nvPicPr>
-                    <pic:cNvPr id="0" name="Picture 143"/>
-                    <pic:cNvPicPr>
-                      <a:picLocks noChangeAspect="1" noChangeArrowheads="1"/>
-                    </pic:cNvPicPr>
-                  </pic:nvPicPr>
-                  <pic:blipFill>
-                    <a:blip r:embed="rId9">
-                      <a:extLst>
-                        <a:ext uri="{28A0092B-C50C-407E-A947-70E740481C1C}">
-                          <a14:useLocalDpi xmlns:a14="http://schemas.microsoft.com/office/drawing/2010/main" val="0"/>
-                        </a:ext>
-                      </a:extLst>
-                    </a:blip>
-                    <a:srcRect r="-224" b="-85"/>
-                    <a:stretch>
-                      <a:fillRect/>
-                    </a:stretch>
-                  </pic:blipFill>
-                  <pic:spPr bwMode="auto">
-                    <a:xfrm>
-                      <a:off x="0" y="0"/>
-                      <a:ext cx="1415415" cy="755650"/>
-                    </a:xfrm>
-                    <a:prstGeom prst="rect">
-                      <a:avLst/>
-                    </a:prstGeom>
-                    <a:noFill/>
-                    <a:ln>
-                      <a:noFill/>
-                    </a:ln>
-                  </pic:spPr>
-                </pic:pic>
-              </a:graphicData>
-            </a:graphic>
-            <wp14:sizeRelH relativeFrom="page">
-              <wp14:pctWidth>0</wp14:pctWidth>
-            </wp14:sizeRelH>
-            <wp14:sizeRelV relativeFrom="page">
-              <wp14:pctHeight>0</wp14:pctHeight>
-            </wp14:sizeRelV>
-          </wp:anchor>
-        </w:drawing>
+        <w:pict w14:anchorId="7B9758ED">
+          <v:shapetype id="_x0000_t75" coordsize="21600,21600" o:spt="75" o:preferrelative="t" path="m@4@5l@4@11@9@11@9@5xe" filled="f" stroked="f">
+            <v:stroke joinstyle="miter"/>
+            <v:formulas>
+              <v:f eqn="if lineDrawn pixelLineWidth 0"/>
+              <v:f eqn="sum @0 1 0"/>
+              <v:f eqn="sum 0 0 @1"/>
+              <v:f eqn="prod @2 1 2"/>
+              <v:f eqn="prod @3 21600 pixelWidth"/>
+              <v:f eqn="prod @3 21600 pixelHeight"/>
+              <v:f eqn="sum @0 0 1"/>
+              <v:f eqn="prod @6 1 2"/>
+              <v:f eqn="prod @7 21600 pixelWidth"/>
+              <v:f eqn="sum @8 21600 0"/>
+              <v:f eqn="prod @7 21600 pixelHeight"/>
+              <v:f eqn="sum @10 21600 0"/>
+            </v:formulas>
+            <v:path o:extrusionok="f" gradientshapeok="t" o:connecttype="rect"/>
+            <o:lock v:ext="edit" aspectratio="t"/>
+          </v:shapetype>
+          <v:shape id="Picture 143" o:spid="_x0000_s1026" type="#_x0000_t75" style="position:absolute;left:0;text-align:left;margin-left:178.45pt;margin-top:0;width:111.45pt;height:59.5pt;z-index:4;visibility:visible">
+            <v:imagedata r:id="rId9" o:title="" cropbottom="-56f" cropright="-147f"/>
+            <w10:wrap type="square"/>
+          </v:shape>
+        </w:pict>
       </w:r>
     </w:p>
     <w:p>
@@ -227,68 +190,12 @@
         <w:rPr>
           <w:noProof/>
         </w:rPr>
-        <w:drawing>
-          <wp:anchor distT="0" distB="0" distL="114300" distR="114300" simplePos="0" relativeHeight="251663360" behindDoc="0" locked="0" layoutInCell="1" allowOverlap="1" wp14:anchorId="52934F44" wp14:editId="4A6A08FB">
-            <wp:simplePos x="0" y="0"/>
-            <wp:positionH relativeFrom="column">
-              <wp:posOffset>2592070</wp:posOffset>
-            </wp:positionH>
-            <wp:positionV relativeFrom="paragraph">
-              <wp:posOffset>76835</wp:posOffset>
-            </wp:positionV>
-            <wp:extent cx="755650" cy="485140"/>
-            <wp:effectExtent l="0" t="0" r="0" b="0"/>
-            <wp:wrapSquare wrapText="bothSides"/>
-            <wp:docPr id="3" name="Picture 144"/>
-            <wp:cNvGraphicFramePr>
-              <a:graphicFrameLocks xmlns:a="http://schemas.openxmlformats.org/drawingml/2006/main" noChangeAspect="1"/>
-            </wp:cNvGraphicFramePr>
-            <a:graphic xmlns:a="http://schemas.openxmlformats.org/drawingml/2006/main">
-              <a:graphicData uri="http://schemas.openxmlformats.org/drawingml/2006/picture">
-                <pic:pic xmlns:pic="http://schemas.openxmlformats.org/drawingml/2006/picture">
-                  <pic:nvPicPr>
-                    <pic:cNvPr id="0" name="Picture 144"/>
-                    <pic:cNvPicPr>
-                      <a:picLocks noChangeAspect="1" noChangeArrowheads="1"/>
-                    </pic:cNvPicPr>
-                  </pic:nvPicPr>
-                  <pic:blipFill>
-                    <a:blip r:embed="rId10">
-                      <a:extLst>
-                        <a:ext uri="{28A0092B-C50C-407E-A947-70E740481C1C}">
-                          <a14:useLocalDpi xmlns:a14="http://schemas.microsoft.com/office/drawing/2010/main" val="0"/>
-                        </a:ext>
-                      </a:extLst>
-                    </a:blip>
-                    <a:srcRect r="-420"/>
-                    <a:stretch>
-                      <a:fillRect/>
-                    </a:stretch>
-                  </pic:blipFill>
-                  <pic:spPr bwMode="auto">
-                    <a:xfrm>
-                      <a:off x="0" y="0"/>
-                      <a:ext cx="755650" cy="485140"/>
-                    </a:xfrm>
-                    <a:prstGeom prst="rect">
-                      <a:avLst/>
-                    </a:prstGeom>
-                    <a:noFill/>
-                    <a:ln>
-                      <a:noFill/>
-                    </a:ln>
-                  </pic:spPr>
-                </pic:pic>
-              </a:graphicData>
-            </a:graphic>
-            <wp14:sizeRelH relativeFrom="page">
-              <wp14:pctWidth>0</wp14:pctWidth>
-            </wp14:sizeRelH>
-            <wp14:sizeRelV relativeFrom="page">
-              <wp14:pctHeight>0</wp14:pctHeight>
-            </wp14:sizeRelV>
-          </wp:anchor>
-        </w:drawing>
+        <w:pict w14:anchorId="783B8750">
+          <v:shape id="Picture 144" o:spid="_x0000_s1027" type="#_x0000_t75" style="position:absolute;left:0;text-align:left;margin-left:204.1pt;margin-top:6.05pt;width:59.5pt;height:38.2pt;z-index:3;visibility:visible">
+            <v:imagedata r:id="rId10" o:title="" cropright="-275f"/>
+            <w10:wrap type="square"/>
+          </v:shape>
+        </w:pict>
       </w:r>
     </w:p>
     <w:p>
@@ -296,278 +203,87 @@
         <w:rPr>
           <w:noProof/>
         </w:rPr>
-        <w:drawing>
-          <wp:anchor distT="0" distB="0" distL="114300" distR="114300" simplePos="0" relativeHeight="251661312" behindDoc="0" locked="0" layoutInCell="1" allowOverlap="1" wp14:anchorId="7854BA8B" wp14:editId="4BD68A59">
-            <wp:simplePos x="0" y="0"/>
-            <wp:positionH relativeFrom="column">
-              <wp:posOffset>779145</wp:posOffset>
-            </wp:positionH>
-            <wp:positionV relativeFrom="paragraph">
-              <wp:posOffset>2360295</wp:posOffset>
-            </wp:positionV>
-            <wp:extent cx="4389120" cy="1590040"/>
-            <wp:effectExtent l="0" t="0" r="0" b="0"/>
-            <wp:wrapSquare wrapText="bothSides"/>
-            <wp:docPr id="4" name="Picture 1"/>
-            <wp:cNvGraphicFramePr>
-              <a:graphicFrameLocks xmlns:a="http://schemas.openxmlformats.org/drawingml/2006/main" noChangeAspect="1"/>
-            </wp:cNvGraphicFramePr>
-            <a:graphic xmlns:a="http://schemas.openxmlformats.org/drawingml/2006/main">
-              <a:graphicData uri="http://schemas.openxmlformats.org/drawingml/2006/picture">
-                <pic:pic xmlns:pic="http://schemas.openxmlformats.org/drawingml/2006/picture">
-                  <pic:nvPicPr>
-                    <pic:cNvPr id="0" name="Picture 1"/>
-                    <pic:cNvPicPr>
-                      <a:picLocks noChangeAspect="1" noChangeArrowheads="1"/>
-                    </pic:cNvPicPr>
-                  </pic:nvPicPr>
-                  <pic:blipFill>
-                    <a:blip r:embed="rId11">
-                      <a:extLst>
-                        <a:ext uri="{28A0092B-C50C-407E-A947-70E740481C1C}">
-                          <a14:useLocalDpi xmlns:a14="http://schemas.microsoft.com/office/drawing/2010/main" val="0"/>
-                        </a:ext>
-                      </a:extLst>
-                    </a:blip>
-                    <a:srcRect/>
-                    <a:stretch>
-                      <a:fillRect/>
-                    </a:stretch>
-                  </pic:blipFill>
-                  <pic:spPr bwMode="auto">
-                    <a:xfrm>
-                      <a:off x="0" y="0"/>
-                      <a:ext cx="4389120" cy="1590040"/>
-                    </a:xfrm>
-                    <a:prstGeom prst="rect">
-                      <a:avLst/>
-                    </a:prstGeom>
-                    <a:noFill/>
-                    <a:ln>
-                      <a:noFill/>
-                    </a:ln>
-                  </pic:spPr>
-                </pic:pic>
-              </a:graphicData>
-            </a:graphic>
-            <wp14:sizeRelH relativeFrom="page">
-              <wp14:pctWidth>0</wp14:pctWidth>
-            </wp14:sizeRelH>
-            <wp14:sizeRelV relativeFrom="page">
-              <wp14:pctHeight>0</wp14:pctHeight>
-            </wp14:sizeRelV>
-          </wp:anchor>
-        </w:drawing>
+        <w:pict w14:anchorId="1EC2F4C9">
+          <v:shape id="Picture 1" o:spid="_x0000_s1028" type="#_x0000_t75" style="position:absolute;margin-left:61.35pt;margin-top:185.85pt;width:345.6pt;height:125.2pt;z-index:2;visibility:visible">
+            <v:imagedata r:id="rId11" o:title=""/>
+            <w10:wrap type="square"/>
+          </v:shape>
+        </w:pict>
       </w:r>
       <w:r>
         <w:rPr>
           <w:noProof/>
         </w:rPr>
-        <mc:AlternateContent>
-          <mc:Choice Requires="wps">
-            <w:drawing>
-              <wp:anchor distT="0" distB="0" distL="114300" distR="114300" simplePos="0" relativeHeight="251659264" behindDoc="0" locked="0" layoutInCell="1" allowOverlap="1" wp14:anchorId="65855457" wp14:editId="3BC5B95D">
-                <wp:simplePos x="0" y="0"/>
-                <wp:positionH relativeFrom="page">
-                  <wp:posOffset>914400</wp:posOffset>
-                </wp:positionH>
-                <wp:positionV relativeFrom="page">
-                  <wp:posOffset>6545580</wp:posOffset>
-                </wp:positionV>
-                <wp:extent cx="5943600" cy="753745"/>
-                <wp:effectExtent l="0" t="0" r="0" b="0"/>
-                <wp:wrapNone/>
-                <wp:docPr id="1" name="Text Box 142"/>
-                <wp:cNvGraphicFramePr>
-                  <a:graphicFrameLocks xmlns:a="http://schemas.openxmlformats.org/drawingml/2006/main"/>
-                </wp:cNvGraphicFramePr>
-                <a:graphic xmlns:a="http://schemas.openxmlformats.org/drawingml/2006/main">
-                  <a:graphicData uri="http://schemas.microsoft.com/office/word/2010/wordprocessingShape">
-                    <wps:wsp>
-                      <wps:cNvSpPr txBox="1">
-                        <a:spLocks noChangeArrowheads="1"/>
-                      </wps:cNvSpPr>
-                      <wps:spPr bwMode="auto">
-                        <a:xfrm>
-                          <a:off x="0" y="0"/>
-                          <a:ext cx="5943600" cy="753745"/>
-                        </a:xfrm>
-                        <a:prstGeom prst="rect">
-                          <a:avLst/>
-                        </a:prstGeom>
-                        <a:noFill/>
-                        <a:ln>
-                          <a:noFill/>
-                        </a:ln>
-                        <a:extLst>
-                          <a:ext uri="{909E8E84-426E-40DD-AFC4-6F175D3DCCD1}">
-                            <a14:hiddenFill xmlns:a14="http://schemas.microsoft.com/office/drawing/2010/main">
-                              <a:solidFill>
-                                <a:srgbClr val="FFFFFF"/>
-                              </a:solidFill>
-                            </a14:hiddenFill>
-                          </a:ext>
-                          <a:ext uri="{91240B29-F687-4F45-9708-019B960494DF}">
-                            <a14:hiddenLine xmlns:a14="http://schemas.microsoft.com/office/drawing/2010/main" w="6350">
-                              <a:solidFill>
-                                <a:srgbClr val="000000"/>
-                              </a:solidFill>
-                              <a:miter lim="800000"/>
-                              <a:headEnd/>
-                              <a:tailEnd/>
-                            </a14:hiddenLine>
-                          </a:ext>
-                        </a:extLst>
-                      </wps:spPr>
-                      <wps:txbx>
-                        <w:txbxContent>
-                          <w:p>
-                            <w:pPr>
-                              <w:pStyle w:val="NoSpacing"/>
-                              <w:spacing w:after="40"/>
-                              <w:jc w:val="center"/>
-                              <w:rPr>
-                                <w:caps/>
-                                <w:color w:val="4472C4"/>
-                                <w:sz w:val="28"/>
-                                <w:szCs w:val="28"/>
-                              </w:rPr>
-                            </w:pPr>
-                            <w:r>
-                              <w:rPr>
-                                <w:caps/>
-                                <w:sz w:val="28"/>
-                                <w:szCs w:val="28"/>
-                              </w:rPr>
-                              <w:t>May 5, 2021</w:t>
-                            </w:r>
-                          </w:p>
-                          <w:p>
-                            <w:pPr>
-                              <w:pStyle w:val="NoSpacing"/>
-                              <w:jc w:val="center"/>
-                              <w:rPr>
-                                <w:color w:val="4472C4"/>
-                              </w:rPr>
-                            </w:pPr>
-                            <w:r>
-                              <w:rPr>
-                                <w:caps/>
-                              </w:rPr>
-                              <w:t>Final year project</w:t>
-                            </w:r>
-                          </w:p>
-                          <w:p>
-                            <w:pPr>
-                              <w:pStyle w:val="NoSpacing"/>
-                              <w:jc w:val="center"/>
-                            </w:pPr>
-                            <w:r>
-                              <w:t xml:space="preserve">Department of Computer Science and Applied Physics </w:t>
-                            </w:r>
-                          </w:p>
-                          <w:p>
-                            <w:pPr>
-                              <w:pStyle w:val="NoSpacing"/>
-                              <w:jc w:val="center"/>
-                              <w:rPr>
-                                <w:color w:val="4472C4"/>
-                              </w:rPr>
-                            </w:pPr>
-                            <w:r>
-                              <w:t>Galway-Mayo Institute of Technology (GMIT)</w:t>
-                            </w:r>
-                          </w:p>
-                        </w:txbxContent>
-                      </wps:txbx>
-                      <wps:bodyPr rot="0" vert="horz" wrap="square" lIns="0" tIns="0" rIns="0" bIns="0" anchor="b" anchorCtr="0" upright="1">
-                        <a:spAutoFit/>
-                      </wps:bodyPr>
-                    </wps:wsp>
-                  </a:graphicData>
-                </a:graphic>
-                <wp14:sizeRelH relativeFrom="margin">
-                  <wp14:pctWidth>100000</wp14:pctWidth>
-                </wp14:sizeRelH>
-                <wp14:sizeRelV relativeFrom="margin">
-                  <wp14:pctHeight>0</wp14:pctHeight>
-                </wp14:sizeRelV>
-              </wp:anchor>
-            </w:drawing>
-          </mc:Choice>
-          <mc:Fallback>
-            <w:pict>
-              <v:shapetype w14:anchorId="65855457" id="_x0000_t202" coordsize="21600,21600" o:spt="202" path="m,l,21600r21600,l21600,xe">
-                <v:stroke joinstyle="miter"/>
-                <v:path gradientshapeok="t" o:connecttype="rect"/>
-              </v:shapetype>
-              <v:shape id="Text Box 142" o:spid="_x0000_s1026" type="#_x0000_t202" style="position:absolute;margin-left:1in;margin-top:515.4pt;width:468pt;height:59.35pt;z-index:251659264;visibility:visible;mso-wrap-style:square;mso-width-percent:1000;mso-height-percent:0;mso-wrap-distance-left:9pt;mso-wrap-distance-top:0;mso-wrap-distance-right:9pt;mso-wrap-distance-bottom:0;mso-position-horizontal:absolute;mso-position-horizontal-relative:page;mso-position-vertical:absolute;mso-position-vertical-relative:page;mso-width-percent:1000;mso-height-percent:0;mso-width-relative:margin;mso-height-relative:margin;v-text-anchor:bottom" o:gfxdata="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" filled="f" stroked="f" strokeweight=".5pt">
-                <v:textbox style="mso-fit-shape-to-text:t" inset="0,0,0,0">
-                  <w:txbxContent>
-                    <w:p>
-                      <w:pPr>
-                        <w:pStyle w:val="NoSpacing"/>
-                        <w:spacing w:after="40"/>
-                        <w:jc w:val="center"/>
-                        <w:rPr>
-                          <w:caps/>
-                          <w:color w:val="4472C4"/>
-                          <w:sz w:val="28"/>
-                          <w:szCs w:val="28"/>
-                        </w:rPr>
-                      </w:pPr>
-                      <w:r>
-                        <w:rPr>
-                          <w:caps/>
-                          <w:sz w:val="28"/>
-                          <w:szCs w:val="28"/>
-                        </w:rPr>
-                        <w:t>May 5, 2021</w:t>
-                      </w:r>
-                    </w:p>
-                    <w:p>
-                      <w:pPr>
-                        <w:pStyle w:val="NoSpacing"/>
-                        <w:jc w:val="center"/>
-                        <w:rPr>
-                          <w:color w:val="4472C4"/>
-                        </w:rPr>
-                      </w:pPr>
-                      <w:r>
-                        <w:rPr>
-                          <w:caps/>
-                        </w:rPr>
-                        <w:t>Final year project</w:t>
-                      </w:r>
-                    </w:p>
-                    <w:p>
-                      <w:pPr>
-                        <w:pStyle w:val="NoSpacing"/>
-                        <w:jc w:val="center"/>
-                      </w:pPr>
-                      <w:r>
-                        <w:t xml:space="preserve">Department of Computer Science and Applied Physics </w:t>
-                      </w:r>
-                    </w:p>
-                    <w:p>
-                      <w:pPr>
-                        <w:pStyle w:val="NoSpacing"/>
-                        <w:jc w:val="center"/>
-                        <w:rPr>
-                          <w:color w:val="4472C4"/>
-                        </w:rPr>
-                      </w:pPr>
-                      <w:r>
-                        <w:t>Galway-Mayo Institute of Technology (GMIT)</w:t>
-                      </w:r>
-                    </w:p>
-                  </w:txbxContent>
-                </v:textbox>
-                <w10:wrap anchorx="page" anchory="page"/>
-              </v:shape>
-            </w:pict>
-          </mc:Fallback>
-        </mc:AlternateContent>
+        <w:pict w14:anchorId="38358C13">
+          <v:shapetype id="_x0000_t202" coordsize="21600,21600" o:spt="202" path="m,l,21600r21600,l21600,xe">
+            <v:stroke joinstyle="miter"/>
+            <v:path gradientshapeok="t" o:connecttype="rect"/>
+          </v:shapetype>
+          <v:shape id="Text Box 142" o:spid="_x0000_s1029" type="#_x0000_t202" style="position:absolute;margin-left:1in;margin-top:515.4pt;width:468pt;height:59.35pt;z-index:1;visibility:visible;mso-width-percent:1000;mso-position-horizontal-relative:page;mso-position-vertical-relative:page;mso-width-percent:1000;mso-width-relative:margin;mso-height-relative:margin;v-text-anchor:bottom" o:gfxdata="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" filled="f" stroked="f" strokeweight=".5pt">
+            <v:textbox style="mso-next-textbox:#Text Box 142;mso-fit-shape-to-text:t" inset="0,0,0,0">
+              <w:txbxContent>
+                <w:p>
+                  <w:pPr>
+                    <w:pStyle w:val="NoSpacing"/>
+                    <w:spacing w:after="40"/>
+                    <w:jc w:val="center"/>
+                    <w:rPr>
+                      <w:caps/>
+                      <w:color w:val="4472C4"/>
+                      <w:sz w:val="28"/>
+                      <w:szCs w:val="28"/>
+                    </w:rPr>
+                  </w:pPr>
+                  <w:r>
+                    <w:rPr>
+                      <w:caps/>
+                      <w:sz w:val="28"/>
+                      <w:szCs w:val="28"/>
+                    </w:rPr>
+                    <w:t>May 5, 2021</w:t>
+                  </w:r>
+                </w:p>
+                <w:p>
+                  <w:pPr>
+                    <w:pStyle w:val="NoSpacing"/>
+                    <w:jc w:val="center"/>
+                    <w:rPr>
+                      <w:color w:val="4472C4"/>
+                    </w:rPr>
+                  </w:pPr>
+                  <w:r>
+                    <w:rPr>
+                      <w:caps/>
+                    </w:rPr>
+                    <w:t>Final year project</w:t>
+                  </w:r>
+                </w:p>
+                <w:p>
+                  <w:pPr>
+                    <w:pStyle w:val="NoSpacing"/>
+                    <w:jc w:val="center"/>
+                  </w:pPr>
+                  <w:r>
+                    <w:t xml:space="preserve">Department of Computer Science and Applied Physics </w:t>
+                  </w:r>
+                </w:p>
+                <w:p>
+                  <w:pPr>
+                    <w:pStyle w:val="NoSpacing"/>
+                    <w:jc w:val="center"/>
+                    <w:rPr>
+                      <w:color w:val="4472C4"/>
+                    </w:rPr>
+                  </w:pPr>
+                  <w:r>
+                    <w:t>Galway-Mayo Institute of Technology (GMIT)</w:t>
+                  </w:r>
+                </w:p>
+              </w:txbxContent>
+            </v:textbox>
+            <w10:wrap anchorx="margin" anchory="page"/>
+          </v:shape>
+        </w:pict>
       </w:r>
       <w:r>
         <w:br w:type="page"/>
@@ -588,7 +304,6 @@
           <w:tab w:val="right" w:leader="dot" w:pos="9350"/>
         </w:tabs>
         <w:rPr>
-          <w:rFonts w:asciiTheme="minorHAnsi" w:eastAsiaTheme="minorEastAsia" w:hAnsiTheme="minorHAnsi"/>
           <w:noProof/>
         </w:rPr>
       </w:pPr>
@@ -666,7 +381,6 @@
           <w:tab w:val="right" w:leader="dot" w:pos="9350"/>
         </w:tabs>
         <w:rPr>
-          <w:rFonts w:asciiTheme="minorHAnsi" w:eastAsiaTheme="minorEastAsia" w:hAnsiTheme="minorHAnsi"/>
           <w:noProof/>
         </w:rPr>
       </w:pPr>
@@ -735,7 +449,6 @@
           <w:tab w:val="right" w:leader="dot" w:pos="9350"/>
         </w:tabs>
         <w:rPr>
-          <w:rFonts w:asciiTheme="minorHAnsi" w:eastAsiaTheme="minorEastAsia" w:hAnsiTheme="minorHAnsi"/>
           <w:noProof/>
         </w:rPr>
       </w:pPr>
@@ -804,7 +517,6 @@
           <w:tab w:val="right" w:leader="dot" w:pos="9350"/>
         </w:tabs>
         <w:rPr>
-          <w:rFonts w:asciiTheme="minorHAnsi" w:eastAsiaTheme="minorEastAsia" w:hAnsiTheme="minorHAnsi"/>
           <w:noProof/>
         </w:rPr>
       </w:pPr>
@@ -873,7 +585,6 @@
           <w:tab w:val="right" w:leader="dot" w:pos="9350"/>
         </w:tabs>
         <w:rPr>
-          <w:rFonts w:asciiTheme="minorHAnsi" w:eastAsiaTheme="minorEastAsia" w:hAnsiTheme="minorHAnsi"/>
           <w:noProof/>
         </w:rPr>
       </w:pPr>
@@ -942,7 +653,6 @@
           <w:tab w:val="right" w:leader="dot" w:pos="9350"/>
         </w:tabs>
         <w:rPr>
-          <w:rFonts w:asciiTheme="minorHAnsi" w:eastAsiaTheme="minorEastAsia" w:hAnsiTheme="minorHAnsi"/>
           <w:noProof/>
         </w:rPr>
       </w:pPr>
@@ -1011,7 +721,6 @@
           <w:tab w:val="right" w:leader="dot" w:pos="9350"/>
         </w:tabs>
         <w:rPr>
-          <w:rFonts w:asciiTheme="minorHAnsi" w:eastAsiaTheme="minorEastAsia" w:hAnsiTheme="minorHAnsi"/>
           <w:noProof/>
         </w:rPr>
       </w:pPr>
@@ -1080,7 +789,6 @@
           <w:tab w:val="right" w:leader="dot" w:pos="9350"/>
         </w:tabs>
         <w:rPr>
-          <w:rFonts w:asciiTheme="minorHAnsi" w:eastAsiaTheme="minorEastAsia" w:hAnsiTheme="minorHAnsi"/>
           <w:noProof/>
         </w:rPr>
       </w:pPr>
@@ -1149,7 +857,6 @@
           <w:tab w:val="right" w:leader="dot" w:pos="9350"/>
         </w:tabs>
         <w:rPr>
-          <w:rFonts w:asciiTheme="minorHAnsi" w:eastAsiaTheme="minorEastAsia" w:hAnsiTheme="minorHAnsi"/>
           <w:noProof/>
         </w:rPr>
       </w:pPr>
@@ -1218,7 +925,6 @@
           <w:tab w:val="right" w:leader="dot" w:pos="9350"/>
         </w:tabs>
         <w:rPr>
-          <w:rFonts w:asciiTheme="minorHAnsi" w:eastAsiaTheme="minorEastAsia" w:hAnsiTheme="minorHAnsi"/>
           <w:noProof/>
         </w:rPr>
       </w:pPr>
@@ -1287,7 +993,6 @@
           <w:tab w:val="right" w:leader="dot" w:pos="9350"/>
         </w:tabs>
         <w:rPr>
-          <w:rFonts w:asciiTheme="minorHAnsi" w:eastAsiaTheme="minorEastAsia" w:hAnsiTheme="minorHAnsi"/>
           <w:noProof/>
         </w:rPr>
       </w:pPr>
@@ -1356,7 +1061,6 @@
           <w:tab w:val="right" w:leader="dot" w:pos="9350"/>
         </w:tabs>
         <w:rPr>
-          <w:rFonts w:asciiTheme="minorHAnsi" w:eastAsiaTheme="minorEastAsia" w:hAnsiTheme="minorHAnsi"/>
           <w:noProof/>
         </w:rPr>
       </w:pPr>
@@ -1425,7 +1129,6 @@
           <w:tab w:val="right" w:leader="dot" w:pos="9350"/>
         </w:tabs>
         <w:rPr>
-          <w:rFonts w:asciiTheme="minorHAnsi" w:eastAsiaTheme="minorEastAsia" w:hAnsiTheme="minorHAnsi"/>
           <w:noProof/>
         </w:rPr>
       </w:pPr>
@@ -1494,7 +1197,6 @@
           <w:tab w:val="right" w:leader="dot" w:pos="9350"/>
         </w:tabs>
         <w:rPr>
-          <w:rFonts w:asciiTheme="minorHAnsi" w:eastAsiaTheme="minorEastAsia" w:hAnsiTheme="minorHAnsi"/>
           <w:noProof/>
         </w:rPr>
       </w:pPr>
@@ -1563,7 +1265,6 @@
           <w:tab w:val="right" w:leader="dot" w:pos="9350"/>
         </w:tabs>
         <w:rPr>
-          <w:rFonts w:asciiTheme="minorHAnsi" w:eastAsiaTheme="minorEastAsia" w:hAnsiTheme="minorHAnsi"/>
           <w:noProof/>
         </w:rPr>
       </w:pPr>
@@ -1632,7 +1333,6 @@
           <w:tab w:val="right" w:leader="dot" w:pos="9350"/>
         </w:tabs>
         <w:rPr>
-          <w:rFonts w:asciiTheme="minorHAnsi" w:eastAsiaTheme="minorEastAsia" w:hAnsiTheme="minorHAnsi"/>
           <w:noProof/>
         </w:rPr>
       </w:pPr>
@@ -1701,7 +1401,6 @@
           <w:tab w:val="right" w:leader="dot" w:pos="9350"/>
         </w:tabs>
         <w:rPr>
-          <w:rFonts w:asciiTheme="minorHAnsi" w:eastAsiaTheme="minorEastAsia" w:hAnsiTheme="minorHAnsi"/>
           <w:noProof/>
         </w:rPr>
       </w:pPr>
@@ -1770,7 +1469,6 @@
           <w:tab w:val="right" w:leader="dot" w:pos="9350"/>
         </w:tabs>
         <w:rPr>
-          <w:rFonts w:asciiTheme="minorHAnsi" w:eastAsiaTheme="minorEastAsia" w:hAnsiTheme="minorHAnsi"/>
           <w:noProof/>
         </w:rPr>
       </w:pPr>
@@ -1839,7 +1537,6 @@
           <w:tab w:val="right" w:leader="dot" w:pos="9350"/>
         </w:tabs>
         <w:rPr>
-          <w:rFonts w:asciiTheme="minorHAnsi" w:eastAsiaTheme="minorEastAsia" w:hAnsiTheme="minorHAnsi"/>
           <w:noProof/>
         </w:rPr>
       </w:pPr>
@@ -1908,7 +1605,6 @@
           <w:tab w:val="right" w:leader="dot" w:pos="9350"/>
         </w:tabs>
         <w:rPr>
-          <w:rFonts w:asciiTheme="minorHAnsi" w:eastAsiaTheme="minorEastAsia" w:hAnsiTheme="minorHAnsi"/>
           <w:noProof/>
         </w:rPr>
       </w:pPr>
@@ -1977,7 +1673,6 @@
           <w:tab w:val="right" w:leader="dot" w:pos="9350"/>
         </w:tabs>
         <w:rPr>
-          <w:rFonts w:asciiTheme="minorHAnsi" w:eastAsiaTheme="minorEastAsia" w:hAnsiTheme="minorHAnsi"/>
           <w:noProof/>
         </w:rPr>
       </w:pPr>
@@ -2046,7 +1741,6 @@
           <w:tab w:val="right" w:leader="dot" w:pos="9350"/>
         </w:tabs>
         <w:rPr>
-          <w:rFonts w:asciiTheme="minorHAnsi" w:eastAsiaTheme="minorEastAsia" w:hAnsiTheme="minorHAnsi"/>
           <w:noProof/>
         </w:rPr>
       </w:pPr>
@@ -2115,7 +1809,6 @@
           <w:tab w:val="right" w:leader="dot" w:pos="9350"/>
         </w:tabs>
         <w:rPr>
-          <w:rFonts w:asciiTheme="minorHAnsi" w:eastAsiaTheme="minorEastAsia" w:hAnsiTheme="minorHAnsi"/>
           <w:noProof/>
         </w:rPr>
       </w:pPr>
@@ -2563,65 +2256,12 @@
         <w:rPr>
           <w:noProof/>
         </w:rPr>
-        <w:drawing>
-          <wp:anchor distT="0" distB="0" distL="114300" distR="114300" simplePos="0" relativeHeight="251702272" behindDoc="0" locked="0" layoutInCell="1" allowOverlap="1" wp14:anchorId="47017289" wp14:editId="25AB58E9">
-            <wp:simplePos x="0" y="0"/>
-            <wp:positionH relativeFrom="margin">
-              <wp:posOffset>953135</wp:posOffset>
-            </wp:positionH>
-            <wp:positionV relativeFrom="margin">
-              <wp:posOffset>6094730</wp:posOffset>
-            </wp:positionV>
-            <wp:extent cx="4035425" cy="2127250"/>
-            <wp:effectExtent l="0" t="0" r="0" b="0"/>
-            <wp:wrapSquare wrapText="bothSides"/>
-            <wp:docPr id="6" name="Picture 4" descr="Image result for amazon s3 buckets files"/>
-            <wp:cNvGraphicFramePr>
-              <a:graphicFrameLocks xmlns:a="http://schemas.openxmlformats.org/drawingml/2006/main" noChangeAspect="1"/>
-            </wp:cNvGraphicFramePr>
-            <a:graphic xmlns:a="http://schemas.openxmlformats.org/drawingml/2006/main">
-              <a:graphicData uri="http://schemas.openxmlformats.org/drawingml/2006/picture">
-                <pic:pic xmlns:pic="http://schemas.openxmlformats.org/drawingml/2006/picture">
-                  <pic:nvPicPr>
-                    <pic:cNvPr id="0" name="Picture 4" descr="Image result for amazon s3 buckets files"/>
-                    <pic:cNvPicPr>
-                      <a:picLocks noChangeAspect="1" noChangeArrowheads="1"/>
-                    </pic:cNvPicPr>
-                  </pic:nvPicPr>
-                  <pic:blipFill>
-                    <a:blip r:embed="rId13">
-                      <a:extLst>
-                        <a:ext uri="{28A0092B-C50C-407E-A947-70E740481C1C}">
-                          <a14:useLocalDpi xmlns:a14="http://schemas.microsoft.com/office/drawing/2010/main" val="0"/>
-                        </a:ext>
-                      </a:extLst>
-                    </a:blip>
-                    <a:srcRect/>
-                    <a:stretch>
-                      <a:fillRect/>
-                    </a:stretch>
-                  </pic:blipFill>
-                  <pic:spPr bwMode="auto">
-                    <a:xfrm>
-                      <a:off x="0" y="0"/>
-                      <a:ext cx="4035425" cy="2127250"/>
-                    </a:xfrm>
-                    <a:prstGeom prst="rect">
-                      <a:avLst/>
-                    </a:prstGeom>
-                    <a:noFill/>
-                  </pic:spPr>
-                </pic:pic>
-              </a:graphicData>
-            </a:graphic>
-            <wp14:sizeRelH relativeFrom="page">
-              <wp14:pctWidth>0</wp14:pctWidth>
-            </wp14:sizeRelH>
-            <wp14:sizeRelV relativeFrom="page">
-              <wp14:pctHeight>0</wp14:pctHeight>
-            </wp14:sizeRelV>
-          </wp:anchor>
-        </w:drawing>
+        <w:pict w14:anchorId="794B928F">
+          <v:shape id="Picture 4" o:spid="_x0000_s1030" type="#_x0000_t75" alt="Image result for amazon s3 buckets files" style="position:absolute;margin-left:75.05pt;margin-top:479.9pt;width:317.75pt;height:167.5pt;z-index:22;visibility:visible;mso-position-horizontal-relative:margin;mso-position-vertical-relative:margin">
+            <v:imagedata r:id="rId13" o:title=""/>
+            <w10:wrap type="square" anchorx="margin" anchory="margin"/>
+          </v:shape>
+        </w:pict>
       </w:r>
       <w:r>
         <w:t xml:space="preserve">Below Showing a Diagram which </w:t>
@@ -2941,65 +2581,12 @@
         <w:rPr>
           <w:noProof/>
         </w:rPr>
-        <w:drawing>
-          <wp:anchor distT="0" distB="0" distL="114300" distR="114300" simplePos="0" relativeHeight="251703296" behindDoc="0" locked="0" layoutInCell="1" allowOverlap="1" wp14:anchorId="1D93BEF3" wp14:editId="72DE7312">
-            <wp:simplePos x="0" y="0"/>
-            <wp:positionH relativeFrom="margin">
-              <wp:posOffset>1223010</wp:posOffset>
-            </wp:positionH>
-            <wp:positionV relativeFrom="margin">
-              <wp:posOffset>3639820</wp:posOffset>
-            </wp:positionV>
-            <wp:extent cx="3043555" cy="1983105"/>
-            <wp:effectExtent l="0" t="0" r="0" b="0"/>
-            <wp:wrapSquare wrapText="bothSides"/>
-            <wp:docPr id="7" name="Picture 1"/>
-            <wp:cNvGraphicFramePr>
-              <a:graphicFrameLocks xmlns:a="http://schemas.openxmlformats.org/drawingml/2006/main" noChangeAspect="1"/>
-            </wp:cNvGraphicFramePr>
-            <a:graphic xmlns:a="http://schemas.openxmlformats.org/drawingml/2006/main">
-              <a:graphicData uri="http://schemas.openxmlformats.org/drawingml/2006/picture">
-                <pic:pic xmlns:pic="http://schemas.openxmlformats.org/drawingml/2006/picture">
-                  <pic:nvPicPr>
-                    <pic:cNvPr id="0" name="Picture 1"/>
-                    <pic:cNvPicPr>
-                      <a:picLocks noChangeAspect="1" noChangeArrowheads="1"/>
-                    </pic:cNvPicPr>
-                  </pic:nvPicPr>
-                  <pic:blipFill>
-                    <a:blip r:embed="rId15">
-                      <a:extLst>
-                        <a:ext uri="{28A0092B-C50C-407E-A947-70E740481C1C}">
-                          <a14:useLocalDpi xmlns:a14="http://schemas.microsoft.com/office/drawing/2010/main" val="0"/>
-                        </a:ext>
-                      </a:extLst>
-                    </a:blip>
-                    <a:srcRect/>
-                    <a:stretch>
-                      <a:fillRect/>
-                    </a:stretch>
-                  </pic:blipFill>
-                  <pic:spPr bwMode="auto">
-                    <a:xfrm>
-                      <a:off x="0" y="0"/>
-                      <a:ext cx="3043555" cy="1983105"/>
-                    </a:xfrm>
-                    <a:prstGeom prst="rect">
-                      <a:avLst/>
-                    </a:prstGeom>
-                    <a:noFill/>
-                  </pic:spPr>
-                </pic:pic>
-              </a:graphicData>
-            </a:graphic>
-            <wp14:sizeRelH relativeFrom="page">
-              <wp14:pctWidth>0</wp14:pctWidth>
-            </wp14:sizeRelH>
-            <wp14:sizeRelV relativeFrom="page">
-              <wp14:pctHeight>0</wp14:pctHeight>
-            </wp14:sizeRelV>
-          </wp:anchor>
-        </w:drawing>
+        <w:pict w14:anchorId="63427A19">
+          <v:shape id="_x0000_s1031" type="#_x0000_t75" style="position:absolute;margin-left:96.3pt;margin-top:286.6pt;width:239.65pt;height:156.15pt;z-index:23;visibility:visible;mso-position-horizontal-relative:margin;mso-position-vertical-relative:margin">
+            <v:imagedata r:id="rId15" o:title=""/>
+            <w10:wrap type="square" anchorx="margin" anchory="margin"/>
+          </v:shape>
+        </w:pict>
       </w:r>
       <w:bookmarkEnd w:id="16"/>
     </w:p>
@@ -3353,65 +2940,12 @@
         <w:rPr>
           <w:noProof/>
         </w:rPr>
-        <w:drawing>
-          <wp:anchor distT="0" distB="0" distL="114300" distR="114300" simplePos="0" relativeHeight="251670528" behindDoc="0" locked="0" layoutInCell="1" allowOverlap="1" wp14:anchorId="48112733" wp14:editId="4BE1BEFC">
-            <wp:simplePos x="0" y="0"/>
-            <wp:positionH relativeFrom="column">
-              <wp:posOffset>890905</wp:posOffset>
-            </wp:positionH>
-            <wp:positionV relativeFrom="paragraph">
-              <wp:posOffset>67310</wp:posOffset>
-            </wp:positionV>
-            <wp:extent cx="4150360" cy="1828165"/>
-            <wp:effectExtent l="0" t="0" r="0" b="0"/>
-            <wp:wrapSquare wrapText="bothSides"/>
-            <wp:docPr id="8" name="Picture 8"/>
-            <wp:cNvGraphicFramePr>
-              <a:graphicFrameLocks xmlns:a="http://schemas.openxmlformats.org/drawingml/2006/main" noChangeAspect="1"/>
-            </wp:cNvGraphicFramePr>
-            <a:graphic xmlns:a="http://schemas.openxmlformats.org/drawingml/2006/main">
-              <a:graphicData uri="http://schemas.openxmlformats.org/drawingml/2006/picture">
-                <pic:pic xmlns:pic="http://schemas.openxmlformats.org/drawingml/2006/picture">
-                  <pic:nvPicPr>
-                    <pic:cNvPr id="0" name="Picture 8"/>
-                    <pic:cNvPicPr>
-                      <a:picLocks noChangeAspect="1" noChangeArrowheads="1"/>
-                    </pic:cNvPicPr>
-                  </pic:nvPicPr>
-                  <pic:blipFill>
-                    <a:blip r:embed="rId16">
-                      <a:extLst>
-                        <a:ext uri="{28A0092B-C50C-407E-A947-70E740481C1C}">
-                          <a14:useLocalDpi xmlns:a14="http://schemas.microsoft.com/office/drawing/2010/main" val="0"/>
-                        </a:ext>
-                      </a:extLst>
-                    </a:blip>
-                    <a:srcRect/>
-                    <a:stretch>
-                      <a:fillRect/>
-                    </a:stretch>
-                  </pic:blipFill>
-                  <pic:spPr bwMode="auto">
-                    <a:xfrm>
-                      <a:off x="0" y="0"/>
-                      <a:ext cx="4150360" cy="1828165"/>
-                    </a:xfrm>
-                    <a:prstGeom prst="rect">
-                      <a:avLst/>
-                    </a:prstGeom>
-                    <a:noFill/>
-                  </pic:spPr>
-                </pic:pic>
-              </a:graphicData>
-            </a:graphic>
-            <wp14:sizeRelH relativeFrom="page">
-              <wp14:pctWidth>0</wp14:pctWidth>
-            </wp14:sizeRelH>
-            <wp14:sizeRelV relativeFrom="page">
-              <wp14:pctHeight>0</wp14:pctHeight>
-            </wp14:sizeRelV>
-          </wp:anchor>
-        </w:drawing>
+        <w:pict w14:anchorId="0852FE8E">
+          <v:shape id="_x0000_s1032" type="#_x0000_t75" style="position:absolute;margin-left:70.15pt;margin-top:5.3pt;width:326.8pt;height:143.95pt;z-index:5">
+            <v:imagedata r:id="rId16" o:title=""/>
+            <w10:wrap type="square"/>
+          </v:shape>
+        </w:pict>
       </w:r>
     </w:p>
     <w:p/>
@@ -3611,65 +3145,12 @@
         <w:rPr>
           <w:noProof/>
         </w:rPr>
-        <w:drawing>
-          <wp:anchor distT="0" distB="0" distL="114300" distR="114300" simplePos="0" relativeHeight="251671552" behindDoc="0" locked="0" layoutInCell="1" allowOverlap="1" wp14:anchorId="5519AED6" wp14:editId="76285DB1">
-            <wp:simplePos x="0" y="0"/>
-            <wp:positionH relativeFrom="column">
-              <wp:posOffset>867410</wp:posOffset>
-            </wp:positionH>
-            <wp:positionV relativeFrom="paragraph">
-              <wp:posOffset>10160</wp:posOffset>
-            </wp:positionV>
-            <wp:extent cx="4204970" cy="2286635"/>
-            <wp:effectExtent l="0" t="0" r="0" b="0"/>
-            <wp:wrapSquare wrapText="bothSides"/>
-            <wp:docPr id="9" name="Picture 9"/>
-            <wp:cNvGraphicFramePr>
-              <a:graphicFrameLocks xmlns:a="http://schemas.openxmlformats.org/drawingml/2006/main" noChangeAspect="1"/>
-            </wp:cNvGraphicFramePr>
-            <a:graphic xmlns:a="http://schemas.openxmlformats.org/drawingml/2006/main">
-              <a:graphicData uri="http://schemas.openxmlformats.org/drawingml/2006/picture">
-                <pic:pic xmlns:pic="http://schemas.openxmlformats.org/drawingml/2006/picture">
-                  <pic:nvPicPr>
-                    <pic:cNvPr id="0" name="Picture 9"/>
-                    <pic:cNvPicPr>
-                      <a:picLocks noChangeAspect="1" noChangeArrowheads="1"/>
-                    </pic:cNvPicPr>
-                  </pic:nvPicPr>
-                  <pic:blipFill>
-                    <a:blip r:embed="rId17">
-                      <a:extLst>
-                        <a:ext uri="{28A0092B-C50C-407E-A947-70E740481C1C}">
-                          <a14:useLocalDpi xmlns:a14="http://schemas.microsoft.com/office/drawing/2010/main" val="0"/>
-                        </a:ext>
-                      </a:extLst>
-                    </a:blip>
-                    <a:srcRect/>
-                    <a:stretch>
-                      <a:fillRect/>
-                    </a:stretch>
-                  </pic:blipFill>
-                  <pic:spPr bwMode="auto">
-                    <a:xfrm>
-                      <a:off x="0" y="0"/>
-                      <a:ext cx="4204970" cy="2286635"/>
-                    </a:xfrm>
-                    <a:prstGeom prst="rect">
-                      <a:avLst/>
-                    </a:prstGeom>
-                    <a:noFill/>
-                  </pic:spPr>
-                </pic:pic>
-              </a:graphicData>
-            </a:graphic>
-            <wp14:sizeRelH relativeFrom="page">
-              <wp14:pctWidth>0</wp14:pctWidth>
-            </wp14:sizeRelH>
-            <wp14:sizeRelV relativeFrom="page">
-              <wp14:pctHeight>0</wp14:pctHeight>
-            </wp14:sizeRelV>
-          </wp:anchor>
-        </w:drawing>
+        <w:pict w14:anchorId="72FC4F85">
+          <v:shape id="_x0000_s1033" type="#_x0000_t75" style="position:absolute;margin-left:68.3pt;margin-top:.8pt;width:331.1pt;height:180.05pt;z-index:6">
+            <v:imagedata r:id="rId17" o:title=""/>
+            <w10:wrap type="square"/>
+          </v:shape>
+        </w:pict>
       </w:r>
       <w:bookmarkEnd w:id="22"/>
     </w:p>
@@ -3720,9 +3201,16 @@
     </w:p>
     <w:tbl>
       <w:tblPr>
-        <w:tblStyle w:val="TableGrid"/>
         <w:tblpPr w:leftFromText="180" w:rightFromText="180" w:vertAnchor="page" w:horzAnchor="margin" w:tblpY="8753"/>
         <w:tblW w:w="9748" w:type="dxa"/>
+        <w:tblBorders>
+          <w:top w:val="single" w:sz="4" w:space="0" w:color="auto"/>
+          <w:left w:val="single" w:sz="4" w:space="0" w:color="auto"/>
+          <w:bottom w:val="single" w:sz="4" w:space="0" w:color="auto"/>
+          <w:right w:val="single" w:sz="4" w:space="0" w:color="auto"/>
+          <w:insideH w:val="single" w:sz="4" w:space="0" w:color="auto"/>
+          <w:insideV w:val="single" w:sz="4" w:space="0" w:color="auto"/>
+        </w:tblBorders>
         <w:tblLook w:val="04A0" w:firstRow="1" w:lastRow="0" w:firstColumn="1" w:lastColumn="0" w:noHBand="0" w:noVBand="1"/>
       </w:tblPr>
       <w:tblGrid>
@@ -3736,6 +3224,7 @@
         <w:tc>
           <w:tcPr>
             <w:tcW w:w="4874" w:type="dxa"/>
+            <w:shd w:val="clear" w:color="auto" w:fill="auto"/>
           </w:tcPr>
           <w:p>
             <w:pPr>
@@ -3756,6 +3245,7 @@
         <w:tc>
           <w:tcPr>
             <w:tcW w:w="4874" w:type="dxa"/>
+            <w:shd w:val="clear" w:color="auto" w:fill="auto"/>
           </w:tcPr>
           <w:p>
             <w:pPr>
@@ -3781,6 +3271,7 @@
         <w:tc>
           <w:tcPr>
             <w:tcW w:w="4874" w:type="dxa"/>
+            <w:shd w:val="clear" w:color="auto" w:fill="auto"/>
           </w:tcPr>
           <w:p>
             <w:r>
@@ -3791,6 +3282,7 @@
         <w:tc>
           <w:tcPr>
             <w:tcW w:w="4874" w:type="dxa"/>
+            <w:shd w:val="clear" w:color="auto" w:fill="auto"/>
           </w:tcPr>
           <w:p>
             <w:r>
@@ -3806,6 +3298,7 @@
         <w:tc>
           <w:tcPr>
             <w:tcW w:w="4874" w:type="dxa"/>
+            <w:shd w:val="clear" w:color="auto" w:fill="auto"/>
           </w:tcPr>
           <w:p>
             <w:r>
@@ -3816,6 +3309,7 @@
         <w:tc>
           <w:tcPr>
             <w:tcW w:w="4874" w:type="dxa"/>
+            <w:shd w:val="clear" w:color="auto" w:fill="auto"/>
           </w:tcPr>
           <w:p/>
         </w:tc>
@@ -3827,6 +3321,7 @@
         <w:tc>
           <w:tcPr>
             <w:tcW w:w="4874" w:type="dxa"/>
+            <w:shd w:val="clear" w:color="auto" w:fill="auto"/>
           </w:tcPr>
           <w:p>
             <w:r>
@@ -3837,6 +3332,7 @@
         <w:tc>
           <w:tcPr>
             <w:tcW w:w="4874" w:type="dxa"/>
+            <w:shd w:val="clear" w:color="auto" w:fill="auto"/>
           </w:tcPr>
           <w:p/>
         </w:tc>
@@ -3848,6 +3344,7 @@
         <w:tc>
           <w:tcPr>
             <w:tcW w:w="4874" w:type="dxa"/>
+            <w:shd w:val="clear" w:color="auto" w:fill="auto"/>
           </w:tcPr>
           <w:p>
             <w:r>
@@ -3858,6 +3355,7 @@
         <w:tc>
           <w:tcPr>
             <w:tcW w:w="4874" w:type="dxa"/>
+            <w:shd w:val="clear" w:color="auto" w:fill="auto"/>
           </w:tcPr>
           <w:p/>
         </w:tc>
@@ -4008,65 +3506,12 @@
         <w:rPr>
           <w:noProof/>
         </w:rPr>
-        <w:drawing>
-          <wp:anchor distT="139490" distB="131666" distL="253810" distR="249339" simplePos="0" relativeHeight="251673600" behindDoc="0" locked="0" layoutInCell="1" allowOverlap="1" wp14:anchorId="55552361" wp14:editId="50DD342C">
-            <wp:simplePos x="0" y="0"/>
-            <wp:positionH relativeFrom="margin">
-              <wp:posOffset>942150</wp:posOffset>
-            </wp:positionH>
-            <wp:positionV relativeFrom="margin">
-              <wp:posOffset>1297095</wp:posOffset>
-            </wp:positionV>
-            <wp:extent cx="4055516" cy="1858634"/>
-            <wp:effectExtent l="190500" t="190500" r="173990" b="180340"/>
-            <wp:wrapSquare wrapText="bothSides"/>
-            <wp:docPr id="10" name="Picture 5"/>
-            <wp:cNvGraphicFramePr>
-              <a:graphicFrameLocks xmlns:a="http://schemas.openxmlformats.org/drawingml/2006/main" noChangeAspect="1"/>
-            </wp:cNvGraphicFramePr>
-            <a:graphic xmlns:a="http://schemas.openxmlformats.org/drawingml/2006/main">
-              <a:graphicData uri="http://schemas.openxmlformats.org/drawingml/2006/picture">
-                <pic:pic xmlns:pic="http://schemas.openxmlformats.org/drawingml/2006/picture">
-                  <pic:nvPicPr>
-                    <pic:cNvPr id="5" name="Picture 5"/>
-                    <pic:cNvPicPr/>
-                  </pic:nvPicPr>
-                  <pic:blipFill>
-                    <a:blip r:embed="rId18" cstate="print"/>
-                    <a:stretch>
-                      <a:fillRect/>
-                    </a:stretch>
-                  </pic:blipFill>
-                  <pic:spPr>
-                    <a:xfrm>
-                      <a:off x="0" y="0"/>
-                      <a:ext cx="4055110" cy="1858010"/>
-                    </a:xfrm>
-                    <a:prstGeom prst="rect">
-                      <a:avLst/>
-                    </a:prstGeom>
-                    <a:ln>
-                      <a:noFill/>
-                    </a:ln>
-                    <a:effectLst>
-                      <a:outerShdw blurRad="190500" algn="tl" rotWithShape="0">
-                        <a:srgbClr val="000000">
-                          <a:alpha val="70000"/>
-                        </a:srgbClr>
-                      </a:outerShdw>
-                    </a:effectLst>
-                  </pic:spPr>
-                </pic:pic>
-              </a:graphicData>
-            </a:graphic>
-            <wp14:sizeRelH relativeFrom="margin">
-              <wp14:pctWidth>0</wp14:pctWidth>
-            </wp14:sizeRelH>
-            <wp14:sizeRelV relativeFrom="margin">
-              <wp14:pctHeight>0</wp14:pctHeight>
-            </wp14:sizeRelV>
-          </wp:anchor>
-        </w:drawing>
+        <w:pict w14:anchorId="54839B86">
+          <v:shape id="Picture 5" o:spid="_x0000_s1034" type="#_x0000_t75" style="position:absolute;margin-left:63.2pt;margin-top:91.15pt;width:340.95pt;height:167.7pt;z-index:7;visibility:visible;mso-position-horizontal-relative:margin;mso-position-vertical-relative:margin;mso-width-relative:margin;mso-height-relative:margin" o:gfxdata="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">
+            <v:imagedata r:id="rId18" o:title=""/>
+            <w10:wrap type="square" anchorx="margin" anchory="margin"/>
+          </v:shape>
+        </w:pict>
       </w:r>
     </w:p>
     <w:p>
@@ -4127,8 +3572,15 @@
     </w:p>
     <w:tbl>
       <w:tblPr>
-        <w:tblStyle w:val="TableGrid"/>
         <w:tblW w:w="0" w:type="auto"/>
+        <w:tblBorders>
+          <w:top w:val="single" w:sz="4" w:space="0" w:color="auto"/>
+          <w:left w:val="single" w:sz="4" w:space="0" w:color="auto"/>
+          <w:bottom w:val="single" w:sz="4" w:space="0" w:color="auto"/>
+          <w:right w:val="single" w:sz="4" w:space="0" w:color="auto"/>
+          <w:insideH w:val="single" w:sz="4" w:space="0" w:color="auto"/>
+          <w:insideV w:val="single" w:sz="4" w:space="0" w:color="auto"/>
+        </w:tblBorders>
         <w:tblLook w:val="04A0" w:firstRow="1" w:lastRow="0" w:firstColumn="1" w:lastColumn="0" w:noHBand="0" w:noVBand="1"/>
       </w:tblPr>
       <w:tblGrid>
@@ -4139,6 +3591,7 @@
         <w:tc>
           <w:tcPr>
             <w:tcW w:w="4508" w:type="dxa"/>
+            <w:shd w:val="clear" w:color="auto" w:fill="auto"/>
           </w:tcPr>
           <w:p>
             <w:pPr>
@@ -4159,6 +3612,7 @@
         <w:tc>
           <w:tcPr>
             <w:tcW w:w="4508" w:type="dxa"/>
+            <w:shd w:val="clear" w:color="auto" w:fill="auto"/>
           </w:tcPr>
           <w:p>
             <w:pPr>
@@ -4181,6 +3635,7 @@
         <w:tc>
           <w:tcPr>
             <w:tcW w:w="4508" w:type="dxa"/>
+            <w:shd w:val="clear" w:color="auto" w:fill="auto"/>
           </w:tcPr>
           <w:p>
             <w:r>
@@ -4191,6 +3646,7 @@
         <w:tc>
           <w:tcPr>
             <w:tcW w:w="4508" w:type="dxa"/>
+            <w:shd w:val="clear" w:color="auto" w:fill="auto"/>
           </w:tcPr>
           <w:p>
             <w:r>
@@ -4203,6 +3659,7 @@
         <w:tc>
           <w:tcPr>
             <w:tcW w:w="4508" w:type="dxa"/>
+            <w:shd w:val="clear" w:color="auto" w:fill="auto"/>
           </w:tcPr>
           <w:p>
             <w:r>
@@ -4213,6 +3670,7 @@
         <w:tc>
           <w:tcPr>
             <w:tcW w:w="4508" w:type="dxa"/>
+            <w:shd w:val="clear" w:color="auto" w:fill="auto"/>
           </w:tcPr>
           <w:p/>
         </w:tc>
@@ -4221,6 +3679,7 @@
         <w:tc>
           <w:tcPr>
             <w:tcW w:w="4508" w:type="dxa"/>
+            <w:shd w:val="clear" w:color="auto" w:fill="auto"/>
           </w:tcPr>
           <w:p>
             <w:r>
@@ -4231,6 +3690,7 @@
         <w:tc>
           <w:tcPr>
             <w:tcW w:w="4508" w:type="dxa"/>
+            <w:shd w:val="clear" w:color="auto" w:fill="auto"/>
           </w:tcPr>
           <w:p/>
         </w:tc>
@@ -4254,68 +3714,12 @@
           <w:noProof/>
         </w:rPr>
         <w:lastRenderedPageBreak/>
-        <w:drawing>
-          <wp:anchor distT="0" distB="0" distL="114300" distR="114300" simplePos="0" relativeHeight="251675648" behindDoc="0" locked="0" layoutInCell="1" allowOverlap="1" wp14:anchorId="3E3B1FB3" wp14:editId="4591CC9F">
-            <wp:simplePos x="0" y="0"/>
-            <wp:positionH relativeFrom="column">
-              <wp:posOffset>346075</wp:posOffset>
-            </wp:positionH>
-            <wp:positionV relativeFrom="paragraph">
-              <wp:posOffset>377190</wp:posOffset>
-            </wp:positionV>
-            <wp:extent cx="4914265" cy="3125470"/>
-            <wp:effectExtent l="0" t="0" r="0" b="0"/>
-            <wp:wrapSquare wrapText="bothSides"/>
-            <wp:docPr id="11" name="Picture 6"/>
-            <wp:cNvGraphicFramePr>
-              <a:graphicFrameLocks xmlns:a="http://schemas.openxmlformats.org/drawingml/2006/main" noChangeAspect="1"/>
-            </wp:cNvGraphicFramePr>
-            <a:graphic xmlns:a="http://schemas.openxmlformats.org/drawingml/2006/main">
-              <a:graphicData uri="http://schemas.openxmlformats.org/drawingml/2006/picture">
-                <pic:pic xmlns:pic="http://schemas.openxmlformats.org/drawingml/2006/picture">
-                  <pic:nvPicPr>
-                    <pic:cNvPr id="0" name="Picture 6"/>
-                    <pic:cNvPicPr>
-                      <a:picLocks noChangeAspect="1" noChangeArrowheads="1"/>
-                    </pic:cNvPicPr>
-                  </pic:nvPicPr>
-                  <pic:blipFill>
-                    <a:blip r:embed="rId19">
-                      <a:extLst>
-                        <a:ext uri="{28A0092B-C50C-407E-A947-70E740481C1C}">
-                          <a14:useLocalDpi xmlns:a14="http://schemas.microsoft.com/office/drawing/2010/main" val="0"/>
-                        </a:ext>
-                      </a:extLst>
-                    </a:blip>
-                    <a:srcRect/>
-                    <a:stretch>
-                      <a:fillRect/>
-                    </a:stretch>
-                  </pic:blipFill>
-                  <pic:spPr bwMode="auto">
-                    <a:xfrm>
-                      <a:off x="0" y="0"/>
-                      <a:ext cx="4914265" cy="3125470"/>
-                    </a:xfrm>
-                    <a:prstGeom prst="rect">
-                      <a:avLst/>
-                    </a:prstGeom>
-                    <a:noFill/>
-                    <a:ln>
-                      <a:noFill/>
-                    </a:ln>
-                  </pic:spPr>
-                </pic:pic>
-              </a:graphicData>
-            </a:graphic>
-            <wp14:sizeRelH relativeFrom="page">
-              <wp14:pctWidth>0</wp14:pctWidth>
-            </wp14:sizeRelH>
-            <wp14:sizeRelV relativeFrom="page">
-              <wp14:pctHeight>0</wp14:pctHeight>
-            </wp14:sizeRelV>
-          </wp:anchor>
-        </w:drawing>
+        <w:pict w14:anchorId="57F24768">
+          <v:shape id="Picture 6" o:spid="_x0000_s1035" type="#_x0000_t75" style="position:absolute;margin-left:27.25pt;margin-top:29.7pt;width:386.95pt;height:246.1pt;z-index:8;visibility:visible;mso-position-horizontal-relative:text;mso-position-vertical-relative:text">
+            <v:imagedata r:id="rId19" o:title=""/>
+            <w10:wrap type="square"/>
+          </v:shape>
+        </w:pict>
       </w:r>
       <w:bookmarkEnd w:id="27"/>
       <w:bookmarkEnd w:id="28"/>
@@ -4347,68 +3751,12 @@
         <w:rPr>
           <w:noProof/>
         </w:rPr>
-        <w:drawing>
-          <wp:anchor distT="0" distB="0" distL="114300" distR="114300" simplePos="0" relativeHeight="251677696" behindDoc="0" locked="0" layoutInCell="1" allowOverlap="1" wp14:anchorId="7D3BD93C" wp14:editId="3B4CB5E2">
-            <wp:simplePos x="0" y="0"/>
-            <wp:positionH relativeFrom="margin">
-              <wp:posOffset>2148205</wp:posOffset>
-            </wp:positionH>
-            <wp:positionV relativeFrom="margin">
-              <wp:posOffset>4925060</wp:posOffset>
-            </wp:positionV>
-            <wp:extent cx="3056890" cy="870585"/>
-            <wp:effectExtent l="0" t="0" r="0" b="0"/>
-            <wp:wrapSquare wrapText="bothSides"/>
-            <wp:docPr id="12" name="Picture 10"/>
-            <wp:cNvGraphicFramePr>
-              <a:graphicFrameLocks xmlns:a="http://schemas.openxmlformats.org/drawingml/2006/main" noChangeAspect="1"/>
-            </wp:cNvGraphicFramePr>
-            <a:graphic xmlns:a="http://schemas.openxmlformats.org/drawingml/2006/main">
-              <a:graphicData uri="http://schemas.openxmlformats.org/drawingml/2006/picture">
-                <pic:pic xmlns:pic="http://schemas.openxmlformats.org/drawingml/2006/picture">
-                  <pic:nvPicPr>
-                    <pic:cNvPr id="0" name="Picture 10"/>
-                    <pic:cNvPicPr>
-                      <a:picLocks noChangeAspect="1" noChangeArrowheads="1"/>
-                    </pic:cNvPicPr>
-                  </pic:nvPicPr>
-                  <pic:blipFill>
-                    <a:blip r:embed="rId20">
-                      <a:extLst>
-                        <a:ext uri="{28A0092B-C50C-407E-A947-70E740481C1C}">
-                          <a14:useLocalDpi xmlns:a14="http://schemas.microsoft.com/office/drawing/2010/main" val="0"/>
-                        </a:ext>
-                      </a:extLst>
-                    </a:blip>
-                    <a:srcRect/>
-                    <a:stretch>
-                      <a:fillRect/>
-                    </a:stretch>
-                  </pic:blipFill>
-                  <pic:spPr bwMode="auto">
-                    <a:xfrm>
-                      <a:off x="0" y="0"/>
-                      <a:ext cx="3056890" cy="870585"/>
-                    </a:xfrm>
-                    <a:prstGeom prst="rect">
-                      <a:avLst/>
-                    </a:prstGeom>
-                    <a:noFill/>
-                    <a:ln>
-                      <a:noFill/>
-                    </a:ln>
-                  </pic:spPr>
-                </pic:pic>
-              </a:graphicData>
-            </a:graphic>
-            <wp14:sizeRelH relativeFrom="margin">
-              <wp14:pctWidth>0</wp14:pctWidth>
-            </wp14:sizeRelH>
-            <wp14:sizeRelV relativeFrom="margin">
-              <wp14:pctHeight>0</wp14:pctHeight>
-            </wp14:sizeRelV>
-          </wp:anchor>
-        </w:drawing>
+        <w:pict w14:anchorId="04AA57EC">
+          <v:shape id="Picture 10" o:spid="_x0000_s1036" type="#_x0000_t75" style="position:absolute;margin-left:169.15pt;margin-top:387.8pt;width:240.7pt;height:68.55pt;z-index:9;visibility:visible;mso-position-horizontal-relative:margin;mso-position-vertical-relative:margin;mso-width-relative:margin;mso-height-relative:margin">
+            <v:imagedata r:id="rId20" o:title=""/>
+            <w10:wrap type="square" anchorx="margin" anchory="margin"/>
+          </v:shape>
+        </w:pict>
       </w:r>
     </w:p>
     <w:p/>
@@ -4420,65 +3768,12 @@
         <w:rPr>
           <w:noProof/>
         </w:rPr>
-        <w:drawing>
-          <wp:anchor distT="129694" distB="122523" distL="243984" distR="240867" simplePos="0" relativeHeight="251679744" behindDoc="0" locked="0" layoutInCell="1" allowOverlap="1" wp14:anchorId="7C09D060" wp14:editId="28A03FD7">
-            <wp:simplePos x="0" y="0"/>
-            <wp:positionH relativeFrom="margin">
-              <wp:posOffset>3299604</wp:posOffset>
-            </wp:positionH>
-            <wp:positionV relativeFrom="margin">
-              <wp:posOffset>6361584</wp:posOffset>
-            </wp:positionV>
-            <wp:extent cx="2521874" cy="1737873"/>
-            <wp:effectExtent l="190500" t="190500" r="164465" b="167640"/>
-            <wp:wrapSquare wrapText="bothSides"/>
-            <wp:docPr id="13" name="Picture 9"/>
-            <wp:cNvGraphicFramePr>
-              <a:graphicFrameLocks xmlns:a="http://schemas.openxmlformats.org/drawingml/2006/main" noChangeAspect="1"/>
-            </wp:cNvGraphicFramePr>
-            <a:graphic xmlns:a="http://schemas.openxmlformats.org/drawingml/2006/main">
-              <a:graphicData uri="http://schemas.openxmlformats.org/drawingml/2006/picture">
-                <pic:pic xmlns:pic="http://schemas.openxmlformats.org/drawingml/2006/picture">
-                  <pic:nvPicPr>
-                    <pic:cNvPr id="9" name="Picture 9"/>
-                    <pic:cNvPicPr/>
-                  </pic:nvPicPr>
-                  <pic:blipFill>
-                    <a:blip r:embed="rId21"/>
-                    <a:stretch>
-                      <a:fillRect/>
-                    </a:stretch>
-                  </pic:blipFill>
-                  <pic:spPr>
-                    <a:xfrm>
-                      <a:off x="0" y="0"/>
-                      <a:ext cx="2521585" cy="1737360"/>
-                    </a:xfrm>
-                    <a:prstGeom prst="rect">
-                      <a:avLst/>
-                    </a:prstGeom>
-                    <a:ln>
-                      <a:noFill/>
-                    </a:ln>
-                    <a:effectLst>
-                      <a:outerShdw blurRad="190500" algn="tl" rotWithShape="0">
-                        <a:srgbClr val="000000">
-                          <a:alpha val="70000"/>
-                        </a:srgbClr>
-                      </a:outerShdw>
-                    </a:effectLst>
-                  </pic:spPr>
-                </pic:pic>
-              </a:graphicData>
-            </a:graphic>
-            <wp14:sizeRelH relativeFrom="page">
-              <wp14:pctWidth>0</wp14:pctWidth>
-            </wp14:sizeRelH>
-            <wp14:sizeRelV relativeFrom="page">
-              <wp14:pctHeight>0</wp14:pctHeight>
-            </wp14:sizeRelV>
-          </wp:anchor>
-        </w:drawing>
+        <w:pict w14:anchorId="15FBA4DF">
+          <v:shape id="Picture 9" o:spid="_x0000_s1037" type="#_x0000_t75" style="position:absolute;margin-left:249.6pt;margin-top:490.7pt;width:218.75pt;height:156.7pt;z-index:10;visibility:visible;mso-position-horizontal-relative:margin;mso-position-vertical-relative:margin" o:gfxdata="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">
+            <v:imagedata r:id="rId21" o:title=""/>
+            <w10:wrap type="square" anchorx="margin" anchory="margin"/>
+          </v:shape>
+        </w:pict>
       </w:r>
     </w:p>
     <w:p/>
@@ -4522,65 +3817,12 @@
         <w:rPr>
           <w:noProof/>
         </w:rPr>
-        <w:drawing>
-          <wp:anchor distT="129614" distB="122344" distL="243919" distR="234364" simplePos="0" relativeHeight="251681792" behindDoc="0" locked="0" layoutInCell="1" allowOverlap="1" wp14:anchorId="1F8BDD33" wp14:editId="0563CCEA">
-            <wp:simplePos x="0" y="0"/>
-            <wp:positionH relativeFrom="margin">
-              <wp:posOffset>1708864</wp:posOffset>
-            </wp:positionH>
-            <wp:positionV relativeFrom="margin">
-              <wp:posOffset>438224</wp:posOffset>
-            </wp:positionV>
-            <wp:extent cx="2532252" cy="1378087"/>
-            <wp:effectExtent l="190500" t="190500" r="173355" b="165100"/>
-            <wp:wrapSquare wrapText="bothSides"/>
-            <wp:docPr id="14" name="Picture 8"/>
-            <wp:cNvGraphicFramePr>
-              <a:graphicFrameLocks xmlns:a="http://schemas.openxmlformats.org/drawingml/2006/main" noChangeAspect="1"/>
-            </wp:cNvGraphicFramePr>
-            <a:graphic xmlns:a="http://schemas.openxmlformats.org/drawingml/2006/main">
-              <a:graphicData uri="http://schemas.openxmlformats.org/drawingml/2006/picture">
-                <pic:pic xmlns:pic="http://schemas.openxmlformats.org/drawingml/2006/picture">
-                  <pic:nvPicPr>
-                    <pic:cNvPr id="8" name="Picture 8"/>
-                    <pic:cNvPicPr/>
-                  </pic:nvPicPr>
-                  <pic:blipFill>
-                    <a:blip r:embed="rId22"/>
-                    <a:stretch>
-                      <a:fillRect/>
-                    </a:stretch>
-                  </pic:blipFill>
-                  <pic:spPr>
-                    <a:xfrm>
-                      <a:off x="0" y="0"/>
-                      <a:ext cx="2531745" cy="1377950"/>
-                    </a:xfrm>
-                    <a:prstGeom prst="rect">
-                      <a:avLst/>
-                    </a:prstGeom>
-                    <a:ln>
-                      <a:noFill/>
-                    </a:ln>
-                    <a:effectLst>
-                      <a:outerShdw blurRad="190500" algn="tl" rotWithShape="0">
-                        <a:srgbClr val="000000">
-                          <a:alpha val="70000"/>
-                        </a:srgbClr>
-                      </a:outerShdw>
-                    </a:effectLst>
-                  </pic:spPr>
-                </pic:pic>
-              </a:graphicData>
-            </a:graphic>
-            <wp14:sizeRelH relativeFrom="margin">
-              <wp14:pctWidth>0</wp14:pctWidth>
-            </wp14:sizeRelH>
-            <wp14:sizeRelV relativeFrom="margin">
-              <wp14:pctHeight>0</wp14:pctHeight>
-            </wp14:sizeRelV>
-          </wp:anchor>
-        </w:drawing>
+        <w:pict w14:anchorId="71F0B1F6">
+          <v:shape id="Picture 8" o:spid="_x0000_s1038" type="#_x0000_t75" style="position:absolute;margin-left:124.35pt;margin-top:24.3pt;width:219.05pt;height:128.35pt;z-index:11;visibility:visible;mso-position-horizontal-relative:margin;mso-position-vertical-relative:margin;mso-width-relative:margin;mso-height-relative:margin" o:gfxdata="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">
+            <v:imagedata r:id="rId22" o:title=""/>
+            <w10:wrap type="square" anchorx="margin" anchory="margin"/>
+          </v:shape>
+        </w:pict>
       </w:r>
     </w:p>
     <w:p/>
@@ -4593,65 +3835,12 @@
         <w:rPr>
           <w:noProof/>
         </w:rPr>
-        <w:drawing>
-          <wp:anchor distT="0" distB="0" distL="114300" distR="114300" simplePos="0" relativeHeight="251682816" behindDoc="0" locked="0" layoutInCell="1" allowOverlap="1" wp14:anchorId="53B1BDC6" wp14:editId="11E03B39">
-            <wp:simplePos x="0" y="0"/>
-            <wp:positionH relativeFrom="column">
-              <wp:posOffset>3970020</wp:posOffset>
-            </wp:positionH>
-            <wp:positionV relativeFrom="paragraph">
-              <wp:posOffset>144780</wp:posOffset>
-            </wp:positionV>
-            <wp:extent cx="1975485" cy="3319145"/>
-            <wp:effectExtent l="0" t="0" r="0" b="0"/>
-            <wp:wrapSquare wrapText="bothSides"/>
-            <wp:docPr id="15" name="Picture 15"/>
-            <wp:cNvGraphicFramePr>
-              <a:graphicFrameLocks xmlns:a="http://schemas.openxmlformats.org/drawingml/2006/main" noChangeAspect="1"/>
-            </wp:cNvGraphicFramePr>
-            <a:graphic xmlns:a="http://schemas.openxmlformats.org/drawingml/2006/main">
-              <a:graphicData uri="http://schemas.openxmlformats.org/drawingml/2006/picture">
-                <pic:pic xmlns:pic="http://schemas.openxmlformats.org/drawingml/2006/picture">
-                  <pic:nvPicPr>
-                    <pic:cNvPr id="0" name="Picture 15"/>
-                    <pic:cNvPicPr>
-                      <a:picLocks noChangeAspect="1" noChangeArrowheads="1"/>
-                    </pic:cNvPicPr>
-                  </pic:nvPicPr>
-                  <pic:blipFill>
-                    <a:blip r:embed="rId23">
-                      <a:extLst>
-                        <a:ext uri="{28A0092B-C50C-407E-A947-70E740481C1C}">
-                          <a14:useLocalDpi xmlns:a14="http://schemas.microsoft.com/office/drawing/2010/main" val="0"/>
-                        </a:ext>
-                      </a:extLst>
-                    </a:blip>
-                    <a:srcRect/>
-                    <a:stretch>
-                      <a:fillRect/>
-                    </a:stretch>
-                  </pic:blipFill>
-                  <pic:spPr bwMode="auto">
-                    <a:xfrm>
-                      <a:off x="0" y="0"/>
-                      <a:ext cx="1975485" cy="3319145"/>
-                    </a:xfrm>
-                    <a:prstGeom prst="rect">
-                      <a:avLst/>
-                    </a:prstGeom>
-                    <a:noFill/>
-                  </pic:spPr>
-                </pic:pic>
-              </a:graphicData>
-            </a:graphic>
-            <wp14:sizeRelH relativeFrom="page">
-              <wp14:pctWidth>0</wp14:pctWidth>
-            </wp14:sizeRelH>
-            <wp14:sizeRelV relativeFrom="page">
-              <wp14:pctHeight>0</wp14:pctHeight>
-            </wp14:sizeRelV>
-          </wp:anchor>
-        </w:drawing>
+        <w:pict w14:anchorId="39E817FD">
+          <v:shape id="_x0000_s1039" type="#_x0000_t75" style="position:absolute;margin-left:312.6pt;margin-top:11.4pt;width:155.55pt;height:261.35pt;z-index:12">
+            <v:imagedata r:id="rId23" o:title=""/>
+            <w10:wrap type="square"/>
+          </v:shape>
+        </w:pict>
       </w:r>
     </w:p>
     <w:p/>
@@ -5100,68 +4289,12 @@
         <w:rPr>
           <w:noProof/>
         </w:rPr>
-        <w:drawing>
-          <wp:anchor distT="0" distB="0" distL="114300" distR="114300" simplePos="0" relativeHeight="251684864" behindDoc="0" locked="0" layoutInCell="1" allowOverlap="1" wp14:anchorId="64CA435F" wp14:editId="0FE49D92">
-            <wp:simplePos x="0" y="0"/>
-            <wp:positionH relativeFrom="column">
-              <wp:posOffset>501015</wp:posOffset>
-            </wp:positionH>
-            <wp:positionV relativeFrom="paragraph">
-              <wp:posOffset>139700</wp:posOffset>
-            </wp:positionV>
-            <wp:extent cx="4921885" cy="1428115"/>
-            <wp:effectExtent l="0" t="0" r="0" b="0"/>
-            <wp:wrapSquare wrapText="bothSides"/>
-            <wp:docPr id="16" name="Picture 11"/>
-            <wp:cNvGraphicFramePr>
-              <a:graphicFrameLocks xmlns:a="http://schemas.openxmlformats.org/drawingml/2006/main" noChangeAspect="1"/>
-            </wp:cNvGraphicFramePr>
-            <a:graphic xmlns:a="http://schemas.openxmlformats.org/drawingml/2006/main">
-              <a:graphicData uri="http://schemas.openxmlformats.org/drawingml/2006/picture">
-                <pic:pic xmlns:pic="http://schemas.openxmlformats.org/drawingml/2006/picture">
-                  <pic:nvPicPr>
-                    <pic:cNvPr id="0" name="Picture 11"/>
-                    <pic:cNvPicPr>
-                      <a:picLocks noChangeAspect="1" noChangeArrowheads="1"/>
-                    </pic:cNvPicPr>
-                  </pic:nvPicPr>
-                  <pic:blipFill>
-                    <a:blip r:embed="rId24">
-                      <a:extLst>
-                        <a:ext uri="{28A0092B-C50C-407E-A947-70E740481C1C}">
-                          <a14:useLocalDpi xmlns:a14="http://schemas.microsoft.com/office/drawing/2010/main" val="0"/>
-                        </a:ext>
-                      </a:extLst>
-                    </a:blip>
-                    <a:srcRect/>
-                    <a:stretch>
-                      <a:fillRect/>
-                    </a:stretch>
-                  </pic:blipFill>
-                  <pic:spPr bwMode="auto">
-                    <a:xfrm>
-                      <a:off x="0" y="0"/>
-                      <a:ext cx="4921885" cy="1428115"/>
-                    </a:xfrm>
-                    <a:prstGeom prst="rect">
-                      <a:avLst/>
-                    </a:prstGeom>
-                    <a:noFill/>
-                    <a:ln>
-                      <a:noFill/>
-                    </a:ln>
-                  </pic:spPr>
-                </pic:pic>
-              </a:graphicData>
-            </a:graphic>
-            <wp14:sizeRelH relativeFrom="page">
-              <wp14:pctWidth>0</wp14:pctWidth>
-            </wp14:sizeRelH>
-            <wp14:sizeRelV relativeFrom="page">
-              <wp14:pctHeight>0</wp14:pctHeight>
-            </wp14:sizeRelV>
-          </wp:anchor>
-        </w:drawing>
+        <w:pict w14:anchorId="17ED14DD">
+          <v:shape id="Picture 11" o:spid="_x0000_s1040" type="#_x0000_t75" style="position:absolute;margin-left:39.45pt;margin-top:11pt;width:387.55pt;height:112.45pt;z-index:13;visibility:visible">
+            <v:imagedata r:id="rId24" o:title=""/>
+            <w10:wrap type="square"/>
+          </v:shape>
+        </w:pict>
       </w:r>
       <w:bookmarkEnd w:id="38"/>
       <w:bookmarkEnd w:id="39"/>
@@ -5519,68 +4652,12 @@
           <w:noProof/>
         </w:rPr>
         <w:lastRenderedPageBreak/>
-        <w:drawing>
-          <wp:anchor distT="0" distB="0" distL="114300" distR="114300" simplePos="0" relativeHeight="251693056" behindDoc="0" locked="0" layoutInCell="1" allowOverlap="1" wp14:anchorId="3E8789AD" wp14:editId="3DB60EF9">
-            <wp:simplePos x="0" y="0"/>
-            <wp:positionH relativeFrom="column">
-              <wp:posOffset>3524885</wp:posOffset>
-            </wp:positionH>
-            <wp:positionV relativeFrom="paragraph">
-              <wp:posOffset>6350</wp:posOffset>
-            </wp:positionV>
-            <wp:extent cx="2426970" cy="3202305"/>
-            <wp:effectExtent l="0" t="0" r="0" b="0"/>
-            <wp:wrapSquare wrapText="bothSides"/>
-            <wp:docPr id="17" name="Picture 17"/>
-            <wp:cNvGraphicFramePr>
-              <a:graphicFrameLocks xmlns:a="http://schemas.openxmlformats.org/drawingml/2006/main" noChangeAspect="1"/>
-            </wp:cNvGraphicFramePr>
-            <a:graphic xmlns:a="http://schemas.openxmlformats.org/drawingml/2006/main">
-              <a:graphicData uri="http://schemas.openxmlformats.org/drawingml/2006/picture">
-                <pic:pic xmlns:pic="http://schemas.openxmlformats.org/drawingml/2006/picture">
-                  <pic:nvPicPr>
-                    <pic:cNvPr id="0" name="Picture 17"/>
-                    <pic:cNvPicPr>
-                      <a:picLocks noChangeAspect="1" noChangeArrowheads="1"/>
-                    </pic:cNvPicPr>
-                  </pic:nvPicPr>
-                  <pic:blipFill>
-                    <a:blip r:embed="rId25" r:link="rId26">
-                      <a:extLst>
-                        <a:ext uri="{28A0092B-C50C-407E-A947-70E740481C1C}">
-                          <a14:useLocalDpi xmlns:a14="http://schemas.microsoft.com/office/drawing/2010/main" val="0"/>
-                        </a:ext>
-                      </a:extLst>
-                    </a:blip>
-                    <a:srcRect/>
-                    <a:stretch>
-                      <a:fillRect/>
-                    </a:stretch>
-                  </pic:blipFill>
-                  <pic:spPr bwMode="auto">
-                    <a:xfrm>
-                      <a:off x="0" y="0"/>
-                      <a:ext cx="2426970" cy="3202305"/>
-                    </a:xfrm>
-                    <a:prstGeom prst="rect">
-                      <a:avLst/>
-                    </a:prstGeom>
-                    <a:noFill/>
-                    <a:ln>
-                      <a:noFill/>
-                    </a:ln>
-                  </pic:spPr>
-                </pic:pic>
-              </a:graphicData>
-            </a:graphic>
-            <wp14:sizeRelH relativeFrom="page">
-              <wp14:pctWidth>0</wp14:pctWidth>
-            </wp14:sizeRelH>
-            <wp14:sizeRelV relativeFrom="page">
-              <wp14:pctHeight>0</wp14:pctHeight>
-            </wp14:sizeRelV>
-          </wp:anchor>
-        </w:drawing>
+        <w:pict w14:anchorId="7D460E7D">
+          <v:shape id="_x0000_s1041" type="#_x0000_t75" style="position:absolute;margin-left:277.55pt;margin-top:.5pt;width:191.1pt;height:252.15pt;z-index:17">
+            <v:imagedata r:id="rId25" r:href="rId26"/>
+            <w10:wrap type="square"/>
+          </v:shape>
+        </w:pict>
       </w:r>
     </w:p>
     <w:p/>
@@ -5599,68 +4676,12 @@
         <w:rPr>
           <w:noProof/>
         </w:rPr>
-        <w:drawing>
-          <wp:anchor distT="0" distB="0" distL="114300" distR="114300" simplePos="0" relativeHeight="251691008" behindDoc="0" locked="0" layoutInCell="1" allowOverlap="1" wp14:anchorId="70B9767B" wp14:editId="728B3C26">
-            <wp:simplePos x="0" y="0"/>
-            <wp:positionH relativeFrom="margin">
-              <wp:posOffset>0</wp:posOffset>
-            </wp:positionH>
-            <wp:positionV relativeFrom="margin">
-              <wp:posOffset>6350</wp:posOffset>
-            </wp:positionV>
-            <wp:extent cx="2519680" cy="3239770"/>
-            <wp:effectExtent l="0" t="0" r="0" b="0"/>
-            <wp:wrapSquare wrapText="bothSides"/>
-            <wp:docPr id="18" name="Picture 18"/>
-            <wp:cNvGraphicFramePr>
-              <a:graphicFrameLocks xmlns:a="http://schemas.openxmlformats.org/drawingml/2006/main" noChangeAspect="1"/>
-            </wp:cNvGraphicFramePr>
-            <a:graphic xmlns:a="http://schemas.openxmlformats.org/drawingml/2006/main">
-              <a:graphicData uri="http://schemas.openxmlformats.org/drawingml/2006/picture">
-                <pic:pic xmlns:pic="http://schemas.openxmlformats.org/drawingml/2006/picture">
-                  <pic:nvPicPr>
-                    <pic:cNvPr id="0" name="Picture 18"/>
-                    <pic:cNvPicPr>
-                      <a:picLocks noChangeAspect="1" noChangeArrowheads="1"/>
-                    </pic:cNvPicPr>
-                  </pic:nvPicPr>
-                  <pic:blipFill>
-                    <a:blip r:embed="rId27" r:link="rId28">
-                      <a:extLst>
-                        <a:ext uri="{28A0092B-C50C-407E-A947-70E740481C1C}">
-                          <a14:useLocalDpi xmlns:a14="http://schemas.microsoft.com/office/drawing/2010/main" val="0"/>
-                        </a:ext>
-                      </a:extLst>
-                    </a:blip>
-                    <a:srcRect/>
-                    <a:stretch>
-                      <a:fillRect/>
-                    </a:stretch>
-                  </pic:blipFill>
-                  <pic:spPr bwMode="auto">
-                    <a:xfrm>
-                      <a:off x="0" y="0"/>
-                      <a:ext cx="2519680" cy="3239770"/>
-                    </a:xfrm>
-                    <a:prstGeom prst="rect">
-                      <a:avLst/>
-                    </a:prstGeom>
-                    <a:noFill/>
-                    <a:ln>
-                      <a:noFill/>
-                    </a:ln>
-                  </pic:spPr>
-                </pic:pic>
-              </a:graphicData>
-            </a:graphic>
-            <wp14:sizeRelH relativeFrom="page">
-              <wp14:pctWidth>0</wp14:pctWidth>
-            </wp14:sizeRelH>
-            <wp14:sizeRelV relativeFrom="page">
-              <wp14:pctHeight>0</wp14:pctHeight>
-            </wp14:sizeRelV>
-          </wp:anchor>
-        </w:drawing>
+        <w:pict w14:anchorId="03A6D80F">
+          <v:shape id="_x0000_s1042" type="#_x0000_t75" style="position:absolute;margin-left:0;margin-top:.5pt;width:198.4pt;height:255.1pt;z-index:16;mso-position-horizontal-relative:margin;mso-position-vertical-relative:margin">
+            <v:imagedata r:id="rId27" r:href="rId28"/>
+            <w10:wrap type="square" anchorx="margin" anchory="margin"/>
+          </v:shape>
+        </w:pict>
       </w:r>
       <w:r>
         <w:t>Working on Google forms we will create these surveys and send them out to our fellow peers and see what feedback we can get. This feedback will hopefully lead us down paths that we wouldn’t have thought of ourselves and give us some insight into what people would like to have implemented into our website.</w:t>
@@ -5714,135 +4735,23 @@
         <w:rPr>
           <w:noProof/>
         </w:rPr>
-        <w:drawing>
-          <wp:anchor distT="0" distB="0" distL="114300" distR="114300" simplePos="0" relativeHeight="251697152" behindDoc="0" locked="0" layoutInCell="1" allowOverlap="1" wp14:anchorId="16033536" wp14:editId="62E6CE8D">
-            <wp:simplePos x="0" y="0"/>
-            <wp:positionH relativeFrom="column">
-              <wp:posOffset>3601720</wp:posOffset>
-            </wp:positionH>
-            <wp:positionV relativeFrom="paragraph">
-              <wp:posOffset>6985</wp:posOffset>
-            </wp:positionV>
-            <wp:extent cx="2345690" cy="2966720"/>
-            <wp:effectExtent l="0" t="0" r="0" b="0"/>
-            <wp:wrapSquare wrapText="bothSides"/>
-            <wp:docPr id="19" name="Picture 1"/>
-            <wp:cNvGraphicFramePr>
-              <a:graphicFrameLocks xmlns:a="http://schemas.openxmlformats.org/drawingml/2006/main" noChangeAspect="1"/>
-            </wp:cNvGraphicFramePr>
-            <a:graphic xmlns:a="http://schemas.openxmlformats.org/drawingml/2006/main">
-              <a:graphicData uri="http://schemas.openxmlformats.org/drawingml/2006/picture">
-                <pic:pic xmlns:pic="http://schemas.openxmlformats.org/drawingml/2006/picture">
-                  <pic:nvPicPr>
-                    <pic:cNvPr id="0" name="Picture 1"/>
-                    <pic:cNvPicPr>
-                      <a:picLocks noChangeAspect="1" noChangeArrowheads="1"/>
-                    </pic:cNvPicPr>
-                  </pic:nvPicPr>
-                  <pic:blipFill>
-                    <a:blip r:embed="rId29">
-                      <a:extLst>
-                        <a:ext uri="{28A0092B-C50C-407E-A947-70E740481C1C}">
-                          <a14:useLocalDpi xmlns:a14="http://schemas.microsoft.com/office/drawing/2010/main" val="0"/>
-                        </a:ext>
-                      </a:extLst>
-                    </a:blip>
-                    <a:srcRect/>
-                    <a:stretch>
-                      <a:fillRect/>
-                    </a:stretch>
-                  </pic:blipFill>
-                  <pic:spPr bwMode="auto">
-                    <a:xfrm>
-                      <a:off x="0" y="0"/>
-                      <a:ext cx="2345690" cy="2966720"/>
-                    </a:xfrm>
-                    <a:prstGeom prst="rect">
-                      <a:avLst/>
-                    </a:prstGeom>
-                    <a:noFill/>
-                    <a:ln>
-                      <a:noFill/>
-                    </a:ln>
-                  </pic:spPr>
-                </pic:pic>
-              </a:graphicData>
-            </a:graphic>
-            <wp14:sizeRelH relativeFrom="page">
-              <wp14:pctWidth>0</wp14:pctWidth>
-            </wp14:sizeRelH>
-            <wp14:sizeRelV relativeFrom="page">
-              <wp14:pctHeight>0</wp14:pctHeight>
-            </wp14:sizeRelV>
-          </wp:anchor>
-        </w:drawing>
+        <w:pict w14:anchorId="32BB7AA9">
+          <v:shape id="_x0000_s1043" type="#_x0000_t75" style="position:absolute;margin-left:283.6pt;margin-top:.55pt;width:184.7pt;height:233.6pt;z-index:19;visibility:visible">
+            <v:imagedata r:id="rId29" o:title=""/>
+            <w10:wrap type="square"/>
+          </v:shape>
+        </w:pict>
       </w:r>
       <w:r>
         <w:rPr>
           <w:noProof/>
         </w:rPr>
-        <w:drawing>
-          <wp:anchor distT="0" distB="0" distL="114300" distR="114300" simplePos="0" relativeHeight="251695104" behindDoc="0" locked="0" layoutInCell="1" allowOverlap="1" wp14:anchorId="141D1B15" wp14:editId="5B0178A3">
-            <wp:simplePos x="0" y="0"/>
-            <wp:positionH relativeFrom="column">
-              <wp:posOffset>0</wp:posOffset>
-            </wp:positionH>
-            <wp:positionV relativeFrom="paragraph">
-              <wp:posOffset>6985</wp:posOffset>
-            </wp:positionV>
-            <wp:extent cx="2298065" cy="2869565"/>
-            <wp:effectExtent l="0" t="0" r="0" b="0"/>
-            <wp:wrapSquare wrapText="bothSides"/>
-            <wp:docPr id="20" name="Picture 20"/>
-            <wp:cNvGraphicFramePr>
-              <a:graphicFrameLocks xmlns:a="http://schemas.openxmlformats.org/drawingml/2006/main" noChangeAspect="1"/>
-            </wp:cNvGraphicFramePr>
-            <a:graphic xmlns:a="http://schemas.openxmlformats.org/drawingml/2006/main">
-              <a:graphicData uri="http://schemas.openxmlformats.org/drawingml/2006/picture">
-                <pic:pic xmlns:pic="http://schemas.openxmlformats.org/drawingml/2006/picture">
-                  <pic:nvPicPr>
-                    <pic:cNvPr id="0" name="Picture 20"/>
-                    <pic:cNvPicPr>
-                      <a:picLocks noChangeAspect="1" noChangeArrowheads="1"/>
-                    </pic:cNvPicPr>
-                  </pic:nvPicPr>
-                  <pic:blipFill>
-                    <a:blip r:embed="rId30" r:link="rId31">
-                      <a:extLst>
-                        <a:ext uri="{28A0092B-C50C-407E-A947-70E740481C1C}">
-                          <a14:useLocalDpi xmlns:a14="http://schemas.microsoft.com/office/drawing/2010/main" val="0"/>
-                        </a:ext>
-                      </a:extLst>
-                    </a:blip>
-                    <a:srcRect/>
-                    <a:stretch>
-                      <a:fillRect/>
-                    </a:stretch>
-                  </pic:blipFill>
-                  <pic:spPr bwMode="auto">
-                    <a:xfrm>
-                      <a:off x="0" y="0"/>
-                      <a:ext cx="2298065" cy="2869565"/>
-                    </a:xfrm>
-                    <a:prstGeom prst="rect">
-                      <a:avLst/>
-                    </a:prstGeom>
-                    <a:noFill/>
-                    <a:ln>
-                      <a:noFill/>
-                    </a:ln>
-                  </pic:spPr>
-                </pic:pic>
-              </a:graphicData>
-            </a:graphic>
-            <wp14:sizeRelH relativeFrom="page">
-              <wp14:pctWidth>0</wp14:pctWidth>
-            </wp14:sizeRelH>
-            <wp14:sizeRelV relativeFrom="page">
-              <wp14:pctHeight>0</wp14:pctHeight>
-            </wp14:sizeRelV>
-          </wp:anchor>
-        </w:drawing>
+        <w:pict w14:anchorId="5D5D7C9C">
+          <v:shape id="_x0000_s1044" type="#_x0000_t75" style="position:absolute;margin-left:0;margin-top:.55pt;width:180.95pt;height:225.95pt;z-index:18">
+            <v:imagedata r:id="rId30" r:href="rId31"/>
+            <w10:wrap type="square"/>
+          </v:shape>
+        </w:pict>
       </w:r>
     </w:p>
     <w:p/>
@@ -5904,135 +4813,23 @@
         <w:rPr>
           <w:noProof/>
         </w:rPr>
-        <w:drawing>
-          <wp:anchor distT="0" distB="0" distL="114300" distR="114300" simplePos="0" relativeHeight="251701248" behindDoc="0" locked="0" layoutInCell="1" allowOverlap="1" wp14:anchorId="3BA4AC87" wp14:editId="41D8BFEA">
-            <wp:simplePos x="0" y="0"/>
-            <wp:positionH relativeFrom="margin">
-              <wp:posOffset>3665220</wp:posOffset>
-            </wp:positionH>
-            <wp:positionV relativeFrom="margin">
-              <wp:posOffset>5128260</wp:posOffset>
-            </wp:positionV>
-            <wp:extent cx="2282190" cy="2734310"/>
-            <wp:effectExtent l="0" t="0" r="0" b="0"/>
-            <wp:wrapSquare wrapText="bothSides"/>
-            <wp:docPr id="21" name="Picture 21"/>
-            <wp:cNvGraphicFramePr>
-              <a:graphicFrameLocks xmlns:a="http://schemas.openxmlformats.org/drawingml/2006/main" noChangeAspect="1"/>
-            </wp:cNvGraphicFramePr>
-            <a:graphic xmlns:a="http://schemas.openxmlformats.org/drawingml/2006/main">
-              <a:graphicData uri="http://schemas.openxmlformats.org/drawingml/2006/picture">
-                <pic:pic xmlns:pic="http://schemas.openxmlformats.org/drawingml/2006/picture">
-                  <pic:nvPicPr>
-                    <pic:cNvPr id="0" name="Picture 21"/>
-                    <pic:cNvPicPr>
-                      <a:picLocks noChangeAspect="1" noChangeArrowheads="1"/>
-                    </pic:cNvPicPr>
-                  </pic:nvPicPr>
-                  <pic:blipFill>
-                    <a:blip r:embed="rId32" r:link="rId33">
-                      <a:extLst>
-                        <a:ext uri="{28A0092B-C50C-407E-A947-70E740481C1C}">
-                          <a14:useLocalDpi xmlns:a14="http://schemas.microsoft.com/office/drawing/2010/main" val="0"/>
-                        </a:ext>
-                      </a:extLst>
-                    </a:blip>
-                    <a:srcRect/>
-                    <a:stretch>
-                      <a:fillRect/>
-                    </a:stretch>
-                  </pic:blipFill>
-                  <pic:spPr bwMode="auto">
-                    <a:xfrm>
-                      <a:off x="0" y="0"/>
-                      <a:ext cx="2282190" cy="2734310"/>
-                    </a:xfrm>
-                    <a:prstGeom prst="rect">
-                      <a:avLst/>
-                    </a:prstGeom>
-                    <a:noFill/>
-                    <a:ln>
-                      <a:noFill/>
-                    </a:ln>
-                  </pic:spPr>
-                </pic:pic>
-              </a:graphicData>
-            </a:graphic>
-            <wp14:sizeRelH relativeFrom="page">
-              <wp14:pctWidth>0</wp14:pctWidth>
-            </wp14:sizeRelH>
-            <wp14:sizeRelV relativeFrom="page">
-              <wp14:pctHeight>0</wp14:pctHeight>
-            </wp14:sizeRelV>
-          </wp:anchor>
-        </w:drawing>
+        <w:pict w14:anchorId="668256FE">
+          <v:shape id="_x0000_s1045" type="#_x0000_t75" style="position:absolute;margin-left:288.6pt;margin-top:403.8pt;width:179.7pt;height:215.3pt;z-index:21;mso-position-horizontal-relative:margin;mso-position-vertical-relative:margin">
+            <v:imagedata r:id="rId32" r:href="rId33"/>
+            <w10:wrap type="square" anchorx="margin" anchory="margin"/>
+          </v:shape>
+        </w:pict>
       </w:r>
       <w:r>
         <w:rPr>
           <w:noProof/>
         </w:rPr>
-        <w:drawing>
-          <wp:anchor distT="0" distB="0" distL="114300" distR="114300" simplePos="0" relativeHeight="251699200" behindDoc="0" locked="0" layoutInCell="1" allowOverlap="1" wp14:anchorId="377B7DDA" wp14:editId="6CE04CDB">
-            <wp:simplePos x="0" y="0"/>
-            <wp:positionH relativeFrom="margin">
-              <wp:posOffset>0</wp:posOffset>
-            </wp:positionH>
-            <wp:positionV relativeFrom="margin">
-              <wp:posOffset>5033010</wp:posOffset>
-            </wp:positionV>
-            <wp:extent cx="2270760" cy="2734310"/>
-            <wp:effectExtent l="0" t="0" r="0" b="0"/>
-            <wp:wrapSquare wrapText="bothSides"/>
-            <wp:docPr id="22" name="Picture 22"/>
-            <wp:cNvGraphicFramePr>
-              <a:graphicFrameLocks xmlns:a="http://schemas.openxmlformats.org/drawingml/2006/main" noChangeAspect="1"/>
-            </wp:cNvGraphicFramePr>
-            <a:graphic xmlns:a="http://schemas.openxmlformats.org/drawingml/2006/main">
-              <a:graphicData uri="http://schemas.openxmlformats.org/drawingml/2006/picture">
-                <pic:pic xmlns:pic="http://schemas.openxmlformats.org/drawingml/2006/picture">
-                  <pic:nvPicPr>
-                    <pic:cNvPr id="0" name="Picture 22"/>
-                    <pic:cNvPicPr>
-                      <a:picLocks noChangeAspect="1" noChangeArrowheads="1"/>
-                    </pic:cNvPicPr>
-                  </pic:nvPicPr>
-                  <pic:blipFill>
-                    <a:blip r:embed="rId34" r:link="rId35">
-                      <a:extLst>
-                        <a:ext uri="{28A0092B-C50C-407E-A947-70E740481C1C}">
-                          <a14:useLocalDpi xmlns:a14="http://schemas.microsoft.com/office/drawing/2010/main" val="0"/>
-                        </a:ext>
-                      </a:extLst>
-                    </a:blip>
-                    <a:srcRect/>
-                    <a:stretch>
-                      <a:fillRect/>
-                    </a:stretch>
-                  </pic:blipFill>
-                  <pic:spPr bwMode="auto">
-                    <a:xfrm>
-                      <a:off x="0" y="0"/>
-                      <a:ext cx="2270760" cy="2734310"/>
-                    </a:xfrm>
-                    <a:prstGeom prst="rect">
-                      <a:avLst/>
-                    </a:prstGeom>
-                    <a:noFill/>
-                    <a:ln>
-                      <a:noFill/>
-                    </a:ln>
-                  </pic:spPr>
-                </pic:pic>
-              </a:graphicData>
-            </a:graphic>
-            <wp14:sizeRelH relativeFrom="page">
-              <wp14:pctWidth>0</wp14:pctWidth>
-            </wp14:sizeRelH>
-            <wp14:sizeRelV relativeFrom="page">
-              <wp14:pctHeight>0</wp14:pctHeight>
-            </wp14:sizeRelV>
-          </wp:anchor>
-        </w:drawing>
+        <w:pict w14:anchorId="315044D0">
+          <v:shape id="_x0000_s1046" type="#_x0000_t75" style="position:absolute;margin-left:0;margin-top:396.3pt;width:178.8pt;height:215.3pt;z-index:20;mso-position-horizontal-relative:margin;mso-position-vertical-relative:margin">
+            <v:imagedata r:id="rId34" r:href="rId35"/>
+            <w10:wrap type="square" anchorx="margin" anchory="margin"/>
+          </v:shape>
+        </w:pict>
       </w:r>
       <w:r>
         <w:tab/>
@@ -6054,208 +4851,585 @@
     </w:p>
     <w:p>
       <w:pPr>
-        <w:pStyle w:val="Heading2"/>
-      </w:pPr>
-      <w:bookmarkStart w:id="53" w:name="_Toc69408643"/>
-      <w:r>
-        <w:t>Week</w:t>
+        <w:pStyle w:val="Heading3"/>
+      </w:pPr>
+      <w:r>
+        <w:t>Databases</w:t>
+      </w:r>
+    </w:p>
+    <w:p>
+      <w:r>
+        <w:t xml:space="preserve">The front-end has been created with a great display and very user friendly. We plan on having our website running global and have our databases and servers running with a GoDaddy domain letting it be accessed from anywhere. The next biggest step is to set-up MongoDB to be our database for the website to store details and secure logins. This will allow students to share documents and notes from lectures and classes, forums to ask questions, timetable to track classes and labs.  </w:t>
       </w:r>
       <w:r>
         <w:t xml:space="preserve"> </w:t>
       </w:r>
-      <w:r>
-        <w:t>9 &amp; 10</w:t>
-      </w:r>
-      <w:bookmarkEnd w:id="53"/>
+    </w:p>
+    <w:p>
+      <w:r>
+        <w:rPr>
+          <w:noProof/>
+        </w:rPr>
+        <w:pict w14:anchorId="6F6CA0AC">
+          <v:shape id="_x0000_s1047" type="#_x0000_t75" style="position:absolute;margin-left:57.6pt;margin-top:3.35pt;width:352.5pt;height:199.9pt;z-index:14">
+            <v:imagedata r:id="rId36" o:title=""/>
+            <w10:wrap type="square"/>
+          </v:shape>
+        </w:pict>
+      </w:r>
+    </w:p>
+    <w:p/>
+    <w:p/>
+    <w:p/>
+    <w:p/>
+    <w:p/>
+    <w:p/>
+    <w:p/>
+    <w:p/>
+    <w:p/>
+    <w:p>
+      <w:r>
+        <w:t>MongoDB is an object-oriented, dynamic and a scalable NoSQL database that stores information in data objects</w:t>
+      </w:r>
+      <w:r>
+        <w:t>. These data objects are then stored as separate documents inside of a collection. These collections are created by the user and then a cluster is created within the collection.</w:t>
+      </w:r>
       <w:r>
         <w:t xml:space="preserve"> </w:t>
       </w:r>
     </w:p>
     <w:p>
       <w:r>
-        <w:t xml:space="preserve">The front-end has been created with a great display and very user friendly. We plan on having our website running global and have our databases and servers running with a GoDaddy domain letting it be accessed from anywhere. The next biggest step is to set-up MongoDB to be our database for the website to store details and secure logins. This will allow students to share documents and notes from lectures and classes, forums to ask questions, timetable to track classes and labs.  </w:t>
-      </w:r>
-      <w:r>
+        <w:rPr>
+          <w:noProof/>
+        </w:rPr>
+        <w:pict w14:anchorId="355CE0C5">
+          <v:shape id="_x0000_s1048" type="#_x0000_t75" style="position:absolute;margin-left:50.55pt;margin-top:14.45pt;width:367.05pt;height:215.55pt;z-index:15">
+            <v:imagedata r:id="rId37" o:title=""/>
+            <w10:wrap type="square"/>
+          </v:shape>
+        </w:pict>
+      </w:r>
+    </w:p>
+    <w:p/>
+    <w:p/>
+    <w:p/>
+    <w:p/>
+    <w:p/>
+    <w:p/>
+    <w:p/>
+    <w:p/>
+    <w:p>
+      <w:r>
+        <w:t xml:space="preserve">From the image above we had to connect the cluster to our application which involved a line of code, that would allow our website/app to connect to the database to write and share information while also saving it to the database to be recalled when server is running. To allow mongoDB to receive information from the website/app while also returning the information when called upon in the future we created a database called modulesDB which had collections that will store information that is desired for the different sections of our website/app. We then created different classes within our </w:t>
+      </w:r>
+      <w:r>
+        <w:t xml:space="preserve">directory that “talked” to each other to send and receive information. This information is needed firstly to receive the information from the user and then secondly to return that information to be displayed for all users to be seen on our website/app.    </w:t>
+      </w:r>
+      <w:r>
+        <w:t xml:space="preserve">    </w:t>
+      </w:r>
+    </w:p>
+    <w:p/>
+    <w:p>
+      <w:pPr>
+        <w:pStyle w:val="Heading3"/>
+      </w:pPr>
+      <w:r>
+        <w:t>Database/elastic beanstalk issues</w:t>
+      </w:r>
+    </w:p>
+    <w:p>
+      <w:r>
+        <w:rPr>
+          <w:noProof/>
+        </w:rPr>
+        <w:pict w14:anchorId="4727A9D3">
+          <v:shape id="_x0000_s1049" type="#_x0000_t75" style="position:absolute;margin-left:251.65pt;margin-top:259.15pt;width:221.05pt;height:169.15pt;z-index:24;visibility:visible;mso-position-horizontal-relative:margin;mso-position-vertical-relative:margin;mso-width-relative:margin;mso-height-relative:margin">
+            <v:imagedata r:id="rId38" o:title=""/>
+            <w10:wrap type="square" anchorx="margin" anchory="margin"/>
+          </v:shape>
+        </w:pict>
+      </w:r>
+    </w:p>
+    <w:p>
+      <w:r>
+        <w:t xml:space="preserve">On elastic beanstalk you can </w:t>
+      </w:r>
+      <w:r>
+        <w:rPr>
+          <w:u w:val="single"/>
+        </w:rPr>
+        <w:t>enable</w:t>
+      </w:r>
+      <w:r>
+        <w:t xml:space="preserve"> auto updates. This option which allows you to pick a time and day each week that automatically updates your platform/application.</w:t>
+      </w:r>
+    </w:p>
+    <w:p/>
+    <w:p/>
+    <w:p/>
+    <w:p/>
+    <w:p>
+      <w:r>
+        <w:rPr>
+          <w:noProof/>
+        </w:rPr>
+        <w:pict w14:anchorId="57AAEFB3">
+          <v:shape id="Picture 2" o:spid="_x0000_s1050" type="#_x0000_t75" style="position:absolute;margin-left:0;margin-top:468.45pt;width:498.7pt;height:47.55pt;z-index:25;visibility:visible;mso-position-horizontal-relative:margin;mso-position-vertical-relative:margin">
+            <v:imagedata r:id="rId39" o:title=""/>
+            <w10:wrap type="square" anchorx="margin" anchory="margin"/>
+          </v:shape>
+        </w:pict>
+      </w:r>
+    </w:p>
+    <w:p>
+      <w:r>
+        <w:t>This can be found under configuration at the bottom few options.</w:t>
+      </w:r>
+      <w:r>
+        <w:rPr>
+          <w:noProof/>
+        </w:rPr>
         <w:t xml:space="preserve"> </w:t>
       </w:r>
     </w:p>
-    <w:p>
+    <w:p/>
+    <w:p/>
+    <w:p/>
+    <w:p/>
+    <w:p/>
+    <w:p>
+      <w:pPr>
+        <w:rPr>
+          <w:b/>
+          <w:bCs/>
+          <w:color w:val="FF0000"/>
+          <w:u w:val="single"/>
+        </w:rPr>
+      </w:pPr>
+      <w:r>
+        <w:rPr>
+          <w:b/>
+          <w:bCs/>
+          <w:color w:val="FF0000"/>
+          <w:u w:val="single"/>
+        </w:rPr>
+        <w:lastRenderedPageBreak/>
+        <w:t>ERROR WITH INSTANCES:</w:t>
+      </w:r>
+    </w:p>
+    <w:p>
+      <w:r>
+        <w:t xml:space="preserve">Looking into issue below: </w:t>
+      </w:r>
+    </w:p>
+    <w:p>
+      <w:r>
+        <w:t xml:space="preserve">Site : </w:t>
+      </w:r>
+      <w:hyperlink r:id="rId40" w:history="1">
+        <w:r>
+          <w:rPr>
+            <w:rStyle w:val="Hyperlink"/>
+          </w:rPr>
+          <w:t>https://aws.amazon.com/premiumsupport/knowledge-center/elastic-beanstalk-instance-failure/</w:t>
+        </w:r>
+      </w:hyperlink>
+      <w:r>
+        <w:t xml:space="preserve"> </w:t>
+      </w:r>
+    </w:p>
+    <w:p>
+      <w:pPr>
+        <w:rPr>
+          <w:b/>
+          <w:bCs/>
+          <w:color w:val="FF0000"/>
+          <w:u w:val="single"/>
+        </w:rPr>
+      </w:pPr>
       <w:r>
         <w:rPr>
           <w:noProof/>
         </w:rPr>
-        <w:drawing>
-          <wp:anchor distT="0" distB="0" distL="114300" distR="114300" simplePos="0" relativeHeight="251686912" behindDoc="0" locked="0" layoutInCell="1" allowOverlap="1" wp14:anchorId="1797E0A0" wp14:editId="5604A87B">
-            <wp:simplePos x="0" y="0"/>
-            <wp:positionH relativeFrom="column">
-              <wp:posOffset>731520</wp:posOffset>
-            </wp:positionH>
-            <wp:positionV relativeFrom="paragraph">
-              <wp:posOffset>42545</wp:posOffset>
-            </wp:positionV>
-            <wp:extent cx="4476750" cy="2538730"/>
-            <wp:effectExtent l="0" t="0" r="0" b="0"/>
-            <wp:wrapSquare wrapText="bothSides"/>
-            <wp:docPr id="23" name="Picture 23"/>
-            <wp:cNvGraphicFramePr>
-              <a:graphicFrameLocks xmlns:a="http://schemas.openxmlformats.org/drawingml/2006/main" noChangeAspect="1"/>
-            </wp:cNvGraphicFramePr>
-            <a:graphic xmlns:a="http://schemas.openxmlformats.org/drawingml/2006/main">
-              <a:graphicData uri="http://schemas.openxmlformats.org/drawingml/2006/picture">
-                <pic:pic xmlns:pic="http://schemas.openxmlformats.org/drawingml/2006/picture">
-                  <pic:nvPicPr>
-                    <pic:cNvPr id="0" name="Picture 23"/>
-                    <pic:cNvPicPr>
-                      <a:picLocks noChangeAspect="1" noChangeArrowheads="1"/>
-                    </pic:cNvPicPr>
-                  </pic:nvPicPr>
-                  <pic:blipFill>
-                    <a:blip r:embed="rId36">
-                      <a:extLst>
-                        <a:ext uri="{28A0092B-C50C-407E-A947-70E740481C1C}">
-                          <a14:useLocalDpi xmlns:a14="http://schemas.microsoft.com/office/drawing/2010/main" val="0"/>
-                        </a:ext>
-                      </a:extLst>
-                    </a:blip>
-                    <a:srcRect/>
-                    <a:stretch>
-                      <a:fillRect/>
-                    </a:stretch>
-                  </pic:blipFill>
-                  <pic:spPr bwMode="auto">
-                    <a:xfrm>
-                      <a:off x="0" y="0"/>
-                      <a:ext cx="4476750" cy="2538730"/>
-                    </a:xfrm>
-                    <a:prstGeom prst="rect">
-                      <a:avLst/>
-                    </a:prstGeom>
-                    <a:noFill/>
-                    <a:ln>
-                      <a:noFill/>
-                    </a:ln>
-                  </pic:spPr>
-                </pic:pic>
-              </a:graphicData>
-            </a:graphic>
-            <wp14:sizeRelH relativeFrom="page">
-              <wp14:pctWidth>0</wp14:pctWidth>
-            </wp14:sizeRelH>
-            <wp14:sizeRelV relativeFrom="page">
-              <wp14:pctHeight>0</wp14:pctHeight>
-            </wp14:sizeRelV>
-          </wp:anchor>
-        </w:drawing>
-      </w:r>
-    </w:p>
-    <w:p/>
-    <w:p/>
-    <w:p/>
-    <w:p/>
-    <w:p/>
-    <w:p/>
-    <w:p/>
-    <w:p/>
-    <w:p/>
-    <w:p>
-      <w:r>
-        <w:t>MongoDB is an object-oriented, dynamic and a scalable NoSQL database that stores information in data objects</w:t>
-      </w:r>
-      <w:r>
-        <w:t>. These data objects are then stored as separate documents inside of a collection. These collections are created by the user and then a cluster is created within the collection.</w:t>
-      </w:r>
-      <w:r>
+        <w:pict w14:anchorId="53BA7D05">
+          <v:shape id="_x0000_s1051" type="#_x0000_t75" style="position:absolute;margin-left:.05pt;margin-top:71.3pt;width:409.55pt;height:259.25pt;z-index:26;visibility:visible;mso-position-horizontal-relative:margin;mso-position-vertical-relative:margin">
+            <v:imagedata r:id="rId41" o:title=""/>
+            <w10:wrap type="square" anchorx="margin" anchory="margin"/>
+          </v:shape>
+        </w:pict>
+      </w:r>
+    </w:p>
+    <w:p/>
+    <w:p/>
+    <w:p/>
+    <w:p/>
+    <w:p/>
+    <w:p/>
+    <w:p/>
+    <w:p/>
+    <w:p/>
+    <w:p/>
+    <w:p/>
+    <w:p/>
+    <w:p>
+      <w:r>
+        <w:rPr>
+          <w:noProof/>
+        </w:rPr>
+        <w:pict w14:anchorId="345AFE3C">
+          <v:shape id="Picture 3" o:spid="_x0000_s1052" type="#_x0000_t75" style="position:absolute;margin-left:129.65pt;margin-top:365pt;width:374.35pt;height:290pt;z-index:27;visibility:visible;mso-position-horizontal-relative:margin;mso-position-vertical-relative:margin;mso-width-relative:margin;mso-height-relative:margin">
+            <v:imagedata r:id="rId42" o:title=""/>
+            <w10:wrap type="square" anchorx="margin" anchory="margin"/>
+          </v:shape>
+        </w:pict>
+      </w:r>
+      <w:r>
+        <w:t>based on the list above I tried going through each section and trying to narrow down the issue.</w:t>
+      </w:r>
+    </w:p>
+    <w:p>
+      <w:r>
+        <w:t>Started with checking is the instance running ok in general.</w:t>
+      </w:r>
+    </w:p>
+    <w:p/>
+    <w:p/>
+    <w:p/>
+    <w:p/>
+    <w:p/>
+    <w:p/>
+    <w:p/>
+    <w:p/>
+    <w:p>
+      <w:r>
+        <w:rPr>
+          <w:noProof/>
+        </w:rPr>
+        <w:pict w14:anchorId="21D82056">
+          <v:shape id="_x0000_s1053" type="#_x0000_t75" style="position:absolute;margin-left:216.7pt;margin-top:52.05pt;width:293.6pt;height:194.1pt;z-index:28;visibility:visible;mso-position-horizontal-relative:margin;mso-position-vertical-relative:margin;mso-width-relative:margin;mso-height-relative:margin">
+            <v:imagedata r:id="rId43" o:title=""/>
+            <w10:wrap type="square" anchorx="margin" anchory="margin"/>
+          </v:shape>
+        </w:pict>
+      </w:r>
+      <w:r>
+        <w:t>Noticed there was no Elastic Ip addresses assigned which made me look into it , to see if it was required for the traffic .</w:t>
+      </w:r>
+    </w:p>
+    <w:p>
+      <w:r>
+        <w:rPr>
+          <w:noProof/>
+        </w:rPr>
+        <w:pict w14:anchorId="7B5D433A">
+          <v:shape id="_x0000_s1054" type="#_x0000_t75" style="position:absolute;margin-left:-9.2pt;margin-top:65.95pt;width:217.65pt;height:91.9pt;z-index:29;mso-position-horizontal-relative:margin;mso-position-vertical-relative:margin">
+            <v:imagedata r:id="rId44" o:title=""/>
+            <w10:wrap type="square" anchorx="margin" anchory="margin"/>
+          </v:shape>
+        </w:pict>
+      </w:r>
+    </w:p>
+    <w:p/>
+    <w:p/>
+    <w:p/>
+    <w:p/>
+    <w:p>
+      <w:r>
+        <w:t>Started looking into VPC which is a Virtual Private cloud that allows you to control who has access to your AWS resources, because I noticed on the following website:</w:t>
+      </w:r>
+    </w:p>
+    <w:p>
+      <w:r>
+        <w:rPr>
+          <w:noProof/>
+        </w:rPr>
+        <w:pict w14:anchorId="43E90CEB">
+          <v:shape id="Picture 7" o:spid="_x0000_s1055" type="#_x0000_t75" style="position:absolute;margin-left:128.25pt;margin-top:330.65pt;width:211.7pt;height:248.45pt;z-index:30;visibility:visible;mso-position-horizontal-relative:margin;mso-position-vertical-relative:margin">
+            <v:imagedata r:id="rId45" o:title=""/>
+            <w10:wrap type="square" anchorx="margin" anchory="margin"/>
+          </v:shape>
+        </w:pict>
+      </w:r>
+    </w:p>
+    <w:p/>
+    <w:p/>
+    <w:p/>
+    <w:p/>
+    <w:p/>
+    <w:p/>
+    <w:p/>
+    <w:p/>
+    <w:p/>
+    <w:p/>
+    <w:p/>
+    <w:p/>
+    <w:p/>
+    <w:p/>
+    <w:p>
+      <w:hyperlink r:id="rId46" w:history="1">
+        <w:r>
+          <w:rPr>
+            <w:rStyle w:val="Hyperlink"/>
+          </w:rPr>
+          <w:t>https://aws.amazon.com/premiumsupport/knowledge-center/elastic-beanstalk-static-IP-address/</w:t>
+        </w:r>
+      </w:hyperlink>
+      <w:r>
+        <w:t xml:space="preserve">  when setting up the environment on AWS you have the option to select VPC or load balancer which can balance the load for you and allow you to add extra instances but you can make the visibility public. As seen in image below</w:t>
+      </w:r>
+    </w:p>
+    <w:p/>
+    <w:p>
+      <w:r>
+        <w:t>I also took to youtube for more of an insight to VPC on AWS.</w:t>
+      </w:r>
+    </w:p>
+    <w:p/>
+    <w:p>
+      <w:r>
+        <w:t>Also took note that our Network on our environment was not part of a VPC</w:t>
+      </w:r>
+    </w:p>
+    <w:p>
+      <w:pPr>
+        <w:rPr>
+          <w:noProof/>
+        </w:rPr>
+      </w:pPr>
+      <w:r>
+        <w:rPr>
+          <w:noProof/>
+        </w:rPr>
+        <w:pict w14:anchorId="5EA16F28">
+          <v:shape id="Picture 8" o:spid="_x0000_i1025" type="#_x0000_t75" style="width:451.25pt;height:53.6pt;visibility:visible">
+            <v:imagedata r:id="rId47" o:title=""/>
+          </v:shape>
+        </w:pict>
+      </w:r>
+    </w:p>
+    <w:p>
+      <w:pPr>
+        <w:rPr>
+          <w:noProof/>
+        </w:rPr>
+      </w:pPr>
+      <w:r>
+        <w:rPr>
+          <w:noProof/>
+        </w:rPr>
+        <w:pict w14:anchorId="72323EEC">
+          <v:shape id="_x0000_s1056" type="#_x0000_t75" style="position:absolute;margin-left:51.7pt;margin-top:236.7pt;width:353pt;height:216.25pt;z-index:31;visibility:visible;mso-position-horizontal-relative:margin;mso-position-vertical-relative:margin">
+            <v:imagedata r:id="rId48" o:title=""/>
+            <w10:wrap type="square" anchorx="margin" anchory="margin"/>
+          </v:shape>
+        </w:pict>
+      </w:r>
+    </w:p>
+    <w:p/>
+    <w:p/>
+    <w:p/>
+    <w:p/>
+    <w:p/>
+    <w:p/>
+    <w:p/>
+    <w:p/>
+    <w:p/>
+    <w:p/>
+    <w:p/>
+    <w:p/>
+    <w:p/>
+    <w:p/>
+    <w:p/>
+    <w:p/>
+    <w:p/>
+    <w:p/>
+    <w:p/>
+    <w:p>
+      <w:pPr>
+        <w:rPr>
+          <w:noProof/>
+        </w:rPr>
+      </w:pPr>
+      <w:r>
+        <w:t>Looked online for videos etc and came across the way in which to find the load balancers IP addresses .These addresses I added to MongoDB to see was it an access problem.</w:t>
+      </w:r>
+      <w:r>
+        <w:rPr>
+          <w:noProof/>
+        </w:rPr>
         <w:t xml:space="preserve"> </w:t>
       </w:r>
     </w:p>
+    <w:p/>
+    <w:p>
+      <w:hyperlink r:id="rId49" w:history="1">
+        <w:r>
+          <w:rPr>
+            <w:rStyle w:val="Hyperlink"/>
+          </w:rPr>
+          <w:t>https://www.youtube.com/watch?v=PKjbuxnispM&amp;ab_channel=Academind</w:t>
+        </w:r>
+      </w:hyperlink>
+    </w:p>
     <w:p>
       <w:r>
         <w:rPr>
           <w:noProof/>
         </w:rPr>
-        <w:drawing>
-          <wp:anchor distT="0" distB="0" distL="114300" distR="114300" simplePos="0" relativeHeight="251688960" behindDoc="0" locked="0" layoutInCell="1" allowOverlap="1" wp14:anchorId="38911817" wp14:editId="13CF5B3E">
-            <wp:simplePos x="0" y="0"/>
-            <wp:positionH relativeFrom="column">
-              <wp:posOffset>641985</wp:posOffset>
-            </wp:positionH>
-            <wp:positionV relativeFrom="paragraph">
-              <wp:posOffset>183515</wp:posOffset>
-            </wp:positionV>
-            <wp:extent cx="4661535" cy="2737485"/>
-            <wp:effectExtent l="0" t="0" r="0" b="0"/>
-            <wp:wrapSquare wrapText="bothSides"/>
-            <wp:docPr id="24" name="Picture 24"/>
-            <wp:cNvGraphicFramePr>
-              <a:graphicFrameLocks xmlns:a="http://schemas.openxmlformats.org/drawingml/2006/main" noChangeAspect="1"/>
-            </wp:cNvGraphicFramePr>
-            <a:graphic xmlns:a="http://schemas.openxmlformats.org/drawingml/2006/main">
-              <a:graphicData uri="http://schemas.openxmlformats.org/drawingml/2006/picture">
-                <pic:pic xmlns:pic="http://schemas.openxmlformats.org/drawingml/2006/picture">
-                  <pic:nvPicPr>
-                    <pic:cNvPr id="0" name="Picture 24"/>
-                    <pic:cNvPicPr>
-                      <a:picLocks noChangeAspect="1" noChangeArrowheads="1"/>
-                    </pic:cNvPicPr>
-                  </pic:nvPicPr>
-                  <pic:blipFill>
-                    <a:blip r:embed="rId37">
-                      <a:extLst>
-                        <a:ext uri="{28A0092B-C50C-407E-A947-70E740481C1C}">
-                          <a14:useLocalDpi xmlns:a14="http://schemas.microsoft.com/office/drawing/2010/main" val="0"/>
-                        </a:ext>
-                      </a:extLst>
-                    </a:blip>
-                    <a:srcRect/>
-                    <a:stretch>
-                      <a:fillRect/>
-                    </a:stretch>
-                  </pic:blipFill>
-                  <pic:spPr bwMode="auto">
-                    <a:xfrm>
-                      <a:off x="0" y="0"/>
-                      <a:ext cx="4661535" cy="2737485"/>
-                    </a:xfrm>
-                    <a:prstGeom prst="rect">
-                      <a:avLst/>
-                    </a:prstGeom>
-                    <a:noFill/>
-                    <a:ln>
-                      <a:noFill/>
-                    </a:ln>
-                  </pic:spPr>
-                </pic:pic>
-              </a:graphicData>
-            </a:graphic>
-            <wp14:sizeRelH relativeFrom="page">
-              <wp14:pctWidth>0</wp14:pctWidth>
-            </wp14:sizeRelH>
-            <wp14:sizeRelV relativeFrom="page">
-              <wp14:pctHeight>0</wp14:pctHeight>
-            </wp14:sizeRelV>
-          </wp:anchor>
-        </w:drawing>
-      </w:r>
-    </w:p>
-    <w:p/>
-    <w:p/>
-    <w:p/>
-    <w:p/>
-    <w:p/>
-    <w:p/>
-    <w:p/>
-    <w:p/>
-    <w:p>
-      <w:r>
-        <w:t xml:space="preserve">From the image above we had to connect the cluster to our application which involved a line of code, that would allow our website/app to connect to the database to write and share information while also saving it to the database to be recalled when server is running. To allow mongoDB to receive information from the website/app while also returning the information when called upon in the future we created a database called modulesDB which had collections that will store information that is desired for the different sections of our website/app. We then created different classes within our </w:t>
-      </w:r>
-      <w:r>
-        <w:t xml:space="preserve">directory that “talked” to each other to send and receive information. This information is needed firstly to receive the information from the user and then secondly to return that information to be displayed for all users to be seen on our website/app.    </w:t>
-      </w:r>
-      <w:r>
-        <w:t xml:space="preserve">    </w:t>
-      </w:r>
-    </w:p>
+        <w:pict w14:anchorId="0CA4EB6F">
+          <v:shape id="Picture 12" o:spid="_x0000_s1057" type="#_x0000_t75" style="position:absolute;margin-left:262.1pt;margin-top:162.35pt;width:204.4pt;height:192.4pt;z-index:33;visibility:visible;mso-position-horizontal-relative:margin;mso-position-vertical-relative:margin;mso-width-relative:margin;mso-height-relative:margin">
+            <v:imagedata r:id="rId50" o:title=""/>
+            <w10:wrap type="square" anchorx="margin" anchory="margin"/>
+          </v:shape>
+        </w:pict>
+      </w:r>
+    </w:p>
+    <w:p>
+      <w:r>
+        <w:rPr>
+          <w:noProof/>
+        </w:rPr>
+        <w:pict w14:anchorId="2DE8B301">
+          <v:shape id="_x0000_s1058" type="#_x0000_t75" style="position:absolute;margin-left:0;margin-top:162.35pt;width:243.65pt;height:189.4pt;z-index:32;visibility:visible;mso-position-horizontal-relative:margin;mso-position-vertical-relative:margin;mso-width-relative:margin;mso-height-relative:margin">
+            <v:imagedata r:id="rId51" o:title=""/>
+            <w10:wrap type="square" anchorx="margin" anchory="margin"/>
+          </v:shape>
+        </w:pict>
+      </w:r>
+    </w:p>
+    <w:p/>
+    <w:p/>
+    <w:p/>
+    <w:p>
+      <w:r>
+        <w:t>Looked up a video  and it started to walk me through elastic beanstalk and linking the domain with the database through HTTPS. Which I believe to be for security reasons.</w:t>
+      </w:r>
+    </w:p>
+    <w:p>
+      <w:r>
+        <w:t xml:space="preserve">Video link : </w:t>
+      </w:r>
+      <w:hyperlink r:id="rId52" w:history="1">
+        <w:r>
+          <w:rPr>
+            <w:rStyle w:val="Hyperlink"/>
+          </w:rPr>
+          <w:t>https://www.youtube.com/watch?v=BeOKTpFsuvk&amp;ab_channel=WornOffKeys</w:t>
+        </w:r>
+      </w:hyperlink>
+      <w:r>
+        <w:t xml:space="preserve"> </w:t>
+      </w:r>
+    </w:p>
+    <w:p/>
+    <w:p/>
+    <w:p/>
+    <w:p/>
+    <w:p/>
+    <w:p/>
+    <w:p/>
+    <w:p/>
+    <w:p>
+      <w:pPr>
+        <w:rPr>
+          <w:color w:val="FF0000"/>
+          <w:u w:val="single"/>
+        </w:rPr>
+      </w:pPr>
+      <w:bookmarkStart w:id="53" w:name="_Hlk69578552"/>
+      <w:r>
+        <w:rPr>
+          <w:color w:val="FF0000"/>
+          <w:u w:val="single"/>
+        </w:rPr>
+        <w:t>Requesting certificate for domain:</w:t>
+      </w:r>
+    </w:p>
+    <w:bookmarkEnd w:id="53"/>
+    <w:p/>
+    <w:p/>
+    <w:p/>
+    <w:p>
+      <w:r>
+        <w:rPr>
+          <w:noProof/>
+        </w:rPr>
+        <w:pict w14:anchorId="5327F13F">
+          <v:shape id="_x0000_s1059" type="#_x0000_t75" style="position:absolute;margin-left:-7.55pt;margin-top:249.35pt;width:517.45pt;height:129.2pt;z-index:34;visibility:visible;mso-position-horizontal-relative:margin;mso-position-vertical-relative:margin">
+            <v:imagedata r:id="rId53" o:title=""/>
+            <w10:wrap type="square" anchorx="margin" anchory="margin"/>
+          </v:shape>
+        </w:pict>
+      </w:r>
+    </w:p>
+    <w:p>
+      <w:pPr>
+        <w:rPr>
+          <w:color w:val="FF0000"/>
+          <w:u w:val="single"/>
+        </w:rPr>
+      </w:pPr>
+      <w:r>
+        <w:rPr>
+          <w:color w:val="FF0000"/>
+          <w:u w:val="single"/>
+        </w:rPr>
+        <w:t>request in progress:</w:t>
+      </w:r>
+    </w:p>
+    <w:p/>
+    <w:p/>
+    <w:p>
+      <w:r>
+        <w:rPr>
+          <w:noProof/>
+        </w:rPr>
+        <w:pict w14:anchorId="3E5EED75">
+          <v:shape id="Picture 13" o:spid="_x0000_s1060" type="#_x0000_t75" style="position:absolute;margin-left:-6.2pt;margin-top:48.35pt;width:454.45pt;height:80.45pt;z-index:35;visibility:visible;mso-position-horizontal-relative:margin;mso-position-vertical-relative:margin;mso-width-relative:margin;mso-height-relative:margin">
+            <v:imagedata r:id="rId54" o:title=""/>
+            <w10:wrap type="square" anchorx="margin" anchory="margin"/>
+          </v:shape>
+        </w:pict>
+      </w:r>
+    </w:p>
+    <w:p>
+      <w:pPr>
+        <w:rPr>
+          <w:color w:val="FF0000"/>
+          <w:u w:val="single"/>
+        </w:rPr>
+      </w:pPr>
+      <w:r>
+        <w:rPr>
+          <w:color w:val="FF0000"/>
+          <w:u w:val="single"/>
+        </w:rPr>
+        <w:t>looked up how long it will take:</w:t>
+      </w:r>
+    </w:p>
+    <w:p>
+      <w:pPr>
+        <w:rPr>
+          <w:color w:val="FF0000"/>
+          <w:u w:val="single"/>
+        </w:rPr>
+      </w:pPr>
+      <w:r>
+        <w:rPr>
+          <w:noProof/>
+        </w:rPr>
+        <w:pict w14:anchorId="5AC866BD">
+          <v:shape id="Picture 14" o:spid="_x0000_i1026" type="#_x0000_t75" style="width:444.55pt;height:134.8pt;visibility:visible">
+            <v:imagedata r:id="rId55" o:title=""/>
+          </v:shape>
+        </w:pict>
+      </w:r>
+    </w:p>
+    <w:p/>
+    <w:p/>
+    <w:p/>
     <w:p>
       <w:pPr>
         <w:pStyle w:val="Heading2"/>
@@ -6381,7 +5555,7 @@
       <w:bookmarkEnd w:id="59"/>
     </w:p>
     <w:p>
-      <w:hyperlink r:id="rId38" w:tgtFrame="_blank" w:tooltip="https://www.typeform.com/surveys/question-types/" w:history="1">
+      <w:hyperlink r:id="rId56" w:tgtFrame="_blank" w:tooltip="https://www.typeform.com/surveys/question-types/" w:history="1">
         <w:r>
           <w:rPr>
             <w:rStyle w:val="Hyperlink"/>
@@ -6396,7 +5570,7 @@
       </w:r>
     </w:p>
     <w:p>
-      <w:hyperlink r:id="rId39" w:tgtFrame="_blank" w:tooltip="https://ie.godaddy.com/" w:history="1">
+      <w:hyperlink r:id="rId57" w:tgtFrame="_blank" w:tooltip="https://ie.godaddy.com/" w:history="1">
         <w:r>
           <w:rPr>
             <w:rStyle w:val="Hyperlink"/>
@@ -6411,7 +5585,7 @@
       </w:r>
     </w:p>
     <w:p>
-      <w:hyperlink r:id="rId40" w:history="1">
+      <w:hyperlink r:id="rId58" w:history="1">
         <w:r>
           <w:rPr>
             <w:rStyle w:val="Hyperlink"/>
@@ -6424,7 +5598,7 @@
       </w:r>
     </w:p>
     <w:p>
-      <w:hyperlink r:id="rId41" w:tgtFrame="_blank" w:tooltip="https://www.google.com/forms/about/" w:history="1">
+      <w:hyperlink r:id="rId59" w:tgtFrame="_blank" w:tooltip="https://www.google.com/forms/about/" w:history="1">
         <w:r>
           <w:rPr>
             <w:rStyle w:val="Hyperlink"/>
@@ -6439,7 +5613,7 @@
       </w:r>
     </w:p>
     <w:p>
-      <w:hyperlink r:id="rId42" w:tgtFrame="_blank" w:tooltip="https://aws.amazon.com/amplify/" w:history="1">
+      <w:hyperlink r:id="rId60" w:tgtFrame="_blank" w:tooltip="https://aws.amazon.com/amplify/" w:history="1">
         <w:r>
           <w:rPr>
             <w:rStyle w:val="Hyperlink"/>
@@ -6454,7 +5628,7 @@
       </w:r>
     </w:p>
     <w:p>
-      <w:hyperlink r:id="rId43" w:tgtFrame="_blank" w:tooltip="https://aws.amazon.com/elasticbeanstalk/" w:history="1">
+      <w:hyperlink r:id="rId61" w:tgtFrame="_blank" w:tooltip="https://aws.amazon.com/elasticbeanstalk/" w:history="1">
         <w:r>
           <w:rPr>
             <w:rStyle w:val="Hyperlink"/>
@@ -6469,7 +5643,7 @@
       </w:r>
     </w:p>
     <w:p>
-      <w:hyperlink r:id="rId44" w:tgtFrame="_blank" w:tooltip="https://learnonline.gmit.ie/" w:history="1">
+      <w:hyperlink r:id="rId62" w:tgtFrame="_blank" w:tooltip="https://learnonline.gmit.ie/" w:history="1">
         <w:r>
           <w:rPr>
             <w:rStyle w:val="Hyperlink"/>
@@ -6484,7 +5658,7 @@
       </w:r>
     </w:p>
     <w:p>
-      <w:hyperlink r:id="rId45" w:tgtFrame="_blank" w:tooltip="https://discord.com/" w:history="1">
+      <w:hyperlink r:id="rId63" w:tgtFrame="_blank" w:tooltip="https://discord.com/" w:history="1">
         <w:r>
           <w:rPr>
             <w:rStyle w:val="Hyperlink"/>
@@ -6499,7 +5673,7 @@
       </w:r>
     </w:p>
     <w:p>
-      <w:hyperlink r:id="rId46" w:tgtFrame="_blank" w:tooltip="https://trello.com/" w:history="1">
+      <w:hyperlink r:id="rId64" w:tgtFrame="_blank" w:tooltip="https://trello.com/" w:history="1">
         <w:r>
           <w:rPr>
             <w:rStyle w:val="Hyperlink"/>
@@ -6514,7 +5688,7 @@
       </w:r>
     </w:p>
     <w:p>
-      <w:hyperlink r:id="rId47" w:tgtFrame="_blank" w:tooltip="https://www.surveymonkey.com/" w:history="1">
+      <w:hyperlink r:id="rId65" w:tgtFrame="_blank" w:tooltip="https://www.surveymonkey.com/" w:history="1">
         <w:r>
           <w:rPr>
             <w:rStyle w:val="Hyperlink"/>
@@ -6529,7 +5703,7 @@
       </w:r>
     </w:p>
     <w:p>
-      <w:hyperlink r:id="rId48" w:tgtFrame="_blank" w:tooltip="https://linktr.ee/" w:history="1">
+      <w:hyperlink r:id="rId66" w:tgtFrame="_blank" w:tooltip="https://linktr.ee/" w:history="1">
         <w:r>
           <w:rPr>
             <w:rStyle w:val="Hyperlink"/>
@@ -6544,7 +5718,7 @@
       </w:r>
     </w:p>
     <w:p>
-      <w:hyperlink r:id="rId49" w:history="1">
+      <w:hyperlink r:id="rId67" w:history="1">
         <w:r>
           <w:rPr>
             <w:rStyle w:val="Hyperlink"/>
@@ -6557,7 +5731,7 @@
       </w:r>
     </w:p>
     <w:p>
-      <w:hyperlink r:id="rId50" w:tgtFrame="_blank" w:tooltip="https://www.instagram.com/student.mania/" w:history="1">
+      <w:hyperlink r:id="rId68" w:tgtFrame="_blank" w:tooltip="https://www.instagram.com/student.mania/" w:history="1">
         <w:r>
           <w:rPr>
             <w:rStyle w:val="Hyperlink"/>
@@ -6572,7 +5746,7 @@
       </w:r>
     </w:p>
     <w:p>
-      <w:hyperlink r:id="rId51" w:tgtFrame="_blank" w:tooltip="https://www.facebook.com/Student-mania-108833497918996" w:history="1">
+      <w:hyperlink r:id="rId69" w:tgtFrame="_blank" w:tooltip="https://www.facebook.com/Student-mania-108833497918996" w:history="1">
         <w:r>
           <w:rPr>
             <w:rStyle w:val="Hyperlink"/>
@@ -6587,7 +5761,7 @@
       </w:r>
     </w:p>
     <w:p>
-      <w:hyperlink r:id="rId52" w:tgtFrame="_blank" w:tooltip="https://publish.twitter.com/#" w:history="1">
+      <w:hyperlink r:id="rId70" w:tgtFrame="_blank" w:tooltip="https://publish.twitter.com/#" w:history="1">
         <w:r>
           <w:rPr>
             <w:rStyle w:val="Hyperlink"/>
@@ -6602,7 +5776,7 @@
       </w:r>
     </w:p>
     <w:p>
-      <w:hyperlink r:id="rId53" w:tgtFrame="_blank" w:tooltip="https://fontawesome.com/" w:history="1">
+      <w:hyperlink r:id="rId71" w:tgtFrame="_blank" w:tooltip="https://fontawesome.com/" w:history="1">
         <w:r>
           <w:rPr>
             <w:rStyle w:val="Hyperlink"/>
@@ -6617,7 +5791,7 @@
       </w:r>
     </w:p>
     <w:p>
-      <w:hyperlink r:id="rId54" w:tgtFrame="_blank" w:tooltip="https://reports.internic.net/cgi/whois?whois_nic=student-mania.com&amp;type=domain" w:history="1">
+      <w:hyperlink r:id="rId72" w:tgtFrame="_blank" w:tooltip="https://reports.internic.net/cgi/whois?whois_nic=student-mania.com&amp;type=domain" w:history="1">
         <w:r>
           <w:rPr>
             <w:rStyle w:val="Hyperlink"/>
@@ -6632,7 +5806,7 @@
       </w:r>
     </w:p>
     <w:p>
-      <w:hyperlink r:id="rId55" w:history="1">
+      <w:hyperlink r:id="rId73" w:history="1">
         <w:r>
           <w:rPr>
             <w:rStyle w:val="Hyperlink"/>
@@ -6655,7 +5829,7 @@
       <w:bookmarkEnd w:id="60"/>
     </w:p>
     <w:sectPr>
-      <w:footerReference w:type="default" r:id="rId56"/>
+      <w:footerReference w:type="default" r:id="rId74"/>
       <w:pgSz w:w="12240" w:h="15840"/>
       <w:pgMar w:top="1440" w:right="1440" w:bottom="1440" w:left="1440" w:header="720" w:footer="720" w:gutter="0"/>
       <w:pgBorders w:offsetFrom="page">
@@ -7003,7 +6177,7 @@
     <w:rPrDefault>
       <w:rPr>
         <w:rFonts w:ascii="Calibri" w:eastAsia="Times New Roman" w:hAnsi="Calibri" w:cs="Calibri"/>
-        <w:lang w:val="en-US" w:eastAsia="en-US" w:bidi="ar-SA"/>
+        <w:lang w:val="en-GB" w:eastAsia="en-GB" w:bidi="ar-SA"/>
       </w:rPr>
     </w:rPrDefault>
     <w:pPrDefault/>
@@ -7416,7 +6590,7 @@
       <w:outlineLvl w:val="2"/>
     </w:pPr>
     <w:rPr>
-      <w:rFonts w:asciiTheme="majorHAnsi" w:eastAsiaTheme="majorEastAsia" w:hAnsiTheme="majorHAnsi"/>
+      <w:rFonts w:ascii="Calibri Light" w:hAnsi="Calibri Light"/>
       <w:b/>
       <w:bCs/>
       <w:sz w:val="26"/>
@@ -7438,7 +6612,6 @@
       <w:outlineLvl w:val="3"/>
     </w:pPr>
     <w:rPr>
-      <w:rFonts w:asciiTheme="minorHAnsi" w:eastAsiaTheme="minorEastAsia" w:hAnsiTheme="minorHAnsi"/>
       <w:b/>
       <w:bCs/>
       <w:sz w:val="28"/>
@@ -7474,7 +6647,6 @@
   </w:style>
   <w:style w:type="character" w:customStyle="1" w:styleId="Heading1Char">
     <w:name w:val="Heading 1 Char"/>
-    <w:basedOn w:val="DefaultParagraphFont"/>
     <w:link w:val="Heading1"/>
     <w:uiPriority w:val="9"/>
     <w:locked/>
@@ -7488,7 +6660,6 @@
   </w:style>
   <w:style w:type="character" w:customStyle="1" w:styleId="Heading2Char">
     <w:name w:val="Heading 2 Char"/>
-    <w:basedOn w:val="DefaultParagraphFont"/>
     <w:link w:val="Heading2"/>
     <w:uiPriority w:val="9"/>
     <w:locked/>
@@ -7502,13 +6673,12 @@
   </w:style>
   <w:style w:type="character" w:customStyle="1" w:styleId="Heading3Char">
     <w:name w:val="Heading 3 Char"/>
-    <w:basedOn w:val="DefaultParagraphFont"/>
     <w:link w:val="Heading3"/>
     <w:uiPriority w:val="9"/>
     <w:locked/>
     <w:rsid w:val="006C37AC"/>
     <w:rPr>
-      <w:rFonts w:asciiTheme="majorHAnsi" w:eastAsiaTheme="majorEastAsia" w:hAnsiTheme="majorHAnsi" w:cs="Times New Roman"/>
+      <w:rFonts w:ascii="Calibri Light" w:eastAsia="Times New Roman" w:hAnsi="Calibri Light" w:cs="Times New Roman"/>
       <w:b/>
       <w:bCs/>
       <w:sz w:val="26"/>
@@ -7517,13 +6687,12 @@
   </w:style>
   <w:style w:type="character" w:customStyle="1" w:styleId="Heading4Char">
     <w:name w:val="Heading 4 Char"/>
-    <w:basedOn w:val="DefaultParagraphFont"/>
     <w:link w:val="Heading4"/>
     <w:uiPriority w:val="9"/>
     <w:locked/>
     <w:rsid w:val="00EC5B43"/>
     <w:rPr>
-      <w:rFonts w:asciiTheme="minorHAnsi" w:eastAsiaTheme="minorEastAsia" w:hAnsiTheme="minorHAnsi" w:cs="Times New Roman"/>
+      <w:rFonts w:ascii="Calibri" w:eastAsia="Times New Roman" w:hAnsi="Calibri" w:cs="Times New Roman"/>
       <w:b/>
       <w:bCs/>
       <w:sz w:val="28"/>
@@ -7540,6 +6709,7 @@
       <w:rFonts w:cs="Times New Roman"/>
       <w:sz w:val="22"/>
       <w:szCs w:val="22"/>
+      <w:lang w:val="en-US" w:eastAsia="en-US"/>
     </w:rPr>
   </w:style>
   <w:style w:type="character" w:customStyle="1" w:styleId="NoSpacingChar">
@@ -7587,7 +6757,6 @@
   </w:style>
   <w:style w:type="character" w:styleId="Hyperlink">
     <w:name w:val="Hyperlink"/>
-    <w:basedOn w:val="DefaultParagraphFont"/>
     <w:uiPriority w:val="99"/>
     <w:unhideWhenUsed/>
     <w:rsid w:val="00EC77B7"/>
@@ -7613,7 +6782,6 @@
   </w:style>
   <w:style w:type="character" w:customStyle="1" w:styleId="HeaderChar">
     <w:name w:val="Header Char"/>
-    <w:basedOn w:val="DefaultParagraphFont"/>
     <w:link w:val="Header"/>
     <w:uiPriority w:val="99"/>
     <w:locked/>
@@ -7639,7 +6807,6 @@
   </w:style>
   <w:style w:type="character" w:customStyle="1" w:styleId="FooterChar">
     <w:name w:val="Footer Char"/>
-    <w:basedOn w:val="DefaultParagraphFont"/>
     <w:link w:val="Footer"/>
     <w:uiPriority w:val="99"/>
     <w:locked/>
@@ -7685,7 +6852,7 @@
     <w:rsid w:val="009A6448"/>
     <w:rPr>
       <w:rFonts w:cs="Times New Roman"/>
-      <w:lang w:val="en-GB"/>
+      <w:lang w:eastAsia="en-US"/>
     </w:rPr>
     <w:tblPr>
       <w:tblBorders>
@@ -7716,7 +6883,6 @@
   </w:style>
   <w:style w:type="character" w:styleId="UnresolvedMention">
     <w:name w:val="Unresolved Mention"/>
-    <w:basedOn w:val="DefaultParagraphFont"/>
     <w:uiPriority w:val="99"/>
     <w:semiHidden/>
     <w:unhideWhenUsed/>

</xml_diff>

<commit_message>
Started the Literary Review
</commit_message>
<xml_diff>
--- a/Final Dissertation.docx
+++ b/Final Dissertation.docx
@@ -3906,13 +3906,23 @@
           <w:shd w:val="clear" w:color="auto" w:fill="F7F7F7"/>
         </w:rPr>
       </w:pPr>
+      <w:proofErr w:type="spellStart"/>
       <w:r>
         <w:rPr>
           <w:rFonts w:ascii="Courier New" w:hAnsi="Courier New" w:cs="Courier New"/>
           <w:color w:val="000000"/>
           <w:shd w:val="clear" w:color="auto" w:fill="F7F7F7"/>
         </w:rPr>
-        <w:t>npm install --save react-twitter-embed</w:t>
+        <w:t>npm</w:t>
+      </w:r>
+      <w:proofErr w:type="spellEnd"/>
+      <w:r>
+        <w:rPr>
+          <w:rFonts w:ascii="Courier New" w:hAnsi="Courier New" w:cs="Courier New"/>
+          <w:color w:val="000000"/>
+          <w:shd w:val="clear" w:color="auto" w:fill="F7F7F7"/>
+        </w:rPr>
+        <w:t> install --save react-twitter-embed</w:t>
       </w:r>
     </w:p>
     <w:p/>
@@ -4249,8 +4259,18 @@
           <w:color w:val="333333"/>
           <w:shd w:val="clear" w:color="auto" w:fill="F7F7F7"/>
         </w:rPr>
-        <w:t>&lt;TwitterTimelineEmbed</w:t>
-      </w:r>
+        <w:t>&lt;</w:t>
+      </w:r>
+      <w:proofErr w:type="spellStart"/>
+      <w:r>
+        <w:rPr>
+          <w:rFonts w:ascii="Consolas" w:hAnsi="Consolas"/>
+          <w:color w:val="333333"/>
+          <w:shd w:val="clear" w:color="auto" w:fill="F7F7F7"/>
+        </w:rPr>
+        <w:t>TwitterTimelineEmbed</w:t>
+      </w:r>
+      <w:proofErr w:type="spellEnd"/>
       <w:r>
         <w:rPr>
           <w:rFonts w:ascii="Consolas" w:hAnsi="Consolas" w:cs="Courier New"/>
@@ -4654,7 +4674,7 @@
         <w:lastRenderedPageBreak/>
         <w:pict w14:anchorId="7D460E7D">
           <v:shape id="_x0000_s1041" type="#_x0000_t75" style="position:absolute;margin-left:277.55pt;margin-top:.5pt;width:191.1pt;height:252.15pt;z-index:17">
-            <v:imagedata r:id="rId25" r:href="rId26"/>
+            <v:imagedata r:id="rId25" o:title="unknown"/>
             <w10:wrap type="square"/>
           </v:shape>
         </w:pict>
@@ -4678,7 +4698,7 @@
         </w:rPr>
         <w:pict w14:anchorId="03A6D80F">
           <v:shape id="_x0000_s1042" type="#_x0000_t75" style="position:absolute;margin-left:0;margin-top:.5pt;width:198.4pt;height:255.1pt;z-index:16;mso-position-horizontal-relative:margin;mso-position-vertical-relative:margin">
-            <v:imagedata r:id="rId27" r:href="rId28"/>
+            <v:imagedata r:id="rId26" o:title="unknown"/>
             <w10:wrap type="square" anchorx="margin" anchory="margin"/>
           </v:shape>
         </w:pict>
@@ -4737,7 +4757,7 @@
         </w:rPr>
         <w:pict w14:anchorId="32BB7AA9">
           <v:shape id="_x0000_s1043" type="#_x0000_t75" style="position:absolute;margin-left:283.6pt;margin-top:.55pt;width:184.7pt;height:233.6pt;z-index:19;visibility:visible">
-            <v:imagedata r:id="rId29" o:title=""/>
+            <v:imagedata r:id="rId27" o:title=""/>
             <w10:wrap type="square"/>
           </v:shape>
         </w:pict>
@@ -4748,7 +4768,7 @@
         </w:rPr>
         <w:pict w14:anchorId="5D5D7C9C">
           <v:shape id="_x0000_s1044" type="#_x0000_t75" style="position:absolute;margin-left:0;margin-top:.55pt;width:180.95pt;height:225.95pt;z-index:18">
-            <v:imagedata r:id="rId30" r:href="rId31"/>
+            <v:imagedata r:id="rId28" o:title="unknown"/>
             <w10:wrap type="square"/>
           </v:shape>
         </w:pict>
@@ -4815,7 +4835,7 @@
         </w:rPr>
         <w:pict w14:anchorId="668256FE">
           <v:shape id="_x0000_s1045" type="#_x0000_t75" style="position:absolute;margin-left:288.6pt;margin-top:403.8pt;width:179.7pt;height:215.3pt;z-index:21;mso-position-horizontal-relative:margin;mso-position-vertical-relative:margin">
-            <v:imagedata r:id="rId32" r:href="rId33"/>
+            <v:imagedata r:id="rId29" o:title="unknown"/>
             <w10:wrap type="square" anchorx="margin" anchory="margin"/>
           </v:shape>
         </w:pict>
@@ -4826,7 +4846,7 @@
         </w:rPr>
         <w:pict w14:anchorId="315044D0">
           <v:shape id="_x0000_s1046" type="#_x0000_t75" style="position:absolute;margin-left:0;margin-top:396.3pt;width:178.8pt;height:215.3pt;z-index:20;mso-position-horizontal-relative:margin;mso-position-vertical-relative:margin">
-            <v:imagedata r:id="rId34" r:href="rId35"/>
+            <v:imagedata r:id="rId30" o:title="unknown"/>
             <w10:wrap type="square" anchorx="margin" anchory="margin"/>
           </v:shape>
         </w:pict>
@@ -4872,7 +4892,7 @@
         </w:rPr>
         <w:pict w14:anchorId="6F6CA0AC">
           <v:shape id="_x0000_s1047" type="#_x0000_t75" style="position:absolute;margin-left:57.6pt;margin-top:3.35pt;width:352.5pt;height:199.9pt;z-index:14">
-            <v:imagedata r:id="rId36" o:title=""/>
+            <v:imagedata r:id="rId31" o:title=""/>
             <w10:wrap type="square"/>
           </v:shape>
         </w:pict>
@@ -4905,7 +4925,7 @@
         </w:rPr>
         <w:pict w14:anchorId="355CE0C5">
           <v:shape id="_x0000_s1048" type="#_x0000_t75" style="position:absolute;margin-left:50.55pt;margin-top:14.45pt;width:367.05pt;height:215.55pt;z-index:15">
-            <v:imagedata r:id="rId37" o:title=""/>
+            <v:imagedata r:id="rId32" o:title=""/>
             <w10:wrap type="square"/>
           </v:shape>
         </w:pict>
@@ -4946,116 +4966,208 @@
         </w:rPr>
         <w:pict w14:anchorId="4727A9D3">
           <v:shape id="_x0000_s1049" type="#_x0000_t75" style="position:absolute;margin-left:251.65pt;margin-top:259.15pt;width:221.05pt;height:169.15pt;z-index:24;visibility:visible;mso-position-horizontal-relative:margin;mso-position-vertical-relative:margin;mso-width-relative:margin;mso-height-relative:margin">
+            <v:imagedata r:id="rId33" o:title=""/>
+            <w10:wrap type="square" anchorx="margin" anchory="margin"/>
+          </v:shape>
+        </w:pict>
+      </w:r>
+    </w:p>
+    <w:p>
+      <w:r>
+        <w:t xml:space="preserve">On elastic beanstalk you can </w:t>
+      </w:r>
+      <w:r>
+        <w:rPr>
+          <w:u w:val="single"/>
+        </w:rPr>
+        <w:t>enable</w:t>
+      </w:r>
+      <w:r>
+        <w:t xml:space="preserve"> auto updates. This option which allows you to pick a time and day each week that automatically updates your platform/application.</w:t>
+      </w:r>
+    </w:p>
+    <w:p/>
+    <w:p/>
+    <w:p/>
+    <w:p/>
+    <w:p>
+      <w:r>
+        <w:rPr>
+          <w:noProof/>
+        </w:rPr>
+        <w:pict w14:anchorId="57AAEFB3">
+          <v:shape id="Picture 2" o:spid="_x0000_s1050" type="#_x0000_t75" style="position:absolute;margin-left:0;margin-top:468.45pt;width:498.7pt;height:47.55pt;z-index:25;visibility:visible;mso-position-horizontal-relative:margin;mso-position-vertical-relative:margin">
+            <v:imagedata r:id="rId34" o:title=""/>
+            <w10:wrap type="square" anchorx="margin" anchory="margin"/>
+          </v:shape>
+        </w:pict>
+      </w:r>
+    </w:p>
+    <w:p>
+      <w:r>
+        <w:t>This can be found under configuration at the bottom few options.</w:t>
+      </w:r>
+      <w:r>
+        <w:rPr>
+          <w:noProof/>
+        </w:rPr>
+        <w:t xml:space="preserve"> </w:t>
+      </w:r>
+    </w:p>
+    <w:p/>
+    <w:p/>
+    <w:p/>
+    <w:p/>
+    <w:p/>
+    <w:p>
+      <w:pPr>
+        <w:rPr>
+          <w:b/>
+          <w:bCs/>
+          <w:color w:val="FF0000"/>
+          <w:u w:val="single"/>
+        </w:rPr>
+      </w:pPr>
+      <w:r>
+        <w:rPr>
+          <w:b/>
+          <w:bCs/>
+          <w:color w:val="FF0000"/>
+          <w:u w:val="single"/>
+        </w:rPr>
+        <w:lastRenderedPageBreak/>
+        <w:t>ERROR WITH INSTANCES:</w:t>
+      </w:r>
+    </w:p>
+    <w:p>
+      <w:r>
+        <w:t xml:space="preserve">Looking into issue below: </w:t>
+      </w:r>
+    </w:p>
+    <w:p>
+      <w:r>
+        <w:t xml:space="preserve">Site : </w:t>
+      </w:r>
+      <w:hyperlink r:id="rId35" w:history="1">
+        <w:r>
+          <w:rPr>
+            <w:rStyle w:val="Hyperlink"/>
+          </w:rPr>
+          <w:t>https://aws.amazon.com/premiumsupport/knowledge-center/elastic-beanstalk-instance-failure/</w:t>
+        </w:r>
+      </w:hyperlink>
+      <w:r>
+        <w:t xml:space="preserve"> </w:t>
+      </w:r>
+    </w:p>
+    <w:p>
+      <w:pPr>
+        <w:rPr>
+          <w:b/>
+          <w:bCs/>
+          <w:color w:val="FF0000"/>
+          <w:u w:val="single"/>
+        </w:rPr>
+      </w:pPr>
+      <w:r>
+        <w:rPr>
+          <w:noProof/>
+        </w:rPr>
+        <w:pict w14:anchorId="53BA7D05">
+          <v:shape id="_x0000_s1051" type="#_x0000_t75" style="position:absolute;margin-left:.05pt;margin-top:71.3pt;width:409.55pt;height:259.25pt;z-index:26;visibility:visible;mso-position-horizontal-relative:margin;mso-position-vertical-relative:margin">
+            <v:imagedata r:id="rId36" o:title=""/>
+            <w10:wrap type="square" anchorx="margin" anchory="margin"/>
+          </v:shape>
+        </w:pict>
+      </w:r>
+    </w:p>
+    <w:p/>
+    <w:p/>
+    <w:p/>
+    <w:p/>
+    <w:p/>
+    <w:p/>
+    <w:p/>
+    <w:p/>
+    <w:p/>
+    <w:p/>
+    <w:p/>
+    <w:p/>
+    <w:p>
+      <w:r>
+        <w:rPr>
+          <w:noProof/>
+        </w:rPr>
+        <w:pict w14:anchorId="345AFE3C">
+          <v:shape id="Picture 3" o:spid="_x0000_s1052" type="#_x0000_t75" style="position:absolute;margin-left:129.65pt;margin-top:365pt;width:374.35pt;height:290pt;z-index:27;visibility:visible;mso-position-horizontal-relative:margin;mso-position-vertical-relative:margin;mso-width-relative:margin;mso-height-relative:margin">
+            <v:imagedata r:id="rId37" o:title=""/>
+            <w10:wrap type="square" anchorx="margin" anchory="margin"/>
+          </v:shape>
+        </w:pict>
+      </w:r>
+      <w:r>
+        <w:t>based on the list above I tried going through each section and trying to narrow down the issue.</w:t>
+      </w:r>
+    </w:p>
+    <w:p>
+      <w:r>
+        <w:t>Started with checking is the instance running ok in general.</w:t>
+      </w:r>
+    </w:p>
+    <w:p/>
+    <w:p/>
+    <w:p/>
+    <w:p/>
+    <w:p/>
+    <w:p/>
+    <w:p/>
+    <w:p/>
+    <w:p>
+      <w:r>
+        <w:rPr>
+          <w:noProof/>
+        </w:rPr>
+        <w:pict w14:anchorId="21D82056">
+          <v:shape id="_x0000_s1053" type="#_x0000_t75" style="position:absolute;margin-left:216.7pt;margin-top:52.05pt;width:293.6pt;height:194.1pt;z-index:28;visibility:visible;mso-position-horizontal-relative:margin;mso-position-vertical-relative:margin;mso-width-relative:margin;mso-height-relative:margin">
             <v:imagedata r:id="rId38" o:title=""/>
             <w10:wrap type="square" anchorx="margin" anchory="margin"/>
           </v:shape>
         </w:pict>
       </w:r>
-    </w:p>
-    <w:p>
-      <w:r>
-        <w:t xml:space="preserve">On elastic beanstalk you can </w:t>
-      </w:r>
-      <w:r>
-        <w:rPr>
-          <w:u w:val="single"/>
-        </w:rPr>
-        <w:t>enable</w:t>
-      </w:r>
-      <w:r>
-        <w:t xml:space="preserve"> auto updates. This option which allows you to pick a time and day each week that automatically updates your platform/application.</w:t>
-      </w:r>
-    </w:p>
-    <w:p/>
-    <w:p/>
-    <w:p/>
-    <w:p/>
+      <w:r>
+        <w:t>Noticed there was no Elastic Ip addresses assigned which made me look into it , to see if it was required for the traffic .</w:t>
+      </w:r>
+    </w:p>
     <w:p>
       <w:r>
         <w:rPr>
           <w:noProof/>
         </w:rPr>
-        <w:pict w14:anchorId="57AAEFB3">
-          <v:shape id="Picture 2" o:spid="_x0000_s1050" type="#_x0000_t75" style="position:absolute;margin-left:0;margin-top:468.45pt;width:498.7pt;height:47.55pt;z-index:25;visibility:visible;mso-position-horizontal-relative:margin;mso-position-vertical-relative:margin">
+        <w:pict w14:anchorId="7B5D433A">
+          <v:shape id="_x0000_s1054" type="#_x0000_t75" style="position:absolute;margin-left:-9.2pt;margin-top:65.95pt;width:217.65pt;height:91.9pt;z-index:29;mso-position-horizontal-relative:margin;mso-position-vertical-relative:margin">
             <v:imagedata r:id="rId39" o:title=""/>
             <w10:wrap type="square" anchorx="margin" anchory="margin"/>
           </v:shape>
         </w:pict>
       </w:r>
     </w:p>
-    <w:p>
-      <w:r>
-        <w:t>This can be found under configuration at the bottom few options.</w:t>
-      </w:r>
+    <w:p/>
+    <w:p/>
+    <w:p/>
+    <w:p/>
+    <w:p>
+      <w:r>
+        <w:t>Started looking into VPC which is a Virtual Private cloud that allows you to control who has access to your AWS resources, because I noticed on the following website:</w:t>
+      </w:r>
+    </w:p>
+    <w:p>
       <w:r>
         <w:rPr>
           <w:noProof/>
         </w:rPr>
-        <w:t xml:space="preserve"> </w:t>
-      </w:r>
-    </w:p>
-    <w:p/>
-    <w:p/>
-    <w:p/>
-    <w:p/>
-    <w:p/>
-    <w:p>
-      <w:pPr>
-        <w:rPr>
-          <w:b/>
-          <w:bCs/>
-          <w:color w:val="FF0000"/>
-          <w:u w:val="single"/>
-        </w:rPr>
-      </w:pPr>
-      <w:r>
-        <w:rPr>
-          <w:b/>
-          <w:bCs/>
-          <w:color w:val="FF0000"/>
-          <w:u w:val="single"/>
-        </w:rPr>
-        <w:lastRenderedPageBreak/>
-        <w:t>ERROR WITH INSTANCES:</w:t>
-      </w:r>
-    </w:p>
-    <w:p>
-      <w:r>
-        <w:t xml:space="preserve">Looking into issue below: </w:t>
-      </w:r>
-    </w:p>
-    <w:p>
-      <w:r>
-        <w:t xml:space="preserve">Site : </w:t>
-      </w:r>
-      <w:hyperlink r:id="rId40" w:history="1">
-        <w:r>
-          <w:rPr>
-            <w:rStyle w:val="Hyperlink"/>
-          </w:rPr>
-          <w:t>https://aws.amazon.com/premiumsupport/knowledge-center/elastic-beanstalk-instance-failure/</w:t>
-        </w:r>
-      </w:hyperlink>
-      <w:r>
-        <w:t xml:space="preserve"> </w:t>
-      </w:r>
-    </w:p>
-    <w:p>
-      <w:pPr>
-        <w:rPr>
-          <w:b/>
-          <w:bCs/>
-          <w:color w:val="FF0000"/>
-          <w:u w:val="single"/>
-        </w:rPr>
-      </w:pPr>
-      <w:r>
-        <w:rPr>
-          <w:noProof/>
-        </w:rPr>
-        <w:pict w14:anchorId="53BA7D05">
-          <v:shape id="_x0000_s1051" type="#_x0000_t75" style="position:absolute;margin-left:.05pt;margin-top:71.3pt;width:409.55pt;height:259.25pt;z-index:26;visibility:visible;mso-position-horizontal-relative:margin;mso-position-vertical-relative:margin">
-            <v:imagedata r:id="rId41" o:title=""/>
+        <w:pict w14:anchorId="43E90CEB">
+          <v:shape id="Picture 7" o:spid="_x0000_s1055" type="#_x0000_t75" style="position:absolute;margin-left:128.25pt;margin-top:330.65pt;width:211.7pt;height:248.45pt;z-index:30;visibility:visible;mso-position-horizontal-relative:margin;mso-position-vertical-relative:margin">
+            <v:imagedata r:id="rId40" o:title=""/>
             <w10:wrap type="square" anchorx="margin" anchory="margin"/>
           </v:shape>
         </w:pict>
@@ -5073,295 +5185,268 @@
     <w:p/>
     <w:p/>
     <w:p/>
-    <w:p>
-      <w:r>
+    <w:p/>
+    <w:p/>
+    <w:p>
+      <w:hyperlink r:id="rId41" w:history="1">
+        <w:r>
+          <w:rPr>
+            <w:rStyle w:val="Hyperlink"/>
+          </w:rPr>
+          <w:t>https://aws.amazon.com/premiumsupport/knowledge-center/elastic-beanstalk-static-IP-address/</w:t>
+        </w:r>
+      </w:hyperlink>
+      <w:r>
+        <w:t xml:space="preserve">  when setting up the environment on AWS you have the option to select VPC or load balancer which can balance the load for you and allow you to add extra instances but you can make the visibility public. As seen in image below</w:t>
+      </w:r>
+    </w:p>
+    <w:p/>
+    <w:p>
+      <w:r>
+        <w:t xml:space="preserve">I also took to </w:t>
+      </w:r>
+      <w:proofErr w:type="spellStart"/>
+      <w:r>
+        <w:t>youtube</w:t>
+      </w:r>
+      <w:proofErr w:type="spellEnd"/>
+      <w:r>
+        <w:t xml:space="preserve"> for more of an insight to VPC on AWS.</w:t>
+      </w:r>
+    </w:p>
+    <w:p/>
+    <w:p>
+      <w:r>
+        <w:t>Also took note that our Network on our environment was not part of a VPC</w:t>
+      </w:r>
+    </w:p>
+    <w:p>
+      <w:pPr>
         <w:rPr>
           <w:noProof/>
         </w:rPr>
-        <w:pict w14:anchorId="345AFE3C">
-          <v:shape id="Picture 3" o:spid="_x0000_s1052" type="#_x0000_t75" style="position:absolute;margin-left:129.65pt;margin-top:365pt;width:374.35pt;height:290pt;z-index:27;visibility:visible;mso-position-horizontal-relative:margin;mso-position-vertical-relative:margin;mso-width-relative:margin;mso-height-relative:margin">
+      </w:pPr>
+      <w:r>
+        <w:rPr>
+          <w:noProof/>
+        </w:rPr>
+        <w:pict w14:anchorId="5EA16F28">
+          <v:shape id="Picture 8" o:spid="_x0000_i1025" type="#_x0000_t75" style="width:451.25pt;height:53.6pt;visibility:visible">
             <v:imagedata r:id="rId42" o:title=""/>
-            <w10:wrap type="square" anchorx="margin" anchory="margin"/>
           </v:shape>
         </w:pict>
       </w:r>
-      <w:r>
-        <w:t>based on the list above I tried going through each section and trying to narrow down the issue.</w:t>
-      </w:r>
-    </w:p>
-    <w:p>
-      <w:r>
-        <w:t>Started with checking is the instance running ok in general.</w:t>
-      </w:r>
-    </w:p>
-    <w:p/>
-    <w:p/>
-    <w:p/>
-    <w:p/>
-    <w:p/>
-    <w:p/>
-    <w:p/>
-    <w:p/>
-    <w:p>
-      <w:r>
+    </w:p>
+    <w:p>
+      <w:pPr>
         <w:rPr>
           <w:noProof/>
         </w:rPr>
-        <w:pict w14:anchorId="21D82056">
-          <v:shape id="_x0000_s1053" type="#_x0000_t75" style="position:absolute;margin-left:216.7pt;margin-top:52.05pt;width:293.6pt;height:194.1pt;z-index:28;visibility:visible;mso-position-horizontal-relative:margin;mso-position-vertical-relative:margin;mso-width-relative:margin;mso-height-relative:margin">
+      </w:pPr>
+      <w:r>
+        <w:rPr>
+          <w:noProof/>
+        </w:rPr>
+        <w:pict w14:anchorId="72323EEC">
+          <v:shape id="_x0000_s1056" type="#_x0000_t75" style="position:absolute;margin-left:51.7pt;margin-top:236.7pt;width:353pt;height:216.25pt;z-index:31;visibility:visible;mso-position-horizontal-relative:margin;mso-position-vertical-relative:margin">
             <v:imagedata r:id="rId43" o:title=""/>
             <w10:wrap type="square" anchorx="margin" anchory="margin"/>
           </v:shape>
         </w:pict>
       </w:r>
-      <w:r>
-        <w:t>Noticed there was no Elastic Ip addresses assigned which made me look into it , to see if it was required for the traffic .</w:t>
-      </w:r>
-    </w:p>
-    <w:p>
-      <w:r>
+    </w:p>
+    <w:p/>
+    <w:p/>
+    <w:p/>
+    <w:p/>
+    <w:p/>
+    <w:p/>
+    <w:p/>
+    <w:p/>
+    <w:p/>
+    <w:p/>
+    <w:p/>
+    <w:p/>
+    <w:p/>
+    <w:p/>
+    <w:p/>
+    <w:p/>
+    <w:p/>
+    <w:p/>
+    <w:p/>
+    <w:p>
+      <w:pPr>
         <w:rPr>
           <w:noProof/>
         </w:rPr>
-        <w:pict w14:anchorId="7B5D433A">
-          <v:shape id="_x0000_s1054" type="#_x0000_t75" style="position:absolute;margin-left:-9.2pt;margin-top:65.95pt;width:217.65pt;height:91.9pt;z-index:29;mso-position-horizontal-relative:margin;mso-position-vertical-relative:margin">
-            <v:imagedata r:id="rId44" o:title=""/>
-            <w10:wrap type="square" anchorx="margin" anchory="margin"/>
-          </v:shape>
-        </w:pict>
-      </w:r>
-    </w:p>
-    <w:p/>
-    <w:p/>
-    <w:p/>
-    <w:p/>
-    <w:p>
-      <w:r>
-        <w:t>Started looking into VPC which is a Virtual Private cloud that allows you to control who has access to your AWS resources, because I noticed on the following website:</w:t>
-      </w:r>
-    </w:p>
-    <w:p>
+      </w:pPr>
+      <w:r>
+        <w:t>Looked online for videos etc and came across the way in which to find the load balancers IP addres</w:t>
+      </w:r>
+      <w:r>
+        <w:t>s</w:t>
+      </w:r>
+      <w:r>
+        <w:t>es</w:t>
+      </w:r>
+      <w:r>
+        <w:t>.</w:t>
+      </w:r>
+      <w:r>
+        <w:t xml:space="preserve"> These addresses I added to MongoDB to see was it an access problem.</w:t>
+      </w:r>
       <w:r>
         <w:rPr>
           <w:noProof/>
         </w:rPr>
-        <w:pict w14:anchorId="43E90CEB">
-          <v:shape id="Picture 7" o:spid="_x0000_s1055" type="#_x0000_t75" style="position:absolute;margin-left:128.25pt;margin-top:330.65pt;width:211.7pt;height:248.45pt;z-index:30;visibility:visible;mso-position-horizontal-relative:margin;mso-position-vertical-relative:margin">
+        <w:t xml:space="preserve"> </w:t>
+      </w:r>
+    </w:p>
+    <w:p/>
+    <w:p>
+      <w:hyperlink r:id="rId44" w:history="1">
+        <w:r>
+          <w:rPr>
+            <w:rStyle w:val="Hyperlink"/>
+          </w:rPr>
+          <w:t>https://www.youtube.com/watch?v=PKjbuxnispM&amp;ab_channel=Academind</w:t>
+        </w:r>
+      </w:hyperlink>
+    </w:p>
+    <w:p>
+      <w:r>
+        <w:rPr>
+          <w:noProof/>
+        </w:rPr>
+        <w:pict w14:anchorId="0CA4EB6F">
+          <v:shape id="Picture 12" o:spid="_x0000_s1057" type="#_x0000_t75" style="position:absolute;margin-left:262.1pt;margin-top:162.35pt;width:204.4pt;height:192.4pt;z-index:33;visibility:visible;mso-position-horizontal-relative:margin;mso-position-vertical-relative:margin;mso-width-relative:margin;mso-height-relative:margin">
             <v:imagedata r:id="rId45" o:title=""/>
             <w10:wrap type="square" anchorx="margin" anchory="margin"/>
           </v:shape>
         </w:pict>
       </w:r>
     </w:p>
-    <w:p/>
-    <w:p/>
-    <w:p/>
-    <w:p/>
-    <w:p/>
-    <w:p/>
-    <w:p/>
-    <w:p/>
-    <w:p/>
-    <w:p/>
-    <w:p/>
-    <w:p/>
-    <w:p/>
-    <w:p/>
-    <w:p>
-      <w:hyperlink r:id="rId46" w:history="1">
-        <w:r>
-          <w:rPr>
-            <w:rStyle w:val="Hyperlink"/>
-          </w:rPr>
-          <w:t>https://aws.amazon.com/premiumsupport/knowledge-center/elastic-beanstalk-static-IP-address/</w:t>
-        </w:r>
-      </w:hyperlink>
-      <w:r>
-        <w:t xml:space="preserve">  when setting up the environment on AWS you have the option to select VPC or load balancer which can balance the load for you and allow you to add extra instances but you can make the visibility public. As seen in image below</w:t>
-      </w:r>
-    </w:p>
-    <w:p/>
-    <w:p>
-      <w:r>
-        <w:t>I also took to youtube for more of an insight to VPC on AWS.</w:t>
-      </w:r>
-    </w:p>
-    <w:p/>
-    <w:p>
-      <w:r>
-        <w:t>Also took note that our Network on our environment was not part of a VPC</w:t>
-      </w:r>
-    </w:p>
-    <w:p>
-      <w:pPr>
+    <w:p>
+      <w:r>
         <w:rPr>
           <w:noProof/>
         </w:rPr>
-      </w:pPr>
-      <w:r>
-        <w:rPr>
-          <w:noProof/>
-        </w:rPr>
-        <w:pict w14:anchorId="5EA16F28">
-          <v:shape id="Picture 8" o:spid="_x0000_i1025" type="#_x0000_t75" style="width:451.25pt;height:53.6pt;visibility:visible">
-            <v:imagedata r:id="rId47" o:title=""/>
+        <w:pict w14:anchorId="2DE8B301">
+          <v:shape id="_x0000_s1058" type="#_x0000_t75" style="position:absolute;margin-left:0;margin-top:162.35pt;width:243.65pt;height:189.4pt;z-index:32;visibility:visible;mso-position-horizontal-relative:margin;mso-position-vertical-relative:margin;mso-width-relative:margin;mso-height-relative:margin">
+            <v:imagedata r:id="rId46" o:title=""/>
+            <w10:wrap type="square" anchorx="margin" anchory="margin"/>
           </v:shape>
         </w:pict>
       </w:r>
     </w:p>
-    <w:p>
-      <w:pPr>
+    <w:p/>
+    <w:p/>
+    <w:p/>
+    <w:p>
+      <w:r>
+        <w:t>Looked up a video  and it started to walk me through elastic beanstalk and linking the domain with the database through HTTPS. Which I believe to be for security reasons.</w:t>
+      </w:r>
+    </w:p>
+    <w:p>
+      <w:r>
+        <w:t xml:space="preserve">Video link : </w:t>
+      </w:r>
+      <w:hyperlink r:id="rId47" w:history="1">
+        <w:r>
+          <w:rPr>
+            <w:rStyle w:val="Hyperlink"/>
+          </w:rPr>
+          <w:t>https://www.youtube.com/watch?v=BeOKTpFsuvk&amp;ab_channel=WornOffKeys</w:t>
+        </w:r>
+      </w:hyperlink>
+      <w:r>
+        <w:t xml:space="preserve"> </w:t>
+      </w:r>
+    </w:p>
+    <w:p/>
+    <w:p/>
+    <w:p/>
+    <w:p/>
+    <w:p/>
+    <w:p/>
+    <w:p/>
+    <w:p/>
+    <w:p>
+      <w:pPr>
+        <w:rPr>
+          <w:color w:val="FF0000"/>
+          <w:u w:val="single"/>
+        </w:rPr>
+      </w:pPr>
+      <w:bookmarkStart w:id="53" w:name="_Hlk69578552"/>
+      <w:r>
+        <w:rPr>
+          <w:color w:val="FF0000"/>
+          <w:u w:val="single"/>
+        </w:rPr>
+        <w:t>Requesting certificate for domain:</w:t>
+      </w:r>
+    </w:p>
+    <w:bookmarkEnd w:id="53"/>
+    <w:p/>
+    <w:p/>
+    <w:p/>
+    <w:p>
+      <w:r>
         <w:rPr>
           <w:noProof/>
         </w:rPr>
-      </w:pPr>
-      <w:r>
-        <w:rPr>
-          <w:noProof/>
-        </w:rPr>
-        <w:pict w14:anchorId="72323EEC">
-          <v:shape id="_x0000_s1056" type="#_x0000_t75" style="position:absolute;margin-left:51.7pt;margin-top:236.7pt;width:353pt;height:216.25pt;z-index:31;visibility:visible;mso-position-horizontal-relative:margin;mso-position-vertical-relative:margin">
+        <w:pict w14:anchorId="5327F13F">
+          <v:shape id="_x0000_s1059" type="#_x0000_t75" style="position:absolute;margin-left:-7.55pt;margin-top:249.35pt;width:517.45pt;height:129.2pt;z-index:34;visibility:visible;mso-position-horizontal-relative:margin;mso-position-vertical-relative:margin">
             <v:imagedata r:id="rId48" o:title=""/>
             <w10:wrap type="square" anchorx="margin" anchory="margin"/>
           </v:shape>
         </w:pict>
       </w:r>
     </w:p>
-    <w:p/>
-    <w:p/>
-    <w:p/>
-    <w:p/>
-    <w:p/>
-    <w:p/>
-    <w:p/>
-    <w:p/>
-    <w:p/>
-    <w:p/>
-    <w:p/>
-    <w:p/>
-    <w:p/>
-    <w:p/>
-    <w:p/>
-    <w:p/>
-    <w:p/>
-    <w:p/>
-    <w:p/>
-    <w:p>
-      <w:pPr>
+    <w:p>
+      <w:pPr>
+        <w:rPr>
+          <w:color w:val="FF0000"/>
+          <w:u w:val="single"/>
+        </w:rPr>
+      </w:pPr>
+      <w:r>
+        <w:rPr>
+          <w:color w:val="FF0000"/>
+          <w:u w:val="single"/>
+        </w:rPr>
+        <w:t>request in progress:</w:t>
+      </w:r>
+    </w:p>
+    <w:p/>
+    <w:p/>
+    <w:p>
+      <w:r>
         <w:rPr>
           <w:noProof/>
         </w:rPr>
-      </w:pPr>
-      <w:r>
-        <w:t>Looked online for videos etc and came across the way in which to find the load balancers IP addresses .These addresses I added to MongoDB to see was it an access problem.</w:t>
-      </w:r>
-      <w:r>
-        <w:rPr>
-          <w:noProof/>
-        </w:rPr>
-        <w:t xml:space="preserve"> </w:t>
-      </w:r>
-    </w:p>
-    <w:p/>
-    <w:p>
-      <w:hyperlink r:id="rId49" w:history="1">
-        <w:r>
-          <w:rPr>
-            <w:rStyle w:val="Hyperlink"/>
-          </w:rPr>
-          <w:t>https://www.youtube.com/watch?v=PKjbuxnispM&amp;ab_channel=Academind</w:t>
-        </w:r>
-      </w:hyperlink>
-    </w:p>
-    <w:p>
-      <w:r>
-        <w:rPr>
-          <w:noProof/>
-        </w:rPr>
-        <w:pict w14:anchorId="0CA4EB6F">
-          <v:shape id="Picture 12" o:spid="_x0000_s1057" type="#_x0000_t75" style="position:absolute;margin-left:262.1pt;margin-top:162.35pt;width:204.4pt;height:192.4pt;z-index:33;visibility:visible;mso-position-horizontal-relative:margin;mso-position-vertical-relative:margin;mso-width-relative:margin;mso-height-relative:margin">
-            <v:imagedata r:id="rId50" o:title=""/>
+        <w:pict w14:anchorId="3E5EED75">
+          <v:shape id="Picture 13" o:spid="_x0000_s1060" type="#_x0000_t75" style="position:absolute;margin-left:-6.2pt;margin-top:48.35pt;width:454.45pt;height:80.45pt;z-index:35;visibility:visible;mso-position-horizontal-relative:margin;mso-position-vertical-relative:margin;mso-width-relative:margin;mso-height-relative:margin">
+            <v:imagedata r:id="rId49" o:title=""/>
             <w10:wrap type="square" anchorx="margin" anchory="margin"/>
           </v:shape>
         </w:pict>
       </w:r>
     </w:p>
     <w:p>
-      <w:r>
-        <w:rPr>
-          <w:noProof/>
-        </w:rPr>
-        <w:pict w14:anchorId="2DE8B301">
-          <v:shape id="_x0000_s1058" type="#_x0000_t75" style="position:absolute;margin-left:0;margin-top:162.35pt;width:243.65pt;height:189.4pt;z-index:32;visibility:visible;mso-position-horizontal-relative:margin;mso-position-vertical-relative:margin;mso-width-relative:margin;mso-height-relative:margin">
-            <v:imagedata r:id="rId51" o:title=""/>
-            <w10:wrap type="square" anchorx="margin" anchory="margin"/>
-          </v:shape>
-        </w:pict>
-      </w:r>
-    </w:p>
-    <w:p/>
-    <w:p/>
-    <w:p/>
-    <w:p>
-      <w:r>
-        <w:t>Looked up a video  and it started to walk me through elastic beanstalk and linking the domain with the database through HTTPS. Which I believe to be for security reasons.</w:t>
-      </w:r>
-    </w:p>
-    <w:p>
-      <w:r>
-        <w:t xml:space="preserve">Video link : </w:t>
-      </w:r>
-      <w:hyperlink r:id="rId52" w:history="1">
-        <w:r>
-          <w:rPr>
-            <w:rStyle w:val="Hyperlink"/>
-          </w:rPr>
-          <w:t>https://www.youtube.com/watch?v=BeOKTpFsuvk&amp;ab_channel=WornOffKeys</w:t>
-        </w:r>
-      </w:hyperlink>
-      <w:r>
-        <w:t xml:space="preserve"> </w:t>
-      </w:r>
-    </w:p>
-    <w:p/>
-    <w:p/>
-    <w:p/>
-    <w:p/>
-    <w:p/>
-    <w:p/>
-    <w:p/>
-    <w:p/>
-    <w:p>
       <w:pPr>
         <w:rPr>
           <w:color w:val="FF0000"/>
           <w:u w:val="single"/>
         </w:rPr>
       </w:pPr>
-      <w:bookmarkStart w:id="53" w:name="_Hlk69578552"/>
       <w:r>
         <w:rPr>
           <w:color w:val="FF0000"/>
           <w:u w:val="single"/>
         </w:rPr>
-        <w:t>Requesting certificate for domain:</w:t>
-      </w:r>
-    </w:p>
-    <w:bookmarkEnd w:id="53"/>
-    <w:p/>
-    <w:p/>
-    <w:p/>
-    <w:p>
-      <w:r>
-        <w:rPr>
-          <w:noProof/>
-        </w:rPr>
-        <w:pict w14:anchorId="5327F13F">
-          <v:shape id="_x0000_s1059" type="#_x0000_t75" style="position:absolute;margin-left:-7.55pt;margin-top:249.35pt;width:517.45pt;height:129.2pt;z-index:34;visibility:visible;mso-position-horizontal-relative:margin;mso-position-vertical-relative:margin">
-            <v:imagedata r:id="rId53" o:title=""/>
-            <w10:wrap type="square" anchorx="margin" anchory="margin"/>
-          </v:shape>
-        </w:pict>
+        <w:t>looked up how long it will take:</w:t>
       </w:r>
     </w:p>
     <w:p>
@@ -5373,56 +5458,11 @@
       </w:pPr>
       <w:r>
         <w:rPr>
-          <w:color w:val="FF0000"/>
-          <w:u w:val="single"/>
-        </w:rPr>
-        <w:t>request in progress:</w:t>
-      </w:r>
-    </w:p>
-    <w:p/>
-    <w:p/>
-    <w:p>
-      <w:r>
-        <w:rPr>
-          <w:noProof/>
-        </w:rPr>
-        <w:pict w14:anchorId="3E5EED75">
-          <v:shape id="Picture 13" o:spid="_x0000_s1060" type="#_x0000_t75" style="position:absolute;margin-left:-6.2pt;margin-top:48.35pt;width:454.45pt;height:80.45pt;z-index:35;visibility:visible;mso-position-horizontal-relative:margin;mso-position-vertical-relative:margin;mso-width-relative:margin;mso-height-relative:margin">
-            <v:imagedata r:id="rId54" o:title=""/>
-            <w10:wrap type="square" anchorx="margin" anchory="margin"/>
-          </v:shape>
-        </w:pict>
-      </w:r>
-    </w:p>
-    <w:p>
-      <w:pPr>
-        <w:rPr>
-          <w:color w:val="FF0000"/>
-          <w:u w:val="single"/>
-        </w:rPr>
-      </w:pPr>
-      <w:r>
-        <w:rPr>
-          <w:color w:val="FF0000"/>
-          <w:u w:val="single"/>
-        </w:rPr>
-        <w:t>looked up how long it will take:</w:t>
-      </w:r>
-    </w:p>
-    <w:p>
-      <w:pPr>
-        <w:rPr>
-          <w:color w:val="FF0000"/>
-          <w:u w:val="single"/>
-        </w:rPr>
-      </w:pPr>
-      <w:r>
-        <w:rPr>
           <w:noProof/>
         </w:rPr>
         <w:pict w14:anchorId="5AC866BD">
           <v:shape id="Picture 14" o:spid="_x0000_i1026" type="#_x0000_t75" style="width:444.55pt;height:134.8pt;visibility:visible">
-            <v:imagedata r:id="rId55" o:title=""/>
+            <v:imagedata r:id="rId50" o:title=""/>
           </v:shape>
         </w:pict>
       </w:r>
@@ -5555,7 +5595,7 @@
       <w:bookmarkEnd w:id="59"/>
     </w:p>
     <w:p>
-      <w:hyperlink r:id="rId56" w:tgtFrame="_blank" w:tooltip="https://www.typeform.com/surveys/question-types/" w:history="1">
+      <w:hyperlink r:id="rId51" w:tgtFrame="_blank" w:tooltip="https://www.typeform.com/surveys/question-types/" w:history="1">
         <w:r>
           <w:rPr>
             <w:rStyle w:val="Hyperlink"/>
@@ -5570,7 +5610,7 @@
       </w:r>
     </w:p>
     <w:p>
-      <w:hyperlink r:id="rId57" w:tgtFrame="_blank" w:tooltip="https://ie.godaddy.com/" w:history="1">
+      <w:hyperlink r:id="rId52" w:tgtFrame="_blank" w:tooltip="https://ie.godaddy.com/" w:history="1">
         <w:r>
           <w:rPr>
             <w:rStyle w:val="Hyperlink"/>
@@ -5585,7 +5625,7 @@
       </w:r>
     </w:p>
     <w:p>
-      <w:hyperlink r:id="rId58" w:history="1">
+      <w:hyperlink r:id="rId53" w:history="1">
         <w:r>
           <w:rPr>
             <w:rStyle w:val="Hyperlink"/>
@@ -5598,7 +5638,7 @@
       </w:r>
     </w:p>
     <w:p>
-      <w:hyperlink r:id="rId59" w:tgtFrame="_blank" w:tooltip="https://www.google.com/forms/about/" w:history="1">
+      <w:hyperlink r:id="rId54" w:tgtFrame="_blank" w:tooltip="https://www.google.com/forms/about/" w:history="1">
         <w:r>
           <w:rPr>
             <w:rStyle w:val="Hyperlink"/>
@@ -5613,7 +5653,7 @@
       </w:r>
     </w:p>
     <w:p>
-      <w:hyperlink r:id="rId60" w:tgtFrame="_blank" w:tooltip="https://aws.amazon.com/amplify/" w:history="1">
+      <w:hyperlink r:id="rId55" w:tgtFrame="_blank" w:tooltip="https://aws.amazon.com/amplify/" w:history="1">
         <w:r>
           <w:rPr>
             <w:rStyle w:val="Hyperlink"/>
@@ -5628,7 +5668,7 @@
       </w:r>
     </w:p>
     <w:p>
-      <w:hyperlink r:id="rId61" w:tgtFrame="_blank" w:tooltip="https://aws.amazon.com/elasticbeanstalk/" w:history="1">
+      <w:hyperlink r:id="rId56" w:tgtFrame="_blank" w:tooltip="https://aws.amazon.com/elasticbeanstalk/" w:history="1">
         <w:r>
           <w:rPr>
             <w:rStyle w:val="Hyperlink"/>
@@ -5643,7 +5683,7 @@
       </w:r>
     </w:p>
     <w:p>
-      <w:hyperlink r:id="rId62" w:tgtFrame="_blank" w:tooltip="https://learnonline.gmit.ie/" w:history="1">
+      <w:hyperlink r:id="rId57" w:tgtFrame="_blank" w:tooltip="https://learnonline.gmit.ie/" w:history="1">
         <w:r>
           <w:rPr>
             <w:rStyle w:val="Hyperlink"/>
@@ -5658,7 +5698,7 @@
       </w:r>
     </w:p>
     <w:p>
-      <w:hyperlink r:id="rId63" w:tgtFrame="_blank" w:tooltip="https://discord.com/" w:history="1">
+      <w:hyperlink r:id="rId58" w:tgtFrame="_blank" w:tooltip="https://discord.com/" w:history="1">
         <w:r>
           <w:rPr>
             <w:rStyle w:val="Hyperlink"/>
@@ -5673,7 +5713,7 @@
       </w:r>
     </w:p>
     <w:p>
-      <w:hyperlink r:id="rId64" w:tgtFrame="_blank" w:tooltip="https://trello.com/" w:history="1">
+      <w:hyperlink r:id="rId59" w:tgtFrame="_blank" w:tooltip="https://trello.com/" w:history="1">
         <w:r>
           <w:rPr>
             <w:rStyle w:val="Hyperlink"/>
@@ -5688,7 +5728,7 @@
       </w:r>
     </w:p>
     <w:p>
-      <w:hyperlink r:id="rId65" w:tgtFrame="_blank" w:tooltip="https://www.surveymonkey.com/" w:history="1">
+      <w:hyperlink r:id="rId60" w:tgtFrame="_blank" w:tooltip="https://www.surveymonkey.com/" w:history="1">
         <w:r>
           <w:rPr>
             <w:rStyle w:val="Hyperlink"/>
@@ -5703,7 +5743,7 @@
       </w:r>
     </w:p>
     <w:p>
-      <w:hyperlink r:id="rId66" w:tgtFrame="_blank" w:tooltip="https://linktr.ee/" w:history="1">
+      <w:hyperlink r:id="rId61" w:tgtFrame="_blank" w:tooltip="https://linktr.ee/" w:history="1">
         <w:r>
           <w:rPr>
             <w:rStyle w:val="Hyperlink"/>
@@ -5718,7 +5758,7 @@
       </w:r>
     </w:p>
     <w:p>
-      <w:hyperlink r:id="rId67" w:history="1">
+      <w:hyperlink r:id="rId62" w:history="1">
         <w:r>
           <w:rPr>
             <w:rStyle w:val="Hyperlink"/>
@@ -5731,7 +5771,7 @@
       </w:r>
     </w:p>
     <w:p>
-      <w:hyperlink r:id="rId68" w:tgtFrame="_blank" w:tooltip="https://www.instagram.com/student.mania/" w:history="1">
+      <w:hyperlink r:id="rId63" w:tgtFrame="_blank" w:tooltip="https://www.instagram.com/student.mania/" w:history="1">
         <w:r>
           <w:rPr>
             <w:rStyle w:val="Hyperlink"/>
@@ -5746,7 +5786,7 @@
       </w:r>
     </w:p>
     <w:p>
-      <w:hyperlink r:id="rId69" w:tgtFrame="_blank" w:tooltip="https://www.facebook.com/Student-mania-108833497918996" w:history="1">
+      <w:hyperlink r:id="rId64" w:tgtFrame="_blank" w:tooltip="https://www.facebook.com/Student-mania-108833497918996" w:history="1">
         <w:r>
           <w:rPr>
             <w:rStyle w:val="Hyperlink"/>
@@ -5761,7 +5801,7 @@
       </w:r>
     </w:p>
     <w:p>
-      <w:hyperlink r:id="rId70" w:tgtFrame="_blank" w:tooltip="https://publish.twitter.com/#" w:history="1">
+      <w:hyperlink r:id="rId65" w:tgtFrame="_blank" w:tooltip="https://publish.twitter.com/#" w:history="1">
         <w:r>
           <w:rPr>
             <w:rStyle w:val="Hyperlink"/>
@@ -5776,7 +5816,7 @@
       </w:r>
     </w:p>
     <w:p>
-      <w:hyperlink r:id="rId71" w:tgtFrame="_blank" w:tooltip="https://fontawesome.com/" w:history="1">
+      <w:hyperlink r:id="rId66" w:tgtFrame="_blank" w:tooltip="https://fontawesome.com/" w:history="1">
         <w:r>
           <w:rPr>
             <w:rStyle w:val="Hyperlink"/>
@@ -5791,7 +5831,7 @@
       </w:r>
     </w:p>
     <w:p>
-      <w:hyperlink r:id="rId72" w:tgtFrame="_blank" w:tooltip="https://reports.internic.net/cgi/whois?whois_nic=student-mania.com&amp;type=domain" w:history="1">
+      <w:hyperlink r:id="rId67" w:tgtFrame="_blank" w:tooltip="https://reports.internic.net/cgi/whois?whois_nic=student-mania.com&amp;type=domain" w:history="1">
         <w:r>
           <w:rPr>
             <w:rStyle w:val="Hyperlink"/>
@@ -5806,7 +5846,7 @@
       </w:r>
     </w:p>
     <w:p>
-      <w:hyperlink r:id="rId73" w:history="1">
+      <w:hyperlink r:id="rId68" w:history="1">
         <w:r>
           <w:rPr>
             <w:rStyle w:val="Hyperlink"/>
@@ -5829,7 +5869,7 @@
       <w:bookmarkEnd w:id="60"/>
     </w:p>
     <w:sectPr>
-      <w:footerReference w:type="default" r:id="rId74"/>
+      <w:footerReference w:type="default" r:id="rId69"/>
       <w:pgSz w:w="12240" w:h="15840"/>
       <w:pgMar w:top="1440" w:right="1440" w:bottom="1440" w:left="1440" w:header="720" w:footer="720" w:gutter="0"/>
       <w:pgBorders w:offsetFrom="page">
@@ -6177,7 +6217,7 @@
     <w:rPrDefault>
       <w:rPr>
         <w:rFonts w:ascii="Calibri" w:eastAsia="Times New Roman" w:hAnsi="Calibri" w:cs="Calibri"/>
-        <w:lang w:val="en-GB" w:eastAsia="en-GB" w:bidi="ar-SA"/>
+        <w:lang w:val="en-IE" w:eastAsia="en-IE" w:bidi="ar-SA"/>
       </w:rPr>
     </w:rPrDefault>
     <w:pPrDefault/>
@@ -6288,13 +6328,57 @@
     <w:lsdException w:name="HTML Sample" w:semiHidden="1" w:unhideWhenUsed="1"/>
     <w:lsdException w:name="HTML Typewriter" w:semiHidden="1" w:unhideWhenUsed="1"/>
     <w:lsdException w:name="HTML Variable" w:semiHidden="1" w:unhideWhenUsed="1"/>
+    <w:lsdException w:name="Normal Table" w:semiHidden="1" w:unhideWhenUsed="1"/>
     <w:lsdException w:name="annotation subject" w:semiHidden="1" w:unhideWhenUsed="1"/>
     <w:lsdException w:name="No List" w:semiHidden="1" w:unhideWhenUsed="1"/>
     <w:lsdException w:name="Outline List 1" w:semiHidden="1" w:unhideWhenUsed="1"/>
     <w:lsdException w:name="Outline List 2" w:semiHidden="1" w:unhideWhenUsed="1"/>
     <w:lsdException w:name="Outline List 3" w:semiHidden="1" w:unhideWhenUsed="1"/>
+    <w:lsdException w:name="Table Simple 1" w:semiHidden="1" w:unhideWhenUsed="1"/>
+    <w:lsdException w:name="Table Simple 2" w:semiHidden="1" w:unhideWhenUsed="1"/>
+    <w:lsdException w:name="Table Simple 3" w:semiHidden="1" w:unhideWhenUsed="1"/>
+    <w:lsdException w:name="Table Classic 1" w:semiHidden="1" w:unhideWhenUsed="1"/>
+    <w:lsdException w:name="Table Classic 2" w:semiHidden="1" w:unhideWhenUsed="1"/>
+    <w:lsdException w:name="Table Classic 3" w:semiHidden="1" w:unhideWhenUsed="1"/>
+    <w:lsdException w:name="Table Classic 4" w:semiHidden="1" w:unhideWhenUsed="1"/>
+    <w:lsdException w:name="Table Colorful 1" w:semiHidden="1" w:unhideWhenUsed="1"/>
+    <w:lsdException w:name="Table Colorful 2" w:semiHidden="1" w:unhideWhenUsed="1"/>
+    <w:lsdException w:name="Table Colorful 3" w:semiHidden="1" w:unhideWhenUsed="1"/>
+    <w:lsdException w:name="Table Columns 1" w:semiHidden="1" w:unhideWhenUsed="1"/>
+    <w:lsdException w:name="Table Columns 2" w:semiHidden="1" w:unhideWhenUsed="1"/>
+    <w:lsdException w:name="Table Columns 3" w:semiHidden="1" w:unhideWhenUsed="1"/>
+    <w:lsdException w:name="Table Columns 4" w:semiHidden="1" w:unhideWhenUsed="1"/>
+    <w:lsdException w:name="Table Columns 5" w:semiHidden="1" w:unhideWhenUsed="1"/>
+    <w:lsdException w:name="Table Grid 1" w:semiHidden="1" w:unhideWhenUsed="1"/>
+    <w:lsdException w:name="Table Grid 2" w:semiHidden="1" w:unhideWhenUsed="1"/>
+    <w:lsdException w:name="Table Grid 3" w:semiHidden="1" w:unhideWhenUsed="1"/>
+    <w:lsdException w:name="Table Grid 4" w:semiHidden="1" w:unhideWhenUsed="1"/>
+    <w:lsdException w:name="Table Grid 5" w:semiHidden="1" w:unhideWhenUsed="1"/>
+    <w:lsdException w:name="Table Grid 6" w:semiHidden="1" w:unhideWhenUsed="1"/>
+    <w:lsdException w:name="Table Grid 7" w:semiHidden="1" w:unhideWhenUsed="1"/>
+    <w:lsdException w:name="Table Grid 8" w:semiHidden="1" w:unhideWhenUsed="1"/>
+    <w:lsdException w:name="Table List 1" w:semiHidden="1" w:unhideWhenUsed="1"/>
+    <w:lsdException w:name="Table List 2" w:semiHidden="1" w:unhideWhenUsed="1"/>
+    <w:lsdException w:name="Table List 3" w:semiHidden="1" w:unhideWhenUsed="1"/>
+    <w:lsdException w:name="Table List 4" w:semiHidden="1" w:unhideWhenUsed="1"/>
+    <w:lsdException w:name="Table List 5" w:semiHidden="1" w:unhideWhenUsed="1"/>
+    <w:lsdException w:name="Table List 6" w:semiHidden="1" w:unhideWhenUsed="1"/>
+    <w:lsdException w:name="Table List 7" w:semiHidden="1" w:unhideWhenUsed="1"/>
+    <w:lsdException w:name="Table List 8" w:semiHidden="1" w:unhideWhenUsed="1"/>
+    <w:lsdException w:name="Table 3D effects 1" w:semiHidden="1" w:unhideWhenUsed="1"/>
+    <w:lsdException w:name="Table 3D effects 2" w:semiHidden="1" w:unhideWhenUsed="1"/>
+    <w:lsdException w:name="Table 3D effects 3" w:semiHidden="1" w:unhideWhenUsed="1"/>
+    <w:lsdException w:name="Table Contemporary" w:semiHidden="1" w:unhideWhenUsed="1"/>
+    <w:lsdException w:name="Table Elegant" w:semiHidden="1" w:unhideWhenUsed="1"/>
+    <w:lsdException w:name="Table Professional" w:semiHidden="1" w:unhideWhenUsed="1"/>
+    <w:lsdException w:name="Table Subtle 1" w:semiHidden="1" w:unhideWhenUsed="1"/>
+    <w:lsdException w:name="Table Subtle 2" w:semiHidden="1" w:unhideWhenUsed="1"/>
+    <w:lsdException w:name="Table Web 1" w:semiHidden="1" w:unhideWhenUsed="1"/>
+    <w:lsdException w:name="Table Web 2" w:semiHidden="1" w:unhideWhenUsed="1"/>
+    <w:lsdException w:name="Table Web 3" w:semiHidden="1" w:unhideWhenUsed="1"/>
     <w:lsdException w:name="Balloon Text" w:semiHidden="1" w:unhideWhenUsed="1"/>
     <w:lsdException w:name="Table Grid" w:uiPriority="39"/>
+    <w:lsdException w:name="Table Theme" w:semiHidden="1" w:unhideWhenUsed="1"/>
     <w:lsdException w:name="Placeholder Text" w:semiHidden="1"/>
     <w:lsdException w:name="No Spacing" w:uiPriority="1" w:qFormat="1"/>
     <w:lsdException w:name="Light Shading" w:uiPriority="60"/>
@@ -6526,7 +6610,6 @@
       <w:rFonts w:cs="Times New Roman"/>
       <w:sz w:val="22"/>
       <w:szCs w:val="22"/>
-      <w:lang w:val="en-IE" w:eastAsia="en-IE"/>
     </w:rPr>
   </w:style>
   <w:style w:type="paragraph" w:styleId="Heading1">

</xml_diff>